<commit_message>
CHG: Use Cases und SRS
</commit_message>
<xml_diff>
--- a/Documentation/Week3/SRS.docx
+++ b/Documentation/Week3/SRS.docx
@@ -7,34 +7,36 @@
         <w:pStyle w:val="Titel"/>
         <w:jc w:val="right"/>
       </w:pPr>
-      <w:r>
-        <w:fldChar w:fldCharType="begin"/>
-      </w:r>
-      <w:r>
-        <w:instrText xml:space="preserve"> SUBJECT  \* MERGEFORMAT </w:instrText>
-      </w:r>
-      <w:r>
-        <w:fldChar w:fldCharType="separate"/>
-      </w:r>
-      <w:r>
-        <w:t xml:space="preserve">Die </w:t>
-      </w:r>
-      <w:proofErr w:type="spellStart"/>
-      <w:r>
-        <w:t>verrückte</w:t>
-      </w:r>
-      <w:proofErr w:type="spellEnd"/>
-      <w:r>
-        <w:t xml:space="preserve"> </w:t>
-      </w:r>
-      <w:proofErr w:type="spellStart"/>
-      <w:r>
-        <w:t>Sightseingtour</w:t>
-      </w:r>
-      <w:proofErr w:type="spellEnd"/>
-      <w:r>
-        <w:fldChar w:fldCharType="end"/>
-      </w:r>
+      <w:sdt>
+        <w:sdtPr>
+          <w:alias w:val="Betreff"/>
+          <w:tag w:val=""/>
+          <w:id w:val="-1540738137"/>
+          <w:placeholder>
+            <w:docPart w:val="AC1B2CD43A1041B0AFEE64DA5EA6B1CE"/>
+          </w:placeholder>
+          <w:dataBinding w:prefixMappings="xmlns:ns0='http://purl.org/dc/elements/1.1/' xmlns:ns1='http://schemas.openxmlformats.org/package/2006/metadata/core-properties' " w:xpath="/ns1:coreProperties[1]/ns0:subject[1]" w:storeItemID="{6C3C8BC8-F283-45AE-878A-BAB7291924A1}"/>
+          <w:text/>
+        </w:sdtPr>
+        <w:sdtContent>
+          <w:r>
+            <w:t xml:space="preserve">Die </w:t>
+          </w:r>
+          <w:proofErr w:type="spellStart"/>
+          <w:r>
+            <w:t>verrückte</w:t>
+          </w:r>
+          <w:proofErr w:type="spellEnd"/>
+          <w:r>
+            <w:t xml:space="preserve"> </w:t>
+          </w:r>
+          <w:proofErr w:type="spellStart"/>
+          <w:r>
+            <w:t>Sightseeingtour</w:t>
+          </w:r>
+          <w:proofErr w:type="spellEnd"/>
+        </w:sdtContent>
+      </w:sdt>
     </w:p>
     <w:p>
       <w:pPr>
@@ -70,15 +72,7 @@
         <w:rPr>
           <w:sz w:val="28"/>
         </w:rPr>
-        <w:t>Version &lt;1.</w:t>
-      </w:r>
-      <w:bookmarkStart w:id="0" w:name="_GoBack"/>
-      <w:bookmarkEnd w:id="0"/>
-      <w:r>
-        <w:rPr>
-          <w:sz w:val="28"/>
-        </w:rPr>
-        <w:t>0&gt;</w:t>
+        <w:t>Version &lt;1.0&gt;</w:t>
       </w:r>
     </w:p>
     <w:p>
@@ -257,23 +251,7 @@
               <w:pStyle w:val="Tabletext"/>
             </w:pPr>
             <w:r>
-              <w:t>&lt;</w:t>
-            </w:r>
-            <w:proofErr w:type="spellStart"/>
-            <w:r>
-              <w:t>dd</w:t>
-            </w:r>
-            <w:proofErr w:type="spellEnd"/>
-            <w:r>
-              <w:t>/mmm/</w:t>
-            </w:r>
-            <w:proofErr w:type="spellStart"/>
-            <w:r>
-              <w:t>yy</w:t>
-            </w:r>
-            <w:proofErr w:type="spellEnd"/>
-            <w:r>
-              <w:t>&gt;</w:t>
+              <w:t>4/16/2013</w:t>
             </w:r>
           </w:p>
         </w:tc>
@@ -288,11 +266,9 @@
             <w:r>
               <w:t>&lt;</w:t>
             </w:r>
-            <w:proofErr w:type="spellStart"/>
             <w:r>
-              <w:t>x.x</w:t>
+              <w:t>1.0</w:t>
             </w:r>
-            <w:proofErr w:type="spellEnd"/>
             <w:r>
               <w:t>&gt;</w:t>
             </w:r>
@@ -319,8 +295,13 @@
             <w:pPr>
               <w:pStyle w:val="Tabletext"/>
             </w:pPr>
+            <w:proofErr w:type="spellStart"/>
             <w:r>
-              <w:t>&lt;name&gt;</w:t>
+              <w:t>Janina</w:t>
+            </w:r>
+            <w:proofErr w:type="spellEnd"/>
+            <w:r>
+              <w:t xml:space="preserve"> Schilling</w:t>
             </w:r>
           </w:p>
         </w:tc>
@@ -2799,28 +2780,155 @@
       <w:pPr>
         <w:pStyle w:val="berschrift1"/>
       </w:pPr>
-      <w:bookmarkStart w:id="1" w:name="_Toc492795815"/>
+      <w:bookmarkStart w:id="0" w:name="_Toc492795815"/>
       <w:r>
         <w:t>Introduction</w:t>
       </w:r>
+      <w:bookmarkEnd w:id="0"/>
+    </w:p>
+    <w:p>
+      <w:pPr>
+        <w:rPr>
+          <w:lang w:val="de-DE"/>
+        </w:rPr>
+      </w:pPr>
+      <w:r>
+        <w:rPr>
+          <w:lang w:val="de-DE"/>
+        </w:rPr>
+        <w:t xml:space="preserve">Dieses Dokument spezifiziert die Anforderungen und den Systemaufbau einer </w:t>
+      </w:r>
+      <w:proofErr w:type="spellStart"/>
+      <w:r>
+        <w:rPr>
+          <w:lang w:val="de-DE"/>
+        </w:rPr>
+        <w:t>Android</w:t>
+      </w:r>
+      <w:proofErr w:type="spellEnd"/>
+      <w:r>
+        <w:rPr>
+          <w:lang w:val="de-DE"/>
+        </w:rPr>
+        <w:t xml:space="preserve"> App, die das</w:t>
+      </w:r>
+      <w:r>
+        <w:rPr>
+          <w:lang w:val="de-DE"/>
+        </w:rPr>
+        <w:t xml:space="preserve"> bekannte Brettspiel</w:t>
+      </w:r>
+      <w:r>
+        <w:rPr>
+          <w:lang w:val="de-DE"/>
+        </w:rPr>
+        <w:t xml:space="preserve"> „Das verrückte Labyrinth“ </w:t>
+      </w:r>
+      <w:r>
+        <w:rPr>
+          <w:lang w:val="de-DE"/>
+        </w:rPr>
+        <w:t>in ab</w:t>
+      </w:r>
+      <w:r>
+        <w:rPr>
+          <w:lang w:val="de-DE"/>
+        </w:rPr>
+        <w:t>gewandelter Form darstellt</w:t>
+      </w:r>
+      <w:r>
+        <w:rPr>
+          <w:lang w:val="de-DE"/>
+        </w:rPr>
+        <w:t xml:space="preserve">. Das Spiel soll für 1-6 Spieler ab 7 Jahren an einem oder mehr Geräten (z.B. </w:t>
+      </w:r>
+      <w:proofErr w:type="spellStart"/>
+      <w:r>
+        <w:rPr>
+          <w:lang w:val="de-DE"/>
+        </w:rPr>
+        <w:t>Smartphones</w:t>
+      </w:r>
+      <w:proofErr w:type="spellEnd"/>
+      <w:r>
+        <w:rPr>
+          <w:lang w:val="de-DE"/>
+        </w:rPr>
+        <w:t>) spielbar sein.</w:t>
+      </w:r>
+    </w:p>
+    <w:p>
+      <w:pPr>
+        <w:rPr>
+          <w:lang w:val="de-DE"/>
+        </w:rPr>
+      </w:pPr>
+      <w:r>
+        <w:rPr>
+          <w:lang w:val="de-DE"/>
+        </w:rPr>
+        <w:t>Inhalte sind die Beschreibung der Aufgabenstellung</w:t>
+      </w:r>
+      <w:r>
+        <w:rPr>
+          <w:lang w:val="de-DE"/>
+        </w:rPr>
+        <w:t>,</w:t>
+      </w:r>
+      <w:r>
+        <w:rPr>
+          <w:lang w:val="de-DE"/>
+        </w:rPr>
+        <w:t xml:space="preserve"> der Vor- und Nachbedingungen</w:t>
+      </w:r>
+      <w:r>
+        <w:rPr>
+          <w:lang w:val="de-DE"/>
+        </w:rPr>
+        <w:t xml:space="preserve"> sowieso der</w:t>
+      </w:r>
+      <w:r>
+        <w:rPr>
+          <w:lang w:val="de-DE"/>
+        </w:rPr>
+        <w:t xml:space="preserve"> Zielsetzung.</w:t>
+      </w:r>
+    </w:p>
+    <w:p>
+      <w:pPr>
+        <w:pStyle w:val="berschrift2"/>
+      </w:pPr>
+      <w:bookmarkStart w:id="1" w:name="_Toc492795816"/>
+      <w:r>
+        <w:t>Purpose</w:t>
+      </w:r>
       <w:bookmarkEnd w:id="1"/>
     </w:p>
     <w:p>
       <w:pPr>
+        <w:rPr>
+          <w:lang w:val="de-DE"/>
+        </w:rPr>
+      </w:pPr>
+      <w:bookmarkStart w:id="2" w:name="_GoBack"/>
+      <w:bookmarkEnd w:id="2"/>
+    </w:p>
+    <w:p>
+      <w:pPr>
         <w:pStyle w:val="InfoBlue"/>
       </w:pPr>
       <w:r>
-        <w:t xml:space="preserve">[The introduction of the </w:t>
+        <w:t xml:space="preserve">[Specify the purpose of this </w:t>
       </w:r>
       <w:r>
         <w:rPr>
           <w:b/>
           <w:bCs/>
         </w:rPr>
-        <w:t xml:space="preserve">Software Requirements Specification (SRS) </w:t>
-      </w:r>
-      <w:r>
-        <w:t xml:space="preserve">provides an overview of the entire </w:t>
+        <w:t>SRS</w:t>
+      </w:r>
+      <w:r>
+        <w:t xml:space="preserve">. The </w:t>
       </w:r>
       <w:r>
         <w:rPr>
@@ -2830,7 +2938,25 @@
         <w:t>SRS</w:t>
       </w:r>
       <w:r>
-        <w:t xml:space="preserve">. It includes the purpose, scope, definitions, acronyms, abbreviations, references, and overview of the </w:t>
+        <w:t xml:space="preserve"> fully describes the external behavior of the application or subsystem identified. It also describes nonfunctional requirements, design constraints, and other factors necessary to provide a complete and comprehensive description of the requirements for the software.]</w:t>
+      </w:r>
+    </w:p>
+    <w:p>
+      <w:pPr>
+        <w:pStyle w:val="berschrift2"/>
+      </w:pPr>
+      <w:bookmarkStart w:id="3" w:name="_Toc492795817"/>
+      <w:r>
+        <w:t>Scope</w:t>
+      </w:r>
+      <w:bookmarkEnd w:id="3"/>
+    </w:p>
+    <w:p>
+      <w:pPr>
+        <w:pStyle w:val="InfoBlue"/>
+      </w:pPr>
+      <w:r>
+        <w:t xml:space="preserve">[A brief description of the software application that the </w:t>
       </w:r>
       <w:r>
         <w:rPr>
@@ -2840,15 +2966,25 @@
         <w:t>SRS</w:t>
       </w:r>
       <w:r>
-        <w:t>.]</w:t>
-      </w:r>
+        <w:t xml:space="preserve"> applies to, the feature or other subsystem grouping, what Use-Case model(s) it is associated with, and anything else that is affected or influenced by this document.]</w:t>
+      </w:r>
+    </w:p>
+    <w:p>
+      <w:pPr>
+        <w:pStyle w:val="berschrift2"/>
+      </w:pPr>
+      <w:bookmarkStart w:id="4" w:name="_Toc492795818"/>
+      <w:r>
+        <w:t>Definitions, Acronyms, and Abbreviations</w:t>
+      </w:r>
+      <w:bookmarkEnd w:id="4"/>
     </w:p>
     <w:p>
       <w:pPr>
         <w:pStyle w:val="InfoBlue"/>
       </w:pPr>
       <w:r>
-        <w:t xml:space="preserve">[Note: The </w:t>
+        <w:t xml:space="preserve">[This subsection provides the definitions of all terms, acronyms, and abbreviations required to properly interpret the </w:t>
       </w:r>
       <w:r>
         <w:rPr>
@@ -2858,7 +2994,25 @@
         <w:t>SRS</w:t>
       </w:r>
       <w:r>
-        <w:t xml:space="preserve"> document captures the complete software requirements for the system, or a portion of the system.  Following is a typical </w:t>
+        <w:t>.  This information may be provided by reference to the project’s Glossary.]</w:t>
+      </w:r>
+    </w:p>
+    <w:p>
+      <w:pPr>
+        <w:pStyle w:val="berschrift2"/>
+      </w:pPr>
+      <w:bookmarkStart w:id="5" w:name="_Toc492795819"/>
+      <w:r>
+        <w:t>References</w:t>
+      </w:r>
+      <w:bookmarkEnd w:id="5"/>
+    </w:p>
+    <w:p>
+      <w:pPr>
+        <w:pStyle w:val="InfoBlue"/>
+      </w:pPr>
+      <w:r>
+        <w:t xml:space="preserve">[This subsection provides a complete list of all documents referenced elsewhere in the </w:t>
       </w:r>
       <w:r>
         <w:rPr>
@@ -2868,17 +3022,53 @@
         <w:t>SRS</w:t>
       </w:r>
       <w:r>
-        <w:t xml:space="preserve"> outline for a project using only traditional, natural-language style requirements—with </w:t>
+        <w:t>.  Identify each document by title, report number if applicable, date, and publishing organization.  Specify the sources from which the references can be obtained. This information may be provided by reference to an appendix or to another document.]</w:t>
+      </w:r>
+    </w:p>
+    <w:p>
+      <w:pPr>
+        <w:pStyle w:val="berschrift2"/>
+      </w:pPr>
+      <w:bookmarkStart w:id="6" w:name="_Toc492795820"/>
+      <w:r>
+        <w:t>Overview</w:t>
+      </w:r>
+      <w:bookmarkEnd w:id="6"/>
+    </w:p>
+    <w:p>
+      <w:pPr>
+        <w:pStyle w:val="InfoBlue"/>
+      </w:pPr>
+      <w:r>
+        <w:t xml:space="preserve">[This subsection describes what the rest of the </w:t>
       </w:r>
       <w:r>
         <w:rPr>
           <w:b/>
           <w:bCs/>
         </w:rPr>
-        <w:t xml:space="preserve">no use-case modeling.  </w:t>
-      </w:r>
-      <w:r>
-        <w:t xml:space="preserve">It captures all requirements in a single document, with applicable sections inserted from the Supplementary Specifications (which would no longer be needed).  For a template of an </w:t>
+        <w:t>SRS</w:t>
+      </w:r>
+      <w:r>
+        <w:t xml:space="preserve"> contains and explains how the document is organized.]</w:t>
+      </w:r>
+    </w:p>
+    <w:p>
+      <w:pPr>
+        <w:pStyle w:val="berschrift1"/>
+      </w:pPr>
+      <w:bookmarkStart w:id="7" w:name="_Toc492795821"/>
+      <w:r>
+        <w:t>Overall Description</w:t>
+      </w:r>
+      <w:bookmarkEnd w:id="7"/>
+    </w:p>
+    <w:p>
+      <w:pPr>
+        <w:pStyle w:val="InfoBlue"/>
+      </w:pPr>
+      <w:r>
+        <w:t xml:space="preserve">[This section of the </w:t>
       </w:r>
       <w:r>
         <w:rPr>
@@ -2888,7 +3078,7 @@
         <w:t>SRS</w:t>
       </w:r>
       <w:r>
-        <w:t xml:space="preserve"> using use-case modeling, which consists of a package containing Use Cases of the use-case model and applicable Supplementary Specifications and other supporting information, see rup_srsuc.dot.]</w:t>
+        <w:t xml:space="preserve"> describes the general factors that affect the product and its requirements.  This section does not state specific requirements.  Instead, it provides a background for those requirements, which are defined in detail in Section 3, and makes them easier to understand. Include such items as: </w:t>
       </w:r>
     </w:p>
     <w:p>
@@ -2896,7 +3086,125 @@
         <w:pStyle w:val="InfoBlue"/>
       </w:pPr>
       <w:r>
-        <w:t xml:space="preserve">[Many different arrangements of an </w:t>
+        <w:t>•</w:t>
+      </w:r>
+      <w:r>
+        <w:tab/>
+      </w:r>
+      <w:proofErr w:type="gramStart"/>
+      <w:r>
+        <w:t>product</w:t>
+      </w:r>
+      <w:proofErr w:type="gramEnd"/>
+      <w:r>
+        <w:t xml:space="preserve"> perspective</w:t>
+      </w:r>
+    </w:p>
+    <w:p>
+      <w:pPr>
+        <w:pStyle w:val="InfoBlue"/>
+      </w:pPr>
+      <w:r>
+        <w:t>•</w:t>
+      </w:r>
+      <w:r>
+        <w:tab/>
+      </w:r>
+      <w:proofErr w:type="gramStart"/>
+      <w:r>
+        <w:t>product</w:t>
+      </w:r>
+      <w:proofErr w:type="gramEnd"/>
+      <w:r>
+        <w:t xml:space="preserve"> functions</w:t>
+      </w:r>
+    </w:p>
+    <w:p>
+      <w:pPr>
+        <w:pStyle w:val="InfoBlue"/>
+      </w:pPr>
+      <w:r>
+        <w:t>•</w:t>
+      </w:r>
+      <w:r>
+        <w:tab/>
+        <w:t xml:space="preserve"> </w:t>
+      </w:r>
+      <w:proofErr w:type="gramStart"/>
+      <w:r>
+        <w:t>user</w:t>
+      </w:r>
+      <w:proofErr w:type="gramEnd"/>
+      <w:r>
+        <w:t xml:space="preserve"> characteristics</w:t>
+      </w:r>
+    </w:p>
+    <w:p>
+      <w:pPr>
+        <w:pStyle w:val="InfoBlue"/>
+      </w:pPr>
+      <w:r>
+        <w:t>•</w:t>
+      </w:r>
+      <w:r>
+        <w:tab/>
+      </w:r>
+      <w:proofErr w:type="gramStart"/>
+      <w:r>
+        <w:t>constraints</w:t>
+      </w:r>
+      <w:proofErr w:type="gramEnd"/>
+    </w:p>
+    <w:p>
+      <w:pPr>
+        <w:pStyle w:val="InfoBlue"/>
+      </w:pPr>
+      <w:r>
+        <w:t>•</w:t>
+      </w:r>
+      <w:r>
+        <w:tab/>
+      </w:r>
+      <w:proofErr w:type="gramStart"/>
+      <w:r>
+        <w:t>assumptions</w:t>
+      </w:r>
+      <w:proofErr w:type="gramEnd"/>
+      <w:r>
+        <w:t xml:space="preserve"> and dependencies</w:t>
+      </w:r>
+    </w:p>
+    <w:p>
+      <w:pPr>
+        <w:pStyle w:val="InfoBlue"/>
+      </w:pPr>
+      <w:r>
+        <w:t>•</w:t>
+      </w:r>
+      <w:r>
+        <w:tab/>
+        <w:t>requirements subsets]</w:t>
+      </w:r>
+    </w:p>
+    <w:p>
+      <w:pPr>
+        <w:pStyle w:val="berschrift1"/>
+      </w:pPr>
+      <w:bookmarkStart w:id="8" w:name="_Toc492795822"/>
+      <w:r>
+        <w:t>Specific Requirements</w:t>
+      </w:r>
+      <w:bookmarkEnd w:id="8"/>
+      <w:r>
+        <w:t xml:space="preserve"> </w:t>
+      </w:r>
+    </w:p>
+    <w:p>
+      <w:pPr>
+        <w:pStyle w:val="InfoBlue"/>
+      </w:pPr>
+      <w:r>
+        <w:t xml:space="preserve">[This section of the </w:t>
       </w:r>
       <w:r>
         <w:rPr>
@@ -2906,332 +3214,11 @@
         <w:t>SRS</w:t>
       </w:r>
       <w:r>
-        <w:t xml:space="preserve"> are possible.  Refer to [IEEE830-1998] for further elaboration of these explanations, as well as other options for </w:t>
-      </w:r>
-      <w:r>
-        <w:rPr>
-          <w:b/>
-          <w:bCs/>
-        </w:rPr>
-        <w:t>SRS</w:t>
-      </w:r>
-      <w:r>
-        <w:t xml:space="preserve"> organization.]</w:t>
-      </w:r>
-    </w:p>
-    <w:p>
-      <w:pPr>
-        <w:pStyle w:val="berschrift2"/>
-      </w:pPr>
-      <w:bookmarkStart w:id="2" w:name="_Toc492795816"/>
-      <w:r>
-        <w:t>Purpose</w:t>
-      </w:r>
-      <w:bookmarkEnd w:id="2"/>
-    </w:p>
-    <w:p>
-      <w:pPr>
-        <w:pStyle w:val="InfoBlue"/>
-      </w:pPr>
-      <w:r>
-        <w:t xml:space="preserve">[Specify the purpose of this </w:t>
-      </w:r>
-      <w:r>
-        <w:rPr>
-          <w:b/>
-          <w:bCs/>
-        </w:rPr>
-        <w:t>SRS</w:t>
-      </w:r>
-      <w:r>
-        <w:t xml:space="preserve">. The </w:t>
-      </w:r>
-      <w:r>
-        <w:rPr>
-          <w:b/>
-          <w:bCs/>
-        </w:rPr>
-        <w:t>SRS</w:t>
-      </w:r>
-      <w:r>
-        <w:t xml:space="preserve"> fully describes the external behavior of the application or subsystem identified. It also describes nonfunctional requirements, design constraints, and other factors necessary to provide a complete and comprehensive description of the requirements for the software.]</w:t>
-      </w:r>
-    </w:p>
-    <w:p>
-      <w:pPr>
-        <w:pStyle w:val="berschrift2"/>
-      </w:pPr>
-      <w:bookmarkStart w:id="3" w:name="_Toc492795817"/>
-      <w:r>
-        <w:t>Scope</w:t>
-      </w:r>
-      <w:bookmarkEnd w:id="3"/>
-    </w:p>
-    <w:p>
-      <w:pPr>
-        <w:pStyle w:val="InfoBlue"/>
-      </w:pPr>
-      <w:r>
-        <w:t xml:space="preserve">[A brief description of the software application that the </w:t>
-      </w:r>
-      <w:r>
-        <w:rPr>
-          <w:b/>
-          <w:bCs/>
-        </w:rPr>
-        <w:t>SRS</w:t>
-      </w:r>
-      <w:r>
-        <w:t xml:space="preserve"> applies to, the feature or other subsystem grouping, what Use-Case model(s) it is associated with, and anything else that is affected or influenced by this document.]</w:t>
-      </w:r>
-    </w:p>
-    <w:p>
-      <w:pPr>
-        <w:pStyle w:val="berschrift2"/>
-      </w:pPr>
-      <w:bookmarkStart w:id="4" w:name="_Toc492795818"/>
-      <w:r>
-        <w:t>Definitions, Acronyms, and Abbreviations</w:t>
-      </w:r>
-      <w:bookmarkEnd w:id="4"/>
-    </w:p>
-    <w:p>
-      <w:pPr>
-        <w:pStyle w:val="InfoBlue"/>
-      </w:pPr>
-      <w:r>
-        <w:t xml:space="preserve">[This subsection provides the definitions of all terms, acronyms, and abbreviations required to properly interpret the </w:t>
-      </w:r>
-      <w:r>
-        <w:rPr>
-          <w:b/>
-          <w:bCs/>
-        </w:rPr>
-        <w:t>SRS</w:t>
-      </w:r>
-      <w:r>
-        <w:t>.  This information may be provided by reference to the project’s Glossary.]</w:t>
-      </w:r>
-    </w:p>
-    <w:p>
-      <w:pPr>
-        <w:pStyle w:val="berschrift2"/>
-      </w:pPr>
-      <w:bookmarkStart w:id="5" w:name="_Toc492795819"/>
-      <w:r>
-        <w:t>References</w:t>
-      </w:r>
-      <w:bookmarkEnd w:id="5"/>
-    </w:p>
-    <w:p>
-      <w:pPr>
-        <w:pStyle w:val="InfoBlue"/>
-      </w:pPr>
-      <w:r>
-        <w:t xml:space="preserve">[This subsection provides a complete list of all documents referenced elsewhere in the </w:t>
-      </w:r>
-      <w:r>
-        <w:rPr>
-          <w:b/>
-          <w:bCs/>
-        </w:rPr>
-        <w:t>SRS</w:t>
-      </w:r>
-      <w:r>
-        <w:t>.  Identify each document by title, report number if applicable, date, and publishing organization.  Specify the sources from which the references can be obtained. This information may be provided by reference to an appendix or to another document.]</w:t>
-      </w:r>
-    </w:p>
-    <w:p>
-      <w:pPr>
-        <w:pStyle w:val="berschrift2"/>
-      </w:pPr>
-      <w:bookmarkStart w:id="6" w:name="_Toc492795820"/>
-      <w:r>
-        <w:t>Overview</w:t>
-      </w:r>
-      <w:bookmarkEnd w:id="6"/>
-    </w:p>
-    <w:p>
-      <w:pPr>
-        <w:pStyle w:val="InfoBlue"/>
-      </w:pPr>
-      <w:r>
-        <w:t xml:space="preserve">[This subsection describes what the rest of the </w:t>
-      </w:r>
-      <w:r>
-        <w:rPr>
-          <w:b/>
-          <w:bCs/>
-        </w:rPr>
-        <w:t>SRS</w:t>
-      </w:r>
-      <w:r>
-        <w:t xml:space="preserve"> contains and explains how the document is organized.]</w:t>
-      </w:r>
-    </w:p>
-    <w:p>
-      <w:pPr>
-        <w:pStyle w:val="berschrift1"/>
-      </w:pPr>
-      <w:bookmarkStart w:id="7" w:name="_Toc492795821"/>
-      <w:r>
-        <w:t>Overall Description</w:t>
-      </w:r>
-      <w:bookmarkEnd w:id="7"/>
-    </w:p>
-    <w:p>
-      <w:pPr>
-        <w:pStyle w:val="InfoBlue"/>
-      </w:pPr>
-      <w:r>
-        <w:t xml:space="preserve">[This section of the </w:t>
-      </w:r>
-      <w:r>
-        <w:rPr>
-          <w:b/>
-          <w:bCs/>
-        </w:rPr>
-        <w:t>SRS</w:t>
-      </w:r>
-      <w:r>
-        <w:t xml:space="preserve"> describes the general factors that affect the product and its requirements.  This section does not state specific requirements.  Instead, it provides a background for those requirements, which are defined in detail in Section 3, and makes them easier to understand. Include such items as: </w:t>
-      </w:r>
-    </w:p>
-    <w:p>
-      <w:pPr>
-        <w:pStyle w:val="InfoBlue"/>
-      </w:pPr>
-      <w:r>
-        <w:t>•</w:t>
-      </w:r>
-      <w:r>
-        <w:tab/>
-      </w:r>
-      <w:proofErr w:type="gramStart"/>
-      <w:r>
-        <w:t>product</w:t>
-      </w:r>
-      <w:proofErr w:type="gramEnd"/>
-      <w:r>
-        <w:t xml:space="preserve"> perspective</w:t>
-      </w:r>
-    </w:p>
-    <w:p>
-      <w:pPr>
-        <w:pStyle w:val="InfoBlue"/>
-      </w:pPr>
-      <w:r>
-        <w:t>•</w:t>
-      </w:r>
-      <w:r>
-        <w:tab/>
-      </w:r>
-      <w:proofErr w:type="gramStart"/>
-      <w:r>
-        <w:t>product</w:t>
-      </w:r>
-      <w:proofErr w:type="gramEnd"/>
-      <w:r>
-        <w:t xml:space="preserve"> functions</w:t>
-      </w:r>
-    </w:p>
-    <w:p>
-      <w:pPr>
-        <w:pStyle w:val="InfoBlue"/>
-      </w:pPr>
-      <w:r>
-        <w:t>•</w:t>
-      </w:r>
-      <w:r>
-        <w:tab/>
-        <w:t xml:space="preserve"> </w:t>
-      </w:r>
-      <w:proofErr w:type="gramStart"/>
-      <w:r>
-        <w:t>user</w:t>
-      </w:r>
-      <w:proofErr w:type="gramEnd"/>
-      <w:r>
-        <w:t xml:space="preserve"> characteristics</w:t>
-      </w:r>
-    </w:p>
-    <w:p>
-      <w:pPr>
-        <w:pStyle w:val="InfoBlue"/>
-      </w:pPr>
-      <w:r>
-        <w:t>•</w:t>
-      </w:r>
-      <w:r>
-        <w:tab/>
-      </w:r>
-      <w:proofErr w:type="gramStart"/>
-      <w:r>
-        <w:t>constraints</w:t>
-      </w:r>
-      <w:proofErr w:type="gramEnd"/>
-    </w:p>
-    <w:p>
-      <w:pPr>
-        <w:pStyle w:val="InfoBlue"/>
-      </w:pPr>
-      <w:r>
-        <w:t>•</w:t>
-      </w:r>
-      <w:r>
-        <w:tab/>
-      </w:r>
-      <w:proofErr w:type="gramStart"/>
-      <w:r>
-        <w:t>assumptions</w:t>
-      </w:r>
-      <w:proofErr w:type="gramEnd"/>
-      <w:r>
-        <w:t xml:space="preserve"> and dependencies</w:t>
-      </w:r>
-    </w:p>
-    <w:p>
-      <w:pPr>
-        <w:pStyle w:val="InfoBlue"/>
-      </w:pPr>
+        <w:t xml:space="preserve"> contains all software requirements to a level of detail sufficient to enable designers to design a system to satisfy those requirements, and testers to test that the system satisfies those requirements. When using use-case modeling, these requirements are captured in the Use Cases and the applicable supplementary specifications.  If use-case modeling is not used, the outline for supplementary </w:t>
+      </w:r>
       <w:r>
         <w:lastRenderedPageBreak/>
-        <w:t>•</w:t>
-      </w:r>
-      <w:r>
-        <w:tab/>
-        <w:t>requirements subsets]</w:t>
-      </w:r>
-    </w:p>
-    <w:p>
-      <w:pPr>
-        <w:pStyle w:val="berschrift1"/>
-      </w:pPr>
-      <w:bookmarkStart w:id="8" w:name="_Toc492795822"/>
-      <w:r>
-        <w:t>Specific Requirements</w:t>
-      </w:r>
-      <w:bookmarkEnd w:id="8"/>
-      <w:r>
-        <w:t xml:space="preserve"> </w:t>
-      </w:r>
-    </w:p>
-    <w:p>
-      <w:pPr>
-        <w:pStyle w:val="InfoBlue"/>
-      </w:pPr>
-      <w:r>
-        <w:t xml:space="preserve">[This section of the </w:t>
-      </w:r>
-      <w:r>
-        <w:rPr>
-          <w:b/>
-          <w:bCs/>
-        </w:rPr>
-        <w:t>SRS</w:t>
-      </w:r>
-      <w:r>
-        <w:t xml:space="preserve"> contains all software requirements to a level of detail sufficient to enable designers to design a system to satisfy those requirements, and testers to test that the system satisfies those requirements. When using use-case modeling, these requirements are captured in the Use Cases and the applicable supplementary specifications.  If use-case modeling is not used, the outline for supplementary specifications may be inserted directly into this section, as shown below.]</w:t>
+        <w:t>specifications may be inserted directly into this section, as shown below.]</w:t>
       </w:r>
     </w:p>
     <w:p>
@@ -3494,11 +3481,7 @@
         </w:numPr>
       </w:pPr>
       <w:r>
-        <w:t xml:space="preserve">Bugs or Defect Rate—categorized in terms of minor, significant, and critical bugs: the </w:t>
-      </w:r>
-      <w:r>
-        <w:lastRenderedPageBreak/>
-        <w:t>requirement(s) must define what is meant by a “critical” bug; for example, complete loss of data or a complete inability to use certain parts of the system’s functionality.]</w:t>
+        <w:t>Bugs or Defect Rate—categorized in terms of minor, significant, and critical bugs: the requirement(s) must define what is meant by a “critical” bug; for example, complete loss of data or a complete inability to use certain parts of the system’s functionality.]</w:t>
       </w:r>
     </w:p>
     <w:p>
@@ -3528,6 +3511,7 @@
       </w:pPr>
       <w:bookmarkStart w:id="15" w:name="_Toc492795829"/>
       <w:r>
+        <w:lastRenderedPageBreak/>
         <w:t>Performance</w:t>
       </w:r>
       <w:bookmarkEnd w:id="15"/>
@@ -3756,7 +3740,6 @@
       </w:pPr>
       <w:bookmarkStart w:id="24" w:name="_Toc492795838"/>
       <w:r>
-        <w:lastRenderedPageBreak/>
         <w:t>User Interfaces</w:t>
       </w:r>
       <w:bookmarkEnd w:id="24"/>
@@ -3795,6 +3778,7 @@
       </w:pPr>
       <w:bookmarkStart w:id="26" w:name="_Toc492795840"/>
       <w:r>
+        <w:lastRenderedPageBreak/>
         <w:t>Software Interfaces</w:t>
       </w:r>
       <w:bookmarkEnd w:id="26"/>
@@ -4120,7 +4104,7 @@
           </w:r>
           <w:fldSimple w:instr=" DOCPROPERTY &quot;Company&quot;  \* MERGEFORMAT ">
             <w:r>
-              <w:t>&lt;Company Name&gt;</w:t>
+              <w:t>DHBW</w:t>
             </w:r>
           </w:fldSimple>
           <w:r>
@@ -4186,7 +4170,7 @@
               <w:rStyle w:val="Seitenzahl"/>
               <w:noProof/>
             </w:rPr>
-            <w:t>2</w:t>
+            <w:t>4</w:t>
           </w:r>
           <w:r>
             <w:rPr>
@@ -4353,18 +4337,33 @@
       <w:gridCol w:w="3179"/>
     </w:tblGrid>
     <w:tr>
-      <w:tc>
-        <w:tcPr>
-          <w:tcW w:w="6379" w:type="dxa"/>
-        </w:tcPr>
-        <w:p>
-          <w:fldSimple w:instr=" SUBJECT  \* MERGEFORMAT ">
-            <w:r>
-              <w:t>&lt;Project Name&gt;</w:t>
-            </w:r>
-          </w:fldSimple>
-        </w:p>
-      </w:tc>
+      <w:sdt>
+        <w:sdtPr>
+          <w:alias w:val="Betreff"/>
+          <w:tag w:val=""/>
+          <w:id w:val="-1916070416"/>
+          <w:placeholder>
+            <w:docPart w:val="48A3150447B24DD7BA362B5DCA43413C"/>
+          </w:placeholder>
+          <w:dataBinding w:prefixMappings="xmlns:ns0='http://purl.org/dc/elements/1.1/' xmlns:ns1='http://schemas.openxmlformats.org/package/2006/metadata/core-properties' " w:xpath="/ns1:coreProperties[1]/ns0:subject[1]" w:storeItemID="{6C3C8BC8-F283-45AE-878A-BAB7291924A1}"/>
+          <w:text/>
+        </w:sdtPr>
+        <w:sdtContent>
+          <w:tc>
+            <w:tcPr>
+              <w:tcW w:w="6379" w:type="dxa"/>
+            </w:tcPr>
+            <w:p>
+              <w:r>
+                <w:rPr>
+                  <w:lang w:val="de-DE"/>
+                </w:rPr>
+                <w:t>Die verrückte Sightseeingtour</w:t>
+              </w:r>
+            </w:p>
+          </w:tc>
+        </w:sdtContent>
+      </w:sdt>
       <w:tc>
         <w:tcPr>
           <w:tcW w:w="3179" w:type="dxa"/>
@@ -4402,23 +4401,7 @@
         </w:tcPr>
         <w:p>
           <w:r>
-            <w:t xml:space="preserve">  Date:  &lt;</w:t>
-          </w:r>
-          <w:proofErr w:type="spellStart"/>
-          <w:r>
-            <w:t>dd</w:t>
-          </w:r>
-          <w:proofErr w:type="spellEnd"/>
-          <w:r>
-            <w:t>/mmm/</w:t>
-          </w:r>
-          <w:proofErr w:type="spellStart"/>
-          <w:r>
-            <w:t>yy</w:t>
-          </w:r>
-          <w:proofErr w:type="spellEnd"/>
-          <w:r>
-            <w:t>&gt;</w:t>
+            <w:t xml:space="preserve">  Date:  4/16/2013</w:t>
           </w:r>
         </w:p>
       </w:tc>
@@ -5855,6 +5838,16 @@
       <w:szCs w:val="16"/>
     </w:rPr>
   </w:style>
+  <w:style w:type="character" w:styleId="Platzhaltertext">
+    <w:name w:val="Placeholder Text"/>
+    <w:basedOn w:val="Absatz-Standardschriftart"/>
+    <w:uiPriority w:val="99"/>
+    <w:semiHidden/>
+    <w:rsid w:val="00DD047A"/>
+    <w:rPr>
+      <w:color w:val="808080"/>
+    </w:rPr>
+  </w:style>
 </w:styles>
 </file>
 
@@ -6600,7 +6593,597 @@
       <w:szCs w:val="16"/>
     </w:rPr>
   </w:style>
+  <w:style w:type="character" w:styleId="Platzhaltertext">
+    <w:name w:val="Placeholder Text"/>
+    <w:basedOn w:val="Absatz-Standardschriftart"/>
+    <w:uiPriority w:val="99"/>
+    <w:semiHidden/>
+    <w:rsid w:val="00DD047A"/>
+    <w:rPr>
+      <w:color w:val="808080"/>
+    </w:rPr>
+  </w:style>
 </w:styles>
+</file>
+
+<file path=word/glossary/document.xml><?xml version="1.0" encoding="utf-8"?>
+<w:glossaryDocument xmlns:wpc="http://schemas.microsoft.com/office/word/2010/wordprocessingCanvas" xmlns:mc="http://schemas.openxmlformats.org/markup-compatibility/2006" xmlns:o="urn:schemas-microsoft-com:office:office" xmlns:r="http://schemas.openxmlformats.org/officeDocument/2006/relationships" xmlns:m="http://schemas.openxmlformats.org/officeDocument/2006/math" xmlns:v="urn:schemas-microsoft-com:vml" xmlns:wp14="http://schemas.microsoft.com/office/word/2010/wordprocessingDrawing" xmlns:wp="http://schemas.openxmlformats.org/drawingml/2006/wordprocessingDrawing" xmlns:w10="urn:schemas-microsoft-com:office:word" xmlns:w="http://schemas.openxmlformats.org/wordprocessingml/2006/main" xmlns:w14="http://schemas.microsoft.com/office/word/2010/wordml" xmlns:wpg="http://schemas.microsoft.com/office/word/2010/wordprocessingGroup" xmlns:wpi="http://schemas.microsoft.com/office/word/2010/wordprocessingInk" xmlns:wne="http://schemas.microsoft.com/office/word/2006/wordml" xmlns:wps="http://schemas.microsoft.com/office/word/2010/wordprocessingShape" mc:Ignorable="w14 wp14">
+  <w:docParts>
+    <w:docPart>
+      <w:docPartPr>
+        <w:name w:val="AC1B2CD43A1041B0AFEE64DA5EA6B1CE"/>
+        <w:category>
+          <w:name w:val="Allgemein"/>
+          <w:gallery w:val="placeholder"/>
+        </w:category>
+        <w:types>
+          <w:type w:val="bbPlcHdr"/>
+        </w:types>
+        <w:behaviors>
+          <w:behavior w:val="content"/>
+        </w:behaviors>
+        <w:guid w:val="{C82BCD22-1D95-4DB0-B4A7-473ED0076EC2}"/>
+      </w:docPartPr>
+      <w:docPartBody>
+        <w:p>
+          <w:r>
+            <w:rPr>
+              <w:rStyle w:val="Platzhaltertext"/>
+            </w:rPr>
+            <w:t>[Betreff]</w:t>
+          </w:r>
+        </w:p>
+      </w:docPartBody>
+    </w:docPart>
+    <w:docPart>
+      <w:docPartPr>
+        <w:name w:val="48A3150447B24DD7BA362B5DCA43413C"/>
+        <w:category>
+          <w:name w:val="Allgemein"/>
+          <w:gallery w:val="placeholder"/>
+        </w:category>
+        <w:types>
+          <w:type w:val="bbPlcHdr"/>
+        </w:types>
+        <w:behaviors>
+          <w:behavior w:val="content"/>
+        </w:behaviors>
+        <w:guid w:val="{05071EF5-634D-49A5-A566-AF4DD1FB3E01}"/>
+      </w:docPartPr>
+      <w:docPartBody>
+        <w:p>
+          <w:r>
+            <w:rPr>
+              <w:rStyle w:val="Platzhaltertext"/>
+            </w:rPr>
+            <w:t>[Betreff]</w:t>
+          </w:r>
+        </w:p>
+      </w:docPartBody>
+    </w:docPart>
+  </w:docParts>
+</w:glossaryDocument>
+</file>
+
+<file path=word/glossary/fontTable.xml><?xml version="1.0" encoding="utf-8"?>
+<w:fonts xmlns:mc="http://schemas.openxmlformats.org/markup-compatibility/2006" xmlns:r="http://schemas.openxmlformats.org/officeDocument/2006/relationships" xmlns:w="http://schemas.openxmlformats.org/wordprocessingml/2006/main" xmlns:w14="http://schemas.microsoft.com/office/word/2010/wordml" mc:Ignorable="w14">
+  <w:font w:name="Symbol">
+    <w:panose1 w:val="05050102010706020507"/>
+    <w:charset w:val="02"/>
+    <w:family w:val="roman"/>
+    <w:pitch w:val="variable"/>
+    <w:sig w:usb0="00000000" w:usb1="10000000" w:usb2="00000000" w:usb3="00000000" w:csb0="80000000" w:csb1="00000000"/>
+  </w:font>
+  <w:font w:name="Times New Roman">
+    <w:panose1 w:val="02020603050405020304"/>
+    <w:charset w:val="00"/>
+    <w:family w:val="roman"/>
+    <w:pitch w:val="variable"/>
+    <w:sig w:usb0="E0002AFF" w:usb1="C0007841" w:usb2="00000009" w:usb3="00000000" w:csb0="000001FF" w:csb1="00000000"/>
+  </w:font>
+  <w:font w:name="Courier New">
+    <w:panose1 w:val="02070309020205020404"/>
+    <w:charset w:val="00"/>
+    <w:family w:val="modern"/>
+    <w:pitch w:val="fixed"/>
+    <w:sig w:usb0="E0002AFF" w:usb1="C0007843" w:usb2="00000009" w:usb3="00000000" w:csb0="000001FF" w:csb1="00000000"/>
+  </w:font>
+  <w:font w:name="Wingdings">
+    <w:panose1 w:val="05000000000000000000"/>
+    <w:charset w:val="02"/>
+    <w:family w:val="auto"/>
+    <w:pitch w:val="variable"/>
+    <w:sig w:usb0="00000000" w:usb1="10000000" w:usb2="00000000" w:usb3="00000000" w:csb0="80000000" w:csb1="00000000"/>
+  </w:font>
+  <w:font w:name="Arial">
+    <w:panose1 w:val="020B0604020202020204"/>
+    <w:charset w:val="00"/>
+    <w:family w:val="swiss"/>
+    <w:pitch w:val="variable"/>
+    <w:sig w:usb0="E0002AFF" w:usb1="C0007843" w:usb2="00000009" w:usb3="00000000" w:csb0="000001FF" w:csb1="00000000"/>
+  </w:font>
+  <w:font w:name="Tahoma">
+    <w:panose1 w:val="020B0604030504040204"/>
+    <w:charset w:val="00"/>
+    <w:family w:val="swiss"/>
+    <w:pitch w:val="variable"/>
+    <w:sig w:usb0="E1002EFF" w:usb1="C000605B" w:usb2="00000029" w:usb3="00000000" w:csb0="000101FF" w:csb1="00000000"/>
+  </w:font>
+  <w:font w:name="Helvetica">
+    <w:panose1 w:val="020B0604020202020204"/>
+    <w:charset w:val="00"/>
+    <w:family w:val="swiss"/>
+    <w:pitch w:val="variable"/>
+    <w:sig w:usb0="E0002AFF" w:usb1="C0007843" w:usb2="00000009" w:usb3="00000000" w:csb0="000001FF" w:csb1="00000000"/>
+  </w:font>
+  <w:font w:name="Book Antiqua">
+    <w:panose1 w:val="02040602050305030304"/>
+    <w:charset w:val="00"/>
+    <w:family w:val="roman"/>
+    <w:pitch w:val="variable"/>
+    <w:sig w:usb0="00000287" w:usb1="00000000" w:usb2="00000000" w:usb3="00000000" w:csb0="0000009F" w:csb1="00000000"/>
+  </w:font>
+  <w:font w:name="Cambria">
+    <w:panose1 w:val="02040503050406030204"/>
+    <w:charset w:val="00"/>
+    <w:family w:val="roman"/>
+    <w:pitch w:val="variable"/>
+    <w:sig w:usb0="E00002FF" w:usb1="400004FF" w:usb2="00000000" w:usb3="00000000" w:csb0="0000019F" w:csb1="00000000"/>
+  </w:font>
+  <w:font w:name="Calibri">
+    <w:panose1 w:val="020F0502020204030204"/>
+    <w:charset w:val="00"/>
+    <w:family w:val="swiss"/>
+    <w:pitch w:val="variable"/>
+    <w:sig w:usb0="E00002FF" w:usb1="4000ACFF" w:usb2="00000001" w:usb3="00000000" w:csb0="0000019F" w:csb1="00000000"/>
+  </w:font>
+</w:fonts>
+</file>
+
+<file path=word/glossary/settings.xml><?xml version="1.0" encoding="utf-8"?>
+<w:settings xmlns:mc="http://schemas.openxmlformats.org/markup-compatibility/2006" xmlns:o="urn:schemas-microsoft-com:office:office" xmlns:r="http://schemas.openxmlformats.org/officeDocument/2006/relationships" xmlns:m="http://schemas.openxmlformats.org/officeDocument/2006/math" xmlns:v="urn:schemas-microsoft-com:vml" xmlns:w10="urn:schemas-microsoft-com:office:word" xmlns:w="http://schemas.openxmlformats.org/wordprocessingml/2006/main" xmlns:w14="http://schemas.microsoft.com/office/word/2010/wordml" xmlns:sl="http://schemas.openxmlformats.org/schemaLibrary/2006/main" mc:Ignorable="w14">
+  <w:view w:val="normal"/>
+  <w:defaultTabStop w:val="708"/>
+  <w:hyphenationZone w:val="425"/>
+  <w:characterSpacingControl w:val="doNotCompress"/>
+  <w:compat>
+    <w:useFELayout/>
+    <w:compatSetting w:name="compatibilityMode" w:uri="http://schemas.microsoft.com/office/word" w:val="14"/>
+    <w:compatSetting w:name="overrideTableStyleFontSizeAndJustification" w:uri="http://schemas.microsoft.com/office/word" w:val="1"/>
+    <w:compatSetting w:name="enableOpenTypeFeatures" w:uri="http://schemas.microsoft.com/office/word" w:val="1"/>
+    <w:compatSetting w:name="doNotFlipMirrorIndents" w:uri="http://schemas.microsoft.com/office/word" w:val="1"/>
+  </w:compat>
+  <w:rsids>
+    <w:rsidRoot w:val="00B52655"/>
+    <w:rsid w:val="00B52655"/>
+    <w:rsid w:val="00CC1FE1"/>
+    <w:rsid w:val="00D6058B"/>
+  </w:rsids>
+  <m:mathPr>
+    <m:mathFont m:val="Cambria Math"/>
+    <m:brkBin m:val="before"/>
+    <m:brkBinSub m:val="--"/>
+    <m:smallFrac m:val="0"/>
+    <m:dispDef/>
+    <m:lMargin m:val="0"/>
+    <m:rMargin m:val="0"/>
+    <m:defJc m:val="centerGroup"/>
+    <m:wrapIndent m:val="1440"/>
+    <m:intLim m:val="subSup"/>
+    <m:naryLim m:val="undOvr"/>
+  </m:mathPr>
+  <w:themeFontLang w:val="de-DE"/>
+  <w:clrSchemeMapping w:bg1="light1" w:t1="dark1" w:bg2="light2" w:t2="dark2" w:accent1="accent1" w:accent2="accent2" w:accent3="accent3" w:accent4="accent4" w:accent5="accent5" w:accent6="accent6" w:hyperlink="hyperlink" w:followedHyperlink="followedHyperlink"/>
+  <w:decimalSymbol w:val=","/>
+  <w:listSeparator w:val=";"/>
+</w:settings>
+</file>
+
+<file path=word/glossary/styles.xml><?xml version="1.0" encoding="utf-8"?>
+<w:styles xmlns:mc="http://schemas.openxmlformats.org/markup-compatibility/2006" xmlns:r="http://schemas.openxmlformats.org/officeDocument/2006/relationships" xmlns:w="http://schemas.openxmlformats.org/wordprocessingml/2006/main" xmlns:w14="http://schemas.microsoft.com/office/word/2010/wordml" mc:Ignorable="w14">
+  <w:docDefaults>
+    <w:rPrDefault>
+      <w:rPr>
+        <w:rFonts w:asciiTheme="minorHAnsi" w:eastAsiaTheme="minorEastAsia" w:hAnsiTheme="minorHAnsi" w:cstheme="minorBidi"/>
+        <w:sz w:val="22"/>
+        <w:szCs w:val="22"/>
+        <w:lang w:val="de-DE" w:eastAsia="de-DE" w:bidi="ar-SA"/>
+      </w:rPr>
+    </w:rPrDefault>
+    <w:pPrDefault>
+      <w:pPr>
+        <w:spacing w:after="200" w:line="276" w:lineRule="auto"/>
+      </w:pPr>
+    </w:pPrDefault>
+  </w:docDefaults>
+  <w:latentStyles w:defLockedState="0" w:defUIPriority="99" w:defSemiHidden="1" w:defUnhideWhenUsed="1" w:defQFormat="0" w:count="267">
+    <w:lsdException w:name="Normal" w:semiHidden="0" w:uiPriority="0" w:unhideWhenUsed="0" w:qFormat="1"/>
+    <w:lsdException w:name="heading 1" w:semiHidden="0" w:uiPriority="9" w:unhideWhenUsed="0" w:qFormat="1"/>
+    <w:lsdException w:name="heading 2" w:uiPriority="9" w:qFormat="1"/>
+    <w:lsdException w:name="heading 3" w:uiPriority="9" w:qFormat="1"/>
+    <w:lsdException w:name="heading 4" w:uiPriority="9" w:qFormat="1"/>
+    <w:lsdException w:name="heading 5" w:uiPriority="9" w:qFormat="1"/>
+    <w:lsdException w:name="heading 6" w:uiPriority="9" w:qFormat="1"/>
+    <w:lsdException w:name="heading 7" w:uiPriority="9" w:qFormat="1"/>
+    <w:lsdException w:name="heading 8" w:uiPriority="9" w:qFormat="1"/>
+    <w:lsdException w:name="heading 9" w:uiPriority="9" w:qFormat="1"/>
+    <w:lsdException w:name="toc 1" w:uiPriority="39"/>
+    <w:lsdException w:name="toc 2" w:uiPriority="39"/>
+    <w:lsdException w:name="toc 3" w:uiPriority="39"/>
+    <w:lsdException w:name="toc 4" w:uiPriority="39"/>
+    <w:lsdException w:name="toc 5" w:uiPriority="39"/>
+    <w:lsdException w:name="toc 6" w:uiPriority="39"/>
+    <w:lsdException w:name="toc 7" w:uiPriority="39"/>
+    <w:lsdException w:name="toc 8" w:uiPriority="39"/>
+    <w:lsdException w:name="toc 9" w:uiPriority="39"/>
+    <w:lsdException w:name="caption" w:uiPriority="35" w:qFormat="1"/>
+    <w:lsdException w:name="Title" w:semiHidden="0" w:uiPriority="10" w:unhideWhenUsed="0" w:qFormat="1"/>
+    <w:lsdException w:name="Default Paragraph Font" w:uiPriority="1"/>
+    <w:lsdException w:name="Subtitle" w:semiHidden="0" w:uiPriority="11" w:unhideWhenUsed="0" w:qFormat="1"/>
+    <w:lsdException w:name="Strong" w:semiHidden="0" w:uiPriority="22" w:unhideWhenUsed="0" w:qFormat="1"/>
+    <w:lsdException w:name="Emphasis" w:semiHidden="0" w:uiPriority="20" w:unhideWhenUsed="0" w:qFormat="1"/>
+    <w:lsdException w:name="Table Grid" w:semiHidden="0" w:uiPriority="59" w:unhideWhenUsed="0"/>
+    <w:lsdException w:name="Placeholder Text" w:unhideWhenUsed="0"/>
+    <w:lsdException w:name="No Spacing" w:semiHidden="0" w:uiPriority="1" w:unhideWhenUsed="0" w:qFormat="1"/>
+    <w:lsdException w:name="Light Shading" w:semiHidden="0" w:uiPriority="60" w:unhideWhenUsed="0"/>
+    <w:lsdException w:name="Light List" w:semiHidden="0" w:uiPriority="61" w:unhideWhenUsed="0"/>
+    <w:lsdException w:name="Light Grid" w:semiHidden="0" w:uiPriority="62" w:unhideWhenUsed="0"/>
+    <w:lsdException w:name="Medium Shading 1" w:semiHidden="0" w:uiPriority="63" w:unhideWhenUsed="0"/>
+    <w:lsdException w:name="Medium Shading 2" w:semiHidden="0" w:uiPriority="64" w:unhideWhenUsed="0"/>
+    <w:lsdException w:name="Medium List 1" w:semiHidden="0" w:uiPriority="65" w:unhideWhenUsed="0"/>
+    <w:lsdException w:name="Medium List 2" w:semiHidden="0" w:uiPriority="66" w:unhideWhenUsed="0"/>
+    <w:lsdException w:name="Medium Grid 1" w:semiHidden="0" w:uiPriority="67" w:unhideWhenUsed="0"/>
+    <w:lsdException w:name="Medium Grid 2" w:semiHidden="0" w:uiPriority="68" w:unhideWhenUsed="0"/>
+    <w:lsdException w:name="Medium Grid 3" w:semiHidden="0" w:uiPriority="69" w:unhideWhenUsed="0"/>
+    <w:lsdException w:name="Dark List" w:semiHidden="0" w:uiPriority="70" w:unhideWhenUsed="0"/>
+    <w:lsdException w:name="Colorful Shading" w:semiHidden="0" w:uiPriority="71" w:unhideWhenUsed="0"/>
+    <w:lsdException w:name="Colorful List" w:semiHidden="0" w:uiPriority="72" w:unhideWhenUsed="0"/>
+    <w:lsdException w:name="Colorful Grid" w:semiHidden="0" w:uiPriority="73" w:unhideWhenUsed="0"/>
+    <w:lsdException w:name="Light Shading Accent 1" w:semiHidden="0" w:uiPriority="60" w:unhideWhenUsed="0"/>
+    <w:lsdException w:name="Light List Accent 1" w:semiHidden="0" w:uiPriority="61" w:unhideWhenUsed="0"/>
+    <w:lsdException w:name="Light Grid Accent 1" w:semiHidden="0" w:uiPriority="62" w:unhideWhenUsed="0"/>
+    <w:lsdException w:name="Medium Shading 1 Accent 1" w:semiHidden="0" w:uiPriority="63" w:unhideWhenUsed="0"/>
+    <w:lsdException w:name="Medium Shading 2 Accent 1" w:semiHidden="0" w:uiPriority="64" w:unhideWhenUsed="0"/>
+    <w:lsdException w:name="Medium List 1 Accent 1" w:semiHidden="0" w:uiPriority="65" w:unhideWhenUsed="0"/>
+    <w:lsdException w:name="Revision" w:unhideWhenUsed="0"/>
+    <w:lsdException w:name="List Paragraph" w:semiHidden="0" w:uiPriority="34" w:unhideWhenUsed="0" w:qFormat="1"/>
+    <w:lsdException w:name="Quote" w:semiHidden="0" w:uiPriority="29" w:unhideWhenUsed="0" w:qFormat="1"/>
+    <w:lsdException w:name="Intense Quote" w:semiHidden="0" w:uiPriority="30" w:unhideWhenUsed="0" w:qFormat="1"/>
+    <w:lsdException w:name="Medium List 2 Accent 1" w:semiHidden="0" w:uiPriority="66" w:unhideWhenUsed="0"/>
+    <w:lsdException w:name="Medium Grid 1 Accent 1" w:semiHidden="0" w:uiPriority="67" w:unhideWhenUsed="0"/>
+    <w:lsdException w:name="Medium Grid 2 Accent 1" w:semiHidden="0" w:uiPriority="68" w:unhideWhenUsed="0"/>
+    <w:lsdException w:name="Medium Grid 3 Accent 1" w:semiHidden="0" w:uiPriority="69" w:unhideWhenUsed="0"/>
+    <w:lsdException w:name="Dark List Accent 1" w:semiHidden="0" w:uiPriority="70" w:unhideWhenUsed="0"/>
+    <w:lsdException w:name="Colorful Shading Accent 1" w:semiHidden="0" w:uiPriority="71" w:unhideWhenUsed="0"/>
+    <w:lsdException w:name="Colorful List Accent 1" w:semiHidden="0" w:uiPriority="72" w:unhideWhenUsed="0"/>
+    <w:lsdException w:name="Colorful Grid Accent 1" w:semiHidden="0" w:uiPriority="73" w:unhideWhenUsed="0"/>
+    <w:lsdException w:name="Light Shading Accent 2" w:semiHidden="0" w:uiPriority="60" w:unhideWhenUsed="0"/>
+    <w:lsdException w:name="Light List Accent 2" w:semiHidden="0" w:uiPriority="61" w:unhideWhenUsed="0"/>
+    <w:lsdException w:name="Light Grid Accent 2" w:semiHidden="0" w:uiPriority="62" w:unhideWhenUsed="0"/>
+    <w:lsdException w:name="Medium Shading 1 Accent 2" w:semiHidden="0" w:uiPriority="63" w:unhideWhenUsed="0"/>
+    <w:lsdException w:name="Medium Shading 2 Accent 2" w:semiHidden="0" w:uiPriority="64" w:unhideWhenUsed="0"/>
+    <w:lsdException w:name="Medium List 1 Accent 2" w:semiHidden="0" w:uiPriority="65" w:unhideWhenUsed="0"/>
+    <w:lsdException w:name="Medium List 2 Accent 2" w:semiHidden="0" w:uiPriority="66" w:unhideWhenUsed="0"/>
+    <w:lsdException w:name="Medium Grid 1 Accent 2" w:semiHidden="0" w:uiPriority="67" w:unhideWhenUsed="0"/>
+    <w:lsdException w:name="Medium Grid 2 Accent 2" w:semiHidden="0" w:uiPriority="68" w:unhideWhenUsed="0"/>
+    <w:lsdException w:name="Medium Grid 3 Accent 2" w:semiHidden="0" w:uiPriority="69" w:unhideWhenUsed="0"/>
+    <w:lsdException w:name="Dark List Accent 2" w:semiHidden="0" w:uiPriority="70" w:unhideWhenUsed="0"/>
+    <w:lsdException w:name="Colorful Shading Accent 2" w:semiHidden="0" w:uiPriority="71" w:unhideWhenUsed="0"/>
+    <w:lsdException w:name="Colorful List Accent 2" w:semiHidden="0" w:uiPriority="72" w:unhideWhenUsed="0"/>
+    <w:lsdException w:name="Colorful Grid Accent 2" w:semiHidden="0" w:uiPriority="73" w:unhideWhenUsed="0"/>
+    <w:lsdException w:name="Light Shading Accent 3" w:semiHidden="0" w:uiPriority="60" w:unhideWhenUsed="0"/>
+    <w:lsdException w:name="Light List Accent 3" w:semiHidden="0" w:uiPriority="61" w:unhideWhenUsed="0"/>
+    <w:lsdException w:name="Light Grid Accent 3" w:semiHidden="0" w:uiPriority="62" w:unhideWhenUsed="0"/>
+    <w:lsdException w:name="Medium Shading 1 Accent 3" w:semiHidden="0" w:uiPriority="63" w:unhideWhenUsed="0"/>
+    <w:lsdException w:name="Medium Shading 2 Accent 3" w:semiHidden="0" w:uiPriority="64" w:unhideWhenUsed="0"/>
+    <w:lsdException w:name="Medium List 1 Accent 3" w:semiHidden="0" w:uiPriority="65" w:unhideWhenUsed="0"/>
+    <w:lsdException w:name="Medium List 2 Accent 3" w:semiHidden="0" w:uiPriority="66" w:unhideWhenUsed="0"/>
+    <w:lsdException w:name="Medium Grid 1 Accent 3" w:semiHidden="0" w:uiPriority="67" w:unhideWhenUsed="0"/>
+    <w:lsdException w:name="Medium Grid 2 Accent 3" w:semiHidden="0" w:uiPriority="68" w:unhideWhenUsed="0"/>
+    <w:lsdException w:name="Medium Grid 3 Accent 3" w:semiHidden="0" w:uiPriority="69" w:unhideWhenUsed="0"/>
+    <w:lsdException w:name="Dark List Accent 3" w:semiHidden="0" w:uiPriority="70" w:unhideWhenUsed="0"/>
+    <w:lsdException w:name="Colorful Shading Accent 3" w:semiHidden="0" w:uiPriority="71" w:unhideWhenUsed="0"/>
+    <w:lsdException w:name="Colorful List Accent 3" w:semiHidden="0" w:uiPriority="72" w:unhideWhenUsed="0"/>
+    <w:lsdException w:name="Colorful Grid Accent 3" w:semiHidden="0" w:uiPriority="73" w:unhideWhenUsed="0"/>
+    <w:lsdException w:name="Light Shading Accent 4" w:semiHidden="0" w:uiPriority="60" w:unhideWhenUsed="0"/>
+    <w:lsdException w:name="Light List Accent 4" w:semiHidden="0" w:uiPriority="61" w:unhideWhenUsed="0"/>
+    <w:lsdException w:name="Light Grid Accent 4" w:semiHidden="0" w:uiPriority="62" w:unhideWhenUsed="0"/>
+    <w:lsdException w:name="Medium Shading 1 Accent 4" w:semiHidden="0" w:uiPriority="63" w:unhideWhenUsed="0"/>
+    <w:lsdException w:name="Medium Shading 2 Accent 4" w:semiHidden="0" w:uiPriority="64" w:unhideWhenUsed="0"/>
+    <w:lsdException w:name="Medium List 1 Accent 4" w:semiHidden="0" w:uiPriority="65" w:unhideWhenUsed="0"/>
+    <w:lsdException w:name="Medium List 2 Accent 4" w:semiHidden="0" w:uiPriority="66" w:unhideWhenUsed="0"/>
+    <w:lsdException w:name="Medium Grid 1 Accent 4" w:semiHidden="0" w:uiPriority="67" w:unhideWhenUsed="0"/>
+    <w:lsdException w:name="Medium Grid 2 Accent 4" w:semiHidden="0" w:uiPriority="68" w:unhideWhenUsed="0"/>
+    <w:lsdException w:name="Medium Grid 3 Accent 4" w:semiHidden="0" w:uiPriority="69" w:unhideWhenUsed="0"/>
+    <w:lsdException w:name="Dark List Accent 4" w:semiHidden="0" w:uiPriority="70" w:unhideWhenUsed="0"/>
+    <w:lsdException w:name="Colorful Shading Accent 4" w:semiHidden="0" w:uiPriority="71" w:unhideWhenUsed="0"/>
+    <w:lsdException w:name="Colorful List Accent 4" w:semiHidden="0" w:uiPriority="72" w:unhideWhenUsed="0"/>
+    <w:lsdException w:name="Colorful Grid Accent 4" w:semiHidden="0" w:uiPriority="73" w:unhideWhenUsed="0"/>
+    <w:lsdException w:name="Light Shading Accent 5" w:semiHidden="0" w:uiPriority="60" w:unhideWhenUsed="0"/>
+    <w:lsdException w:name="Light List Accent 5" w:semiHidden="0" w:uiPriority="61" w:unhideWhenUsed="0"/>
+    <w:lsdException w:name="Light Grid Accent 5" w:semiHidden="0" w:uiPriority="62" w:unhideWhenUsed="0"/>
+    <w:lsdException w:name="Medium Shading 1 Accent 5" w:semiHidden="0" w:uiPriority="63" w:unhideWhenUsed="0"/>
+    <w:lsdException w:name="Medium Shading 2 Accent 5" w:semiHidden="0" w:uiPriority="64" w:unhideWhenUsed="0"/>
+    <w:lsdException w:name="Medium List 1 Accent 5" w:semiHidden="0" w:uiPriority="65" w:unhideWhenUsed="0"/>
+    <w:lsdException w:name="Medium List 2 Accent 5" w:semiHidden="0" w:uiPriority="66" w:unhideWhenUsed="0"/>
+    <w:lsdException w:name="Medium Grid 1 Accent 5" w:semiHidden="0" w:uiPriority="67" w:unhideWhenUsed="0"/>
+    <w:lsdException w:name="Medium Grid 2 Accent 5" w:semiHidden="0" w:uiPriority="68" w:unhideWhenUsed="0"/>
+    <w:lsdException w:name="Medium Grid 3 Accent 5" w:semiHidden="0" w:uiPriority="69" w:unhideWhenUsed="0"/>
+    <w:lsdException w:name="Dark List Accent 5" w:semiHidden="0" w:uiPriority="70" w:unhideWhenUsed="0"/>
+    <w:lsdException w:name="Colorful Shading Accent 5" w:semiHidden="0" w:uiPriority="71" w:unhideWhenUsed="0"/>
+    <w:lsdException w:name="Colorful List Accent 5" w:semiHidden="0" w:uiPriority="72" w:unhideWhenUsed="0"/>
+    <w:lsdException w:name="Colorful Grid Accent 5" w:semiHidden="0" w:uiPriority="73" w:unhideWhenUsed="0"/>
+    <w:lsdException w:name="Light Shading Accent 6" w:semiHidden="0" w:uiPriority="60" w:unhideWhenUsed="0"/>
+    <w:lsdException w:name="Light List Accent 6" w:semiHidden="0" w:uiPriority="61" w:unhideWhenUsed="0"/>
+    <w:lsdException w:name="Light Grid Accent 6" w:semiHidden="0" w:uiPriority="62" w:unhideWhenUsed="0"/>
+    <w:lsdException w:name="Medium Shading 1 Accent 6" w:semiHidden="0" w:uiPriority="63" w:unhideWhenUsed="0"/>
+    <w:lsdException w:name="Medium Shading 2 Accent 6" w:semiHidden="0" w:uiPriority="64" w:unhideWhenUsed="0"/>
+    <w:lsdException w:name="Medium List 1 Accent 6" w:semiHidden="0" w:uiPriority="65" w:unhideWhenUsed="0"/>
+    <w:lsdException w:name="Medium List 2 Accent 6" w:semiHidden="0" w:uiPriority="66" w:unhideWhenUsed="0"/>
+    <w:lsdException w:name="Medium Grid 1 Accent 6" w:semiHidden="0" w:uiPriority="67" w:unhideWhenUsed="0"/>
+    <w:lsdException w:name="Medium Grid 2 Accent 6" w:semiHidden="0" w:uiPriority="68" w:unhideWhenUsed="0"/>
+    <w:lsdException w:name="Medium Grid 3 Accent 6" w:semiHidden="0" w:uiPriority="69" w:unhideWhenUsed="0"/>
+    <w:lsdException w:name="Dark List Accent 6" w:semiHidden="0" w:uiPriority="70" w:unhideWhenUsed="0"/>
+    <w:lsdException w:name="Colorful Shading Accent 6" w:semiHidden="0" w:uiPriority="71" w:unhideWhenUsed="0"/>
+    <w:lsdException w:name="Colorful List Accent 6" w:semiHidden="0" w:uiPriority="72" w:unhideWhenUsed="0"/>
+    <w:lsdException w:name="Colorful Grid Accent 6" w:semiHidden="0" w:uiPriority="73" w:unhideWhenUsed="0"/>
+    <w:lsdException w:name="Subtle Emphasis" w:semiHidden="0" w:uiPriority="19" w:unhideWhenUsed="0" w:qFormat="1"/>
+    <w:lsdException w:name="Intense Emphasis" w:semiHidden="0" w:uiPriority="21" w:unhideWhenUsed="0" w:qFormat="1"/>
+    <w:lsdException w:name="Subtle Reference" w:semiHidden="0" w:uiPriority="31" w:unhideWhenUsed="0" w:qFormat="1"/>
+    <w:lsdException w:name="Intense Reference" w:semiHidden="0" w:uiPriority="32" w:unhideWhenUsed="0" w:qFormat="1"/>
+    <w:lsdException w:name="Book Title" w:semiHidden="0" w:uiPriority="33" w:unhideWhenUsed="0" w:qFormat="1"/>
+    <w:lsdException w:name="Bibliography" w:uiPriority="37"/>
+    <w:lsdException w:name="TOC Heading" w:uiPriority="39" w:qFormat="1"/>
+  </w:latentStyles>
+  <w:style w:type="paragraph" w:default="1" w:styleId="Standard">
+    <w:name w:val="Normal"/>
+    <w:qFormat/>
+  </w:style>
+  <w:style w:type="character" w:default="1" w:styleId="Absatz-Standardschriftart">
+    <w:name w:val="Default Paragraph Font"/>
+    <w:uiPriority w:val="1"/>
+    <w:semiHidden/>
+    <w:unhideWhenUsed/>
+  </w:style>
+  <w:style w:type="table" w:default="1" w:styleId="NormaleTabelle">
+    <w:name w:val="Normal Table"/>
+    <w:uiPriority w:val="99"/>
+    <w:semiHidden/>
+    <w:unhideWhenUsed/>
+    <w:tblPr>
+      <w:tblInd w:w="0" w:type="dxa"/>
+      <w:tblCellMar>
+        <w:top w:w="0" w:type="dxa"/>
+        <w:left w:w="108" w:type="dxa"/>
+        <w:bottom w:w="0" w:type="dxa"/>
+        <w:right w:w="108" w:type="dxa"/>
+      </w:tblCellMar>
+    </w:tblPr>
+  </w:style>
+  <w:style w:type="numbering" w:default="1" w:styleId="KeineListe">
+    <w:name w:val="No List"/>
+    <w:uiPriority w:val="99"/>
+    <w:semiHidden/>
+    <w:unhideWhenUsed/>
+  </w:style>
+  <w:style w:type="character" w:styleId="Platzhaltertext">
+    <w:name w:val="Placeholder Text"/>
+    <w:basedOn w:val="Absatz-Standardschriftart"/>
+    <w:uiPriority w:val="99"/>
+    <w:semiHidden/>
+    <w:rsid w:val="00B52655"/>
+    <w:rPr>
+      <w:color w:val="808080"/>
+    </w:rPr>
+  </w:style>
+</w:styles>
+</file>
+
+<file path=word/glossary/stylesWithEffects.xml><?xml version="1.0" encoding="utf-8"?>
+<w:styles xmlns:wpc="http://schemas.microsoft.com/office/word/2010/wordprocessingCanvas" xmlns:mc="http://schemas.openxmlformats.org/markup-compatibility/2006" xmlns:o="urn:schemas-microsoft-com:office:office" xmlns:r="http://schemas.openxmlformats.org/officeDocument/2006/relationships" xmlns:m="http://schemas.openxmlformats.org/officeDocument/2006/math" xmlns:v="urn:schemas-microsoft-com:vml" xmlns:wp14="http://schemas.microsoft.com/office/word/2010/wordprocessingDrawing" xmlns:wp="http://schemas.openxmlformats.org/drawingml/2006/wordprocessingDrawing" xmlns:w10="urn:schemas-microsoft-com:office:word" xmlns:w="http://schemas.openxmlformats.org/wordprocessingml/2006/main" xmlns:w14="http://schemas.microsoft.com/office/word/2010/wordml" xmlns:wpg="http://schemas.microsoft.com/office/word/2010/wordprocessingGroup" xmlns:wpi="http://schemas.microsoft.com/office/word/2010/wordprocessingInk" xmlns:wne="http://schemas.microsoft.com/office/word/2006/wordml" xmlns:wps="http://schemas.microsoft.com/office/word/2010/wordprocessingShape" mc:Ignorable="w14 wp14">
+  <w:docDefaults>
+    <w:rPrDefault>
+      <w:rPr>
+        <w:rFonts w:asciiTheme="minorHAnsi" w:eastAsiaTheme="minorEastAsia" w:hAnsiTheme="minorHAnsi" w:cstheme="minorBidi"/>
+        <w:sz w:val="22"/>
+        <w:szCs w:val="22"/>
+        <w:lang w:val="de-DE" w:eastAsia="de-DE" w:bidi="ar-SA"/>
+      </w:rPr>
+    </w:rPrDefault>
+    <w:pPrDefault>
+      <w:pPr>
+        <w:spacing w:after="200" w:line="276" w:lineRule="auto"/>
+      </w:pPr>
+    </w:pPrDefault>
+  </w:docDefaults>
+  <w:latentStyles w:defLockedState="0" w:defUIPriority="99" w:defSemiHidden="1" w:defUnhideWhenUsed="1" w:defQFormat="0" w:count="267">
+    <w:lsdException w:name="Normal" w:semiHidden="0" w:uiPriority="0" w:unhideWhenUsed="0" w:qFormat="1"/>
+    <w:lsdException w:name="heading 1" w:semiHidden="0" w:uiPriority="9" w:unhideWhenUsed="0" w:qFormat="1"/>
+    <w:lsdException w:name="heading 2" w:uiPriority="9" w:qFormat="1"/>
+    <w:lsdException w:name="heading 3" w:uiPriority="9" w:qFormat="1"/>
+    <w:lsdException w:name="heading 4" w:uiPriority="9" w:qFormat="1"/>
+    <w:lsdException w:name="heading 5" w:uiPriority="9" w:qFormat="1"/>
+    <w:lsdException w:name="heading 6" w:uiPriority="9" w:qFormat="1"/>
+    <w:lsdException w:name="heading 7" w:uiPriority="9" w:qFormat="1"/>
+    <w:lsdException w:name="heading 8" w:uiPriority="9" w:qFormat="1"/>
+    <w:lsdException w:name="heading 9" w:uiPriority="9" w:qFormat="1"/>
+    <w:lsdException w:name="toc 1" w:uiPriority="39"/>
+    <w:lsdException w:name="toc 2" w:uiPriority="39"/>
+    <w:lsdException w:name="toc 3" w:uiPriority="39"/>
+    <w:lsdException w:name="toc 4" w:uiPriority="39"/>
+    <w:lsdException w:name="toc 5" w:uiPriority="39"/>
+    <w:lsdException w:name="toc 6" w:uiPriority="39"/>
+    <w:lsdException w:name="toc 7" w:uiPriority="39"/>
+    <w:lsdException w:name="toc 8" w:uiPriority="39"/>
+    <w:lsdException w:name="toc 9" w:uiPriority="39"/>
+    <w:lsdException w:name="caption" w:uiPriority="35" w:qFormat="1"/>
+    <w:lsdException w:name="Title" w:semiHidden="0" w:uiPriority="10" w:unhideWhenUsed="0" w:qFormat="1"/>
+    <w:lsdException w:name="Default Paragraph Font" w:uiPriority="1"/>
+    <w:lsdException w:name="Subtitle" w:semiHidden="0" w:uiPriority="11" w:unhideWhenUsed="0" w:qFormat="1"/>
+    <w:lsdException w:name="Strong" w:semiHidden="0" w:uiPriority="22" w:unhideWhenUsed="0" w:qFormat="1"/>
+    <w:lsdException w:name="Emphasis" w:semiHidden="0" w:uiPriority="20" w:unhideWhenUsed="0" w:qFormat="1"/>
+    <w:lsdException w:name="Table Grid" w:semiHidden="0" w:uiPriority="59" w:unhideWhenUsed="0"/>
+    <w:lsdException w:name="Placeholder Text" w:unhideWhenUsed="0"/>
+    <w:lsdException w:name="No Spacing" w:semiHidden="0" w:uiPriority="1" w:unhideWhenUsed="0" w:qFormat="1"/>
+    <w:lsdException w:name="Light Shading" w:semiHidden="0" w:uiPriority="60" w:unhideWhenUsed="0"/>
+    <w:lsdException w:name="Light List" w:semiHidden="0" w:uiPriority="61" w:unhideWhenUsed="0"/>
+    <w:lsdException w:name="Light Grid" w:semiHidden="0" w:uiPriority="62" w:unhideWhenUsed="0"/>
+    <w:lsdException w:name="Medium Shading 1" w:semiHidden="0" w:uiPriority="63" w:unhideWhenUsed="0"/>
+    <w:lsdException w:name="Medium Shading 2" w:semiHidden="0" w:uiPriority="64" w:unhideWhenUsed="0"/>
+    <w:lsdException w:name="Medium List 1" w:semiHidden="0" w:uiPriority="65" w:unhideWhenUsed="0"/>
+    <w:lsdException w:name="Medium List 2" w:semiHidden="0" w:uiPriority="66" w:unhideWhenUsed="0"/>
+    <w:lsdException w:name="Medium Grid 1" w:semiHidden="0" w:uiPriority="67" w:unhideWhenUsed="0"/>
+    <w:lsdException w:name="Medium Grid 2" w:semiHidden="0" w:uiPriority="68" w:unhideWhenUsed="0"/>
+    <w:lsdException w:name="Medium Grid 3" w:semiHidden="0" w:uiPriority="69" w:unhideWhenUsed="0"/>
+    <w:lsdException w:name="Dark List" w:semiHidden="0" w:uiPriority="70" w:unhideWhenUsed="0"/>
+    <w:lsdException w:name="Colorful Shading" w:semiHidden="0" w:uiPriority="71" w:unhideWhenUsed="0"/>
+    <w:lsdException w:name="Colorful List" w:semiHidden="0" w:uiPriority="72" w:unhideWhenUsed="0"/>
+    <w:lsdException w:name="Colorful Grid" w:semiHidden="0" w:uiPriority="73" w:unhideWhenUsed="0"/>
+    <w:lsdException w:name="Light Shading Accent 1" w:semiHidden="0" w:uiPriority="60" w:unhideWhenUsed="0"/>
+    <w:lsdException w:name="Light List Accent 1" w:semiHidden="0" w:uiPriority="61" w:unhideWhenUsed="0"/>
+    <w:lsdException w:name="Light Grid Accent 1" w:semiHidden="0" w:uiPriority="62" w:unhideWhenUsed="0"/>
+    <w:lsdException w:name="Medium Shading 1 Accent 1" w:semiHidden="0" w:uiPriority="63" w:unhideWhenUsed="0"/>
+    <w:lsdException w:name="Medium Shading 2 Accent 1" w:semiHidden="0" w:uiPriority="64" w:unhideWhenUsed="0"/>
+    <w:lsdException w:name="Medium List 1 Accent 1" w:semiHidden="0" w:uiPriority="65" w:unhideWhenUsed="0"/>
+    <w:lsdException w:name="Revision" w:unhideWhenUsed="0"/>
+    <w:lsdException w:name="List Paragraph" w:semiHidden="0" w:uiPriority="34" w:unhideWhenUsed="0" w:qFormat="1"/>
+    <w:lsdException w:name="Quote" w:semiHidden="0" w:uiPriority="29" w:unhideWhenUsed="0" w:qFormat="1"/>
+    <w:lsdException w:name="Intense Quote" w:semiHidden="0" w:uiPriority="30" w:unhideWhenUsed="0" w:qFormat="1"/>
+    <w:lsdException w:name="Medium List 2 Accent 1" w:semiHidden="0" w:uiPriority="66" w:unhideWhenUsed="0"/>
+    <w:lsdException w:name="Medium Grid 1 Accent 1" w:semiHidden="0" w:uiPriority="67" w:unhideWhenUsed="0"/>
+    <w:lsdException w:name="Medium Grid 2 Accent 1" w:semiHidden="0" w:uiPriority="68" w:unhideWhenUsed="0"/>
+    <w:lsdException w:name="Medium Grid 3 Accent 1" w:semiHidden="0" w:uiPriority="69" w:unhideWhenUsed="0"/>
+    <w:lsdException w:name="Dark List Accent 1" w:semiHidden="0" w:uiPriority="70" w:unhideWhenUsed="0"/>
+    <w:lsdException w:name="Colorful Shading Accent 1" w:semiHidden="0" w:uiPriority="71" w:unhideWhenUsed="0"/>
+    <w:lsdException w:name="Colorful List Accent 1" w:semiHidden="0" w:uiPriority="72" w:unhideWhenUsed="0"/>
+    <w:lsdException w:name="Colorful Grid Accent 1" w:semiHidden="0" w:uiPriority="73" w:unhideWhenUsed="0"/>
+    <w:lsdException w:name="Light Shading Accent 2" w:semiHidden="0" w:uiPriority="60" w:unhideWhenUsed="0"/>
+    <w:lsdException w:name="Light List Accent 2" w:semiHidden="0" w:uiPriority="61" w:unhideWhenUsed="0"/>
+    <w:lsdException w:name="Light Grid Accent 2" w:semiHidden="0" w:uiPriority="62" w:unhideWhenUsed="0"/>
+    <w:lsdException w:name="Medium Shading 1 Accent 2" w:semiHidden="0" w:uiPriority="63" w:unhideWhenUsed="0"/>
+    <w:lsdException w:name="Medium Shading 2 Accent 2" w:semiHidden="0" w:uiPriority="64" w:unhideWhenUsed="0"/>
+    <w:lsdException w:name="Medium List 1 Accent 2" w:semiHidden="0" w:uiPriority="65" w:unhideWhenUsed="0"/>
+    <w:lsdException w:name="Medium List 2 Accent 2" w:semiHidden="0" w:uiPriority="66" w:unhideWhenUsed="0"/>
+    <w:lsdException w:name="Medium Grid 1 Accent 2" w:semiHidden="0" w:uiPriority="67" w:unhideWhenUsed="0"/>
+    <w:lsdException w:name="Medium Grid 2 Accent 2" w:semiHidden="0" w:uiPriority="68" w:unhideWhenUsed="0"/>
+    <w:lsdException w:name="Medium Grid 3 Accent 2" w:semiHidden="0" w:uiPriority="69" w:unhideWhenUsed="0"/>
+    <w:lsdException w:name="Dark List Accent 2" w:semiHidden="0" w:uiPriority="70" w:unhideWhenUsed="0"/>
+    <w:lsdException w:name="Colorful Shading Accent 2" w:semiHidden="0" w:uiPriority="71" w:unhideWhenUsed="0"/>
+    <w:lsdException w:name="Colorful List Accent 2" w:semiHidden="0" w:uiPriority="72" w:unhideWhenUsed="0"/>
+    <w:lsdException w:name="Colorful Grid Accent 2" w:semiHidden="0" w:uiPriority="73" w:unhideWhenUsed="0"/>
+    <w:lsdException w:name="Light Shading Accent 3" w:semiHidden="0" w:uiPriority="60" w:unhideWhenUsed="0"/>
+    <w:lsdException w:name="Light List Accent 3" w:semiHidden="0" w:uiPriority="61" w:unhideWhenUsed="0"/>
+    <w:lsdException w:name="Light Grid Accent 3" w:semiHidden="0" w:uiPriority="62" w:unhideWhenUsed="0"/>
+    <w:lsdException w:name="Medium Shading 1 Accent 3" w:semiHidden="0" w:uiPriority="63" w:unhideWhenUsed="0"/>
+    <w:lsdException w:name="Medium Shading 2 Accent 3" w:semiHidden="0" w:uiPriority="64" w:unhideWhenUsed="0"/>
+    <w:lsdException w:name="Medium List 1 Accent 3" w:semiHidden="0" w:uiPriority="65" w:unhideWhenUsed="0"/>
+    <w:lsdException w:name="Medium List 2 Accent 3" w:semiHidden="0" w:uiPriority="66" w:unhideWhenUsed="0"/>
+    <w:lsdException w:name="Medium Grid 1 Accent 3" w:semiHidden="0" w:uiPriority="67" w:unhideWhenUsed="0"/>
+    <w:lsdException w:name="Medium Grid 2 Accent 3" w:semiHidden="0" w:uiPriority="68" w:unhideWhenUsed="0"/>
+    <w:lsdException w:name="Medium Grid 3 Accent 3" w:semiHidden="0" w:uiPriority="69" w:unhideWhenUsed="0"/>
+    <w:lsdException w:name="Dark List Accent 3" w:semiHidden="0" w:uiPriority="70" w:unhideWhenUsed="0"/>
+    <w:lsdException w:name="Colorful Shading Accent 3" w:semiHidden="0" w:uiPriority="71" w:unhideWhenUsed="0"/>
+    <w:lsdException w:name="Colorful List Accent 3" w:semiHidden="0" w:uiPriority="72" w:unhideWhenUsed="0"/>
+    <w:lsdException w:name="Colorful Grid Accent 3" w:semiHidden="0" w:uiPriority="73" w:unhideWhenUsed="0"/>
+    <w:lsdException w:name="Light Shading Accent 4" w:semiHidden="0" w:uiPriority="60" w:unhideWhenUsed="0"/>
+    <w:lsdException w:name="Light List Accent 4" w:semiHidden="0" w:uiPriority="61" w:unhideWhenUsed="0"/>
+    <w:lsdException w:name="Light Grid Accent 4" w:semiHidden="0" w:uiPriority="62" w:unhideWhenUsed="0"/>
+    <w:lsdException w:name="Medium Shading 1 Accent 4" w:semiHidden="0" w:uiPriority="63" w:unhideWhenUsed="0"/>
+    <w:lsdException w:name="Medium Shading 2 Accent 4" w:semiHidden="0" w:uiPriority="64" w:unhideWhenUsed="0"/>
+    <w:lsdException w:name="Medium List 1 Accent 4" w:semiHidden="0" w:uiPriority="65" w:unhideWhenUsed="0"/>
+    <w:lsdException w:name="Medium List 2 Accent 4" w:semiHidden="0" w:uiPriority="66" w:unhideWhenUsed="0"/>
+    <w:lsdException w:name="Medium Grid 1 Accent 4" w:semiHidden="0" w:uiPriority="67" w:unhideWhenUsed="0"/>
+    <w:lsdException w:name="Medium Grid 2 Accent 4" w:semiHidden="0" w:uiPriority="68" w:unhideWhenUsed="0"/>
+    <w:lsdException w:name="Medium Grid 3 Accent 4" w:semiHidden="0" w:uiPriority="69" w:unhideWhenUsed="0"/>
+    <w:lsdException w:name="Dark List Accent 4" w:semiHidden="0" w:uiPriority="70" w:unhideWhenUsed="0"/>
+    <w:lsdException w:name="Colorful Shading Accent 4" w:semiHidden="0" w:uiPriority="71" w:unhideWhenUsed="0"/>
+    <w:lsdException w:name="Colorful List Accent 4" w:semiHidden="0" w:uiPriority="72" w:unhideWhenUsed="0"/>
+    <w:lsdException w:name="Colorful Grid Accent 4" w:semiHidden="0" w:uiPriority="73" w:unhideWhenUsed="0"/>
+    <w:lsdException w:name="Light Shading Accent 5" w:semiHidden="0" w:uiPriority="60" w:unhideWhenUsed="0"/>
+    <w:lsdException w:name="Light List Accent 5" w:semiHidden="0" w:uiPriority="61" w:unhideWhenUsed="0"/>
+    <w:lsdException w:name="Light Grid Accent 5" w:semiHidden="0" w:uiPriority="62" w:unhideWhenUsed="0"/>
+    <w:lsdException w:name="Medium Shading 1 Accent 5" w:semiHidden="0" w:uiPriority="63" w:unhideWhenUsed="0"/>
+    <w:lsdException w:name="Medium Shading 2 Accent 5" w:semiHidden="0" w:uiPriority="64" w:unhideWhenUsed="0"/>
+    <w:lsdException w:name="Medium List 1 Accent 5" w:semiHidden="0" w:uiPriority="65" w:unhideWhenUsed="0"/>
+    <w:lsdException w:name="Medium List 2 Accent 5" w:semiHidden="0" w:uiPriority="66" w:unhideWhenUsed="0"/>
+    <w:lsdException w:name="Medium Grid 1 Accent 5" w:semiHidden="0" w:uiPriority="67" w:unhideWhenUsed="0"/>
+    <w:lsdException w:name="Medium Grid 2 Accent 5" w:semiHidden="0" w:uiPriority="68" w:unhideWhenUsed="0"/>
+    <w:lsdException w:name="Medium Grid 3 Accent 5" w:semiHidden="0" w:uiPriority="69" w:unhideWhenUsed="0"/>
+    <w:lsdException w:name="Dark List Accent 5" w:semiHidden="0" w:uiPriority="70" w:unhideWhenUsed="0"/>
+    <w:lsdException w:name="Colorful Shading Accent 5" w:semiHidden="0" w:uiPriority="71" w:unhideWhenUsed="0"/>
+    <w:lsdException w:name="Colorful List Accent 5" w:semiHidden="0" w:uiPriority="72" w:unhideWhenUsed="0"/>
+    <w:lsdException w:name="Colorful Grid Accent 5" w:semiHidden="0" w:uiPriority="73" w:unhideWhenUsed="0"/>
+    <w:lsdException w:name="Light Shading Accent 6" w:semiHidden="0" w:uiPriority="60" w:unhideWhenUsed="0"/>
+    <w:lsdException w:name="Light List Accent 6" w:semiHidden="0" w:uiPriority="61" w:unhideWhenUsed="0"/>
+    <w:lsdException w:name="Light Grid Accent 6" w:semiHidden="0" w:uiPriority="62" w:unhideWhenUsed="0"/>
+    <w:lsdException w:name="Medium Shading 1 Accent 6" w:semiHidden="0" w:uiPriority="63" w:unhideWhenUsed="0"/>
+    <w:lsdException w:name="Medium Shading 2 Accent 6" w:semiHidden="0" w:uiPriority="64" w:unhideWhenUsed="0"/>
+    <w:lsdException w:name="Medium List 1 Accent 6" w:semiHidden="0" w:uiPriority="65" w:unhideWhenUsed="0"/>
+    <w:lsdException w:name="Medium List 2 Accent 6" w:semiHidden="0" w:uiPriority="66" w:unhideWhenUsed="0"/>
+    <w:lsdException w:name="Medium Grid 1 Accent 6" w:semiHidden="0" w:uiPriority="67" w:unhideWhenUsed="0"/>
+    <w:lsdException w:name="Medium Grid 2 Accent 6" w:semiHidden="0" w:uiPriority="68" w:unhideWhenUsed="0"/>
+    <w:lsdException w:name="Medium Grid 3 Accent 6" w:semiHidden="0" w:uiPriority="69" w:unhideWhenUsed="0"/>
+    <w:lsdException w:name="Dark List Accent 6" w:semiHidden="0" w:uiPriority="70" w:unhideWhenUsed="0"/>
+    <w:lsdException w:name="Colorful Shading Accent 6" w:semiHidden="0" w:uiPriority="71" w:unhideWhenUsed="0"/>
+    <w:lsdException w:name="Colorful List Accent 6" w:semiHidden="0" w:uiPriority="72" w:unhideWhenUsed="0"/>
+    <w:lsdException w:name="Colorful Grid Accent 6" w:semiHidden="0" w:uiPriority="73" w:unhideWhenUsed="0"/>
+    <w:lsdException w:name="Subtle Emphasis" w:semiHidden="0" w:uiPriority="19" w:unhideWhenUsed="0" w:qFormat="1"/>
+    <w:lsdException w:name="Intense Emphasis" w:semiHidden="0" w:uiPriority="21" w:unhideWhenUsed="0" w:qFormat="1"/>
+    <w:lsdException w:name="Subtle Reference" w:semiHidden="0" w:uiPriority="31" w:unhideWhenUsed="0" w:qFormat="1"/>
+    <w:lsdException w:name="Intense Reference" w:semiHidden="0" w:uiPriority="32" w:unhideWhenUsed="0" w:qFormat="1"/>
+    <w:lsdException w:name="Book Title" w:semiHidden="0" w:uiPriority="33" w:unhideWhenUsed="0" w:qFormat="1"/>
+    <w:lsdException w:name="Bibliography" w:uiPriority="37"/>
+    <w:lsdException w:name="TOC Heading" w:uiPriority="39" w:qFormat="1"/>
+  </w:latentStyles>
+  <w:style w:type="paragraph" w:default="1" w:styleId="Standard">
+    <w:name w:val="Normal"/>
+    <w:qFormat/>
+  </w:style>
+  <w:style w:type="character" w:default="1" w:styleId="Absatz-Standardschriftart">
+    <w:name w:val="Default Paragraph Font"/>
+    <w:uiPriority w:val="1"/>
+    <w:semiHidden/>
+    <w:unhideWhenUsed/>
+  </w:style>
+  <w:style w:type="table" w:default="1" w:styleId="NormaleTabelle">
+    <w:name w:val="Normal Table"/>
+    <w:uiPriority w:val="99"/>
+    <w:semiHidden/>
+    <w:unhideWhenUsed/>
+    <w:tblPr>
+      <w:tblInd w:w="0" w:type="dxa"/>
+      <w:tblCellMar>
+        <w:top w:w="0" w:type="dxa"/>
+        <w:left w:w="108" w:type="dxa"/>
+        <w:bottom w:w="0" w:type="dxa"/>
+        <w:right w:w="108" w:type="dxa"/>
+      </w:tblCellMar>
+    </w:tblPr>
+  </w:style>
+  <w:style w:type="numbering" w:default="1" w:styleId="KeineListe">
+    <w:name w:val="No List"/>
+    <w:uiPriority w:val="99"/>
+    <w:semiHidden/>
+    <w:unhideWhenUsed/>
+  </w:style>
+  <w:style w:type="character" w:styleId="Platzhaltertext">
+    <w:name w:val="Placeholder Text"/>
+    <w:basedOn w:val="Absatz-Standardschriftart"/>
+    <w:uiPriority w:val="99"/>
+    <w:semiHidden/>
+    <w:rsid w:val="00B52655"/>
+    <w:rPr>
+      <w:color w:val="808080"/>
+    </w:rPr>
+  </w:style>
+</w:styles>
+</file>
+
+<file path=word/glossary/webSettings.xml><?xml version="1.0" encoding="utf-8"?>
+<w:webSettings xmlns:mc="http://schemas.openxmlformats.org/markup-compatibility/2006" xmlns:r="http://schemas.openxmlformats.org/officeDocument/2006/relationships" xmlns:w="http://schemas.openxmlformats.org/wordprocessingml/2006/main" xmlns:w14="http://schemas.microsoft.com/office/word/2010/wordml" mc:Ignorable="w14">
+  <w:optimizeForBrowser/>
+  <w:allowPNG/>
+</w:webSettings>
 </file>
 
 <file path=word/theme/theme1.xml><?xml version="1.0" encoding="utf-8"?>

</xml_diff>

<commit_message>
CHG: extend --> uses
</commit_message>
<xml_diff>
--- a/Documentation/Week3/SRS.docx
+++ b/Documentation/Week3/SRS.docx
@@ -1,6 +1,6 @@
 
 <file path=word/document.xml><?xml version="1.0" encoding="utf-8"?>
-<w:document xmlns:wpc="http://schemas.microsoft.com/office/word/2010/wordprocessingCanvas" xmlns:mo="http://schemas.microsoft.com/office/mac/office/2008/main" xmlns:mc="http://schemas.openxmlformats.org/markup-compatibility/2006" xmlns:mv="urn:schemas-microsoft-com:mac:vml" xmlns:o="urn:schemas-microsoft-com:office:office" xmlns:r="http://schemas.openxmlformats.org/officeDocument/2006/relationships" xmlns:m="http://schemas.openxmlformats.org/officeDocument/2006/math" xmlns:v="urn:schemas-microsoft-com:vml" xmlns:wp14="http://schemas.microsoft.com/office/word/2010/wordprocessingDrawing" xmlns:wp="http://schemas.openxmlformats.org/drawingml/2006/wordprocessingDrawing" xmlns:w10="urn:schemas-microsoft-com:office:word" xmlns:w="http://schemas.openxmlformats.org/wordprocessingml/2006/main" xmlns:w14="http://schemas.microsoft.com/office/word/2010/wordml" xmlns:wpg="http://schemas.microsoft.com/office/word/2010/wordprocessingGroup" xmlns:wpi="http://schemas.microsoft.com/office/word/2010/wordprocessingInk" xmlns:wne="http://schemas.microsoft.com/office/word/2006/wordml" xmlns:wps="http://schemas.microsoft.com/office/word/2010/wordprocessingShape" mc:Ignorable="w14 wp14">
+<w:document xmlns:wpc="http://schemas.microsoft.com/office/word/2010/wordprocessingCanvas" xmlns:mc="http://schemas.openxmlformats.org/markup-compatibility/2006" xmlns:o="urn:schemas-microsoft-com:office:office" xmlns:r="http://schemas.openxmlformats.org/officeDocument/2006/relationships" xmlns:m="http://schemas.openxmlformats.org/officeDocument/2006/math" xmlns:v="urn:schemas-microsoft-com:vml" xmlns:wp14="http://schemas.microsoft.com/office/word/2010/wordprocessingDrawing" xmlns:wp="http://schemas.openxmlformats.org/drawingml/2006/wordprocessingDrawing" xmlns:w10="urn:schemas-microsoft-com:office:word" xmlns:w="http://schemas.openxmlformats.org/wordprocessingml/2006/main" xmlns:w14="http://schemas.microsoft.com/office/word/2010/wordml" xmlns:wpg="http://schemas.microsoft.com/office/word/2010/wordprocessingGroup" xmlns:wpi="http://schemas.microsoft.com/office/word/2010/wordprocessingInk" xmlns:wne="http://schemas.microsoft.com/office/word/2006/wordml" xmlns:wps="http://schemas.microsoft.com/office/word/2010/wordprocessingShape" mc:Ignorable="w14 wp14">
   <w:body>
     <w:p>
       <w:pPr>
@@ -41,21 +41,11 @@
         <w:spacing w:line="360" w:lineRule="auto"/>
         <w:jc w:val="right"/>
       </w:pPr>
-      <w:r>
-        <w:fldChar w:fldCharType="begin"/>
-      </w:r>
-      <w:r>
-        <w:instrText xml:space="preserve"> TITLE  \* MERGEFORMAT </w:instrText>
-      </w:r>
-      <w:r>
-        <w:fldChar w:fldCharType="separate"/>
-      </w:r>
-      <w:r>
-        <w:t>Software Requirements Specification</w:t>
-      </w:r>
-      <w:r>
-        <w:fldChar w:fldCharType="end"/>
-      </w:r>
+      <w:fldSimple w:instr=" TITLE  \* MERGEFORMAT ">
+        <w:r>
+          <w:t>Software Requirements Specification</w:t>
+        </w:r>
+      </w:fldSimple>
     </w:p>
     <w:p>
       <w:pPr>
@@ -290,13 +280,8 @@
               <w:pStyle w:val="Tabletext"/>
               <w:spacing w:line="360" w:lineRule="auto"/>
             </w:pPr>
-            <w:proofErr w:type="gramStart"/>
             <w:r>
-              <w:t>prepared</w:t>
-            </w:r>
-            <w:proofErr w:type="gramEnd"/>
-            <w:r>
-              <w:t xml:space="preserve"> to fill in</w:t>
+              <w:t>prepared to fill in</w:t>
             </w:r>
           </w:p>
         </w:tc>
@@ -358,13 +343,8 @@
               <w:pStyle w:val="Tabletext"/>
               <w:spacing w:line="360" w:lineRule="auto"/>
             </w:pPr>
-            <w:proofErr w:type="gramStart"/>
             <w:r>
-              <w:t>fill</w:t>
-            </w:r>
-            <w:proofErr w:type="gramEnd"/>
-            <w:r>
-              <w:t xml:space="preserve"> information</w:t>
+              <w:t>fill information</w:t>
             </w:r>
           </w:p>
         </w:tc>
@@ -426,11 +406,9 @@
               <w:pStyle w:val="Tabletext"/>
               <w:spacing w:line="360" w:lineRule="auto"/>
             </w:pPr>
-            <w:proofErr w:type="gramStart"/>
             <w:r>
               <w:t>review</w:t>
             </w:r>
-            <w:proofErr w:type="gramEnd"/>
           </w:p>
         </w:tc>
         <w:tc>
@@ -1576,27 +1554,14 @@
       <w:r>
         <w:fldChar w:fldCharType="end"/>
       </w:r>
-      <w:bookmarkStart w:id="0" w:name="_GoBack"/>
-      <w:bookmarkEnd w:id="0"/>
       <w:r>
         <w:br w:type="page"/>
       </w:r>
-      <w:r>
-        <w:lastRenderedPageBreak/>
-        <w:fldChar w:fldCharType="begin"/>
-      </w:r>
-      <w:r>
-        <w:instrText xml:space="preserve"> TITLE  \* MERGEFORMAT </w:instrText>
-      </w:r>
-      <w:r>
-        <w:fldChar w:fldCharType="separate"/>
-      </w:r>
-      <w:r>
-        <w:t>Software Requirements Specification</w:t>
-      </w:r>
-      <w:r>
-        <w:fldChar w:fldCharType="end"/>
-      </w:r>
+      <w:fldSimple w:instr=" TITLE  \* MERGEFORMAT ">
+        <w:r>
+          <w:t>Software Requirements Specification</w:t>
+        </w:r>
+      </w:fldSimple>
       <w:r>
         <w:t xml:space="preserve"> </w:t>
       </w:r>
@@ -1606,11 +1571,11 @@
         <w:pStyle w:val="berschrift1"/>
         <w:spacing w:line="360" w:lineRule="auto"/>
       </w:pPr>
-      <w:bookmarkStart w:id="1" w:name="_Toc228073281"/>
+      <w:bookmarkStart w:id="0" w:name="_Toc228073281"/>
       <w:r>
         <w:t>Introduction</w:t>
       </w:r>
-      <w:bookmarkEnd w:id="1"/>
+      <w:bookmarkEnd w:id="0"/>
     </w:p>
     <w:p>
       <w:pPr>
@@ -1765,11 +1730,11 @@
         <w:pStyle w:val="berschrift2"/>
         <w:spacing w:line="360" w:lineRule="auto"/>
       </w:pPr>
-      <w:bookmarkStart w:id="2" w:name="_Toc228073282"/>
+      <w:bookmarkStart w:id="1" w:name="_Toc228073282"/>
       <w:r>
         <w:t>Purpose</w:t>
       </w:r>
-      <w:bookmarkEnd w:id="2"/>
+      <w:bookmarkEnd w:id="1"/>
     </w:p>
     <w:p>
       <w:pPr>
@@ -1914,11 +1879,11 @@
         <w:pStyle w:val="berschrift2"/>
         <w:spacing w:line="360" w:lineRule="auto"/>
       </w:pPr>
-      <w:bookmarkStart w:id="3" w:name="_Toc228073283"/>
+      <w:bookmarkStart w:id="2" w:name="_Toc228073283"/>
       <w:r>
         <w:t>Scope</w:t>
       </w:r>
-      <w:bookmarkEnd w:id="3"/>
+      <w:bookmarkEnd w:id="2"/>
     </w:p>
     <w:p>
       <w:pPr>
@@ -2207,11 +2172,11 @@
         <w:pStyle w:val="berschrift2"/>
         <w:spacing w:line="360" w:lineRule="auto"/>
       </w:pPr>
-      <w:bookmarkStart w:id="4" w:name="_Toc228073284"/>
+      <w:bookmarkStart w:id="3" w:name="_Toc228073284"/>
       <w:r>
         <w:t>Definitions, Acronyms, and Abbreviations</w:t>
       </w:r>
-      <w:bookmarkEnd w:id="4"/>
+      <w:bookmarkEnd w:id="3"/>
     </w:p>
     <w:p>
       <w:pPr>
@@ -2263,11 +2228,11 @@
         <w:pStyle w:val="berschrift2"/>
         <w:spacing w:line="360" w:lineRule="auto"/>
       </w:pPr>
-      <w:bookmarkStart w:id="5" w:name="_Toc228073285"/>
+      <w:bookmarkStart w:id="4" w:name="_Toc228073285"/>
       <w:r>
         <w:t>References</w:t>
       </w:r>
-      <w:bookmarkEnd w:id="5"/>
+      <w:bookmarkEnd w:id="4"/>
     </w:p>
     <w:p>
       <w:pPr>
@@ -2296,11 +2261,11 @@
         <w:pStyle w:val="berschrift2"/>
         <w:spacing w:line="360" w:lineRule="auto"/>
       </w:pPr>
-      <w:bookmarkStart w:id="6" w:name="_Toc228073286"/>
+      <w:bookmarkStart w:id="5" w:name="_Toc228073286"/>
       <w:r>
         <w:t>Overview</w:t>
       </w:r>
-      <w:bookmarkEnd w:id="6"/>
+      <w:bookmarkEnd w:id="5"/>
     </w:p>
     <w:p>
       <w:pPr>
@@ -2407,14 +2372,24 @@
         </w:rPr>
         <w:t>‚</w:t>
       </w:r>
-      <w:proofErr w:type="spellStart"/>
-      <w:r>
-        <w:rPr>
-          <w:lang w:val="de-DE"/>
-        </w:rPr>
-        <w:t>Actors</w:t>
-      </w:r>
-      <w:proofErr w:type="spellEnd"/>
+      <w:r>
+        <w:rPr>
+          <w:lang w:val="de-DE"/>
+        </w:rPr>
+        <w:t>Akteu</w:t>
+      </w:r>
+      <w:r>
+        <w:rPr>
+          <w:lang w:val="de-DE"/>
+        </w:rPr>
+        <w:t>r</w:t>
+      </w:r>
+      <w:r>
+        <w:rPr>
+          <w:lang w:val="de-DE"/>
+        </w:rPr>
+        <w:t>e</w:t>
+      </w:r>
       <w:r>
         <w:rPr>
           <w:lang w:val="de-DE"/>
@@ -2466,7 +2441,7 @@
           <w:lang w:val="de-DE"/>
         </w:rPr>
       </w:pPr>
-      <w:bookmarkStart w:id="7" w:name="_Toc228073287"/>
+      <w:bookmarkStart w:id="6" w:name="_Toc228073287"/>
       <w:r>
         <w:rPr>
           <w:lang w:val="de-DE"/>
@@ -2474,40 +2449,40 @@
         <w:lastRenderedPageBreak/>
         <w:t>Overall Descriptio</w:t>
       </w:r>
-      <w:bookmarkStart w:id="8" w:name="2.1_______________Use-Case_Model_Survey"/>
+      <w:bookmarkStart w:id="7" w:name="2.1_______________Use-Case_Model_Survey"/>
       <w:r>
         <w:rPr>
           <w:lang w:val="de-DE"/>
         </w:rPr>
         <w:t>n</w:t>
       </w:r>
+      <w:bookmarkEnd w:id="6"/>
+    </w:p>
+    <w:p/>
+    <w:p>
+      <w:pPr>
+        <w:pStyle w:val="berschrift2"/>
+        <w:rPr>
+          <w:lang w:val="de-DE"/>
+        </w:rPr>
+      </w:pPr>
+      <w:bookmarkStart w:id="8" w:name="_Toc228073288"/>
+      <w:proofErr w:type="spellStart"/>
+      <w:r>
+        <w:rPr>
+          <w:lang w:val="de-DE"/>
+        </w:rPr>
+        <w:t>Use</w:t>
+      </w:r>
+      <w:proofErr w:type="spellEnd"/>
+      <w:r>
+        <w:rPr>
+          <w:lang w:val="de-DE"/>
+        </w:rPr>
+        <w:t>-Case Model Survey</w:t>
+      </w:r>
       <w:bookmarkEnd w:id="7"/>
-    </w:p>
-    <w:p/>
-    <w:p>
-      <w:pPr>
-        <w:pStyle w:val="berschrift2"/>
-        <w:rPr>
-          <w:lang w:val="de-DE"/>
-        </w:rPr>
-      </w:pPr>
-      <w:bookmarkStart w:id="9" w:name="_Toc228073288"/>
-      <w:proofErr w:type="spellStart"/>
-      <w:r>
-        <w:rPr>
-          <w:lang w:val="de-DE"/>
-        </w:rPr>
-        <w:t>Use</w:t>
-      </w:r>
-      <w:proofErr w:type="spellEnd"/>
-      <w:r>
-        <w:rPr>
-          <w:lang w:val="de-DE"/>
-        </w:rPr>
-        <w:t>-Case Model Survey</w:t>
-      </w:r>
       <w:bookmarkEnd w:id="8"/>
-      <w:bookmarkEnd w:id="9"/>
     </w:p>
     <w:p/>
     <w:p>
@@ -2819,27 +2794,13 @@
         <w:rPr>
           <w:lang w:val="de-DE"/>
         </w:rPr>
-        <w:t xml:space="preserve"> (Spiel-Bildschirm</w:t>
-      </w:r>
-      <w:proofErr w:type="gramStart"/>
-      <w:r>
-        <w:rPr>
-          <w:lang w:val="de-DE"/>
-        </w:rPr>
-        <w:t>)</w:t>
-      </w:r>
-      <w:r>
-        <w:rPr>
-          <w:lang w:val="de-DE"/>
-        </w:rPr>
-        <w:t xml:space="preserve"> oder</w:t>
-      </w:r>
-      <w:proofErr w:type="gramEnd"/>
-      <w:r>
-        <w:rPr>
-          <w:lang w:val="de-DE"/>
-        </w:rPr>
-        <w:t xml:space="preserve"> er gelangt direkt zur Auswahl der Spielmodi</w:t>
+        <w:t xml:space="preserve"> (Spiel-Bildschirm)</w:t>
+      </w:r>
+      <w:r>
+        <w:rPr>
+          <w:lang w:val="de-DE"/>
+        </w:rPr>
+        <w:t xml:space="preserve"> oder er gelangt direkt zur Auswahl der Spielmodi</w:t>
       </w:r>
       <w:r>
         <w:rPr>
@@ -3186,7 +3147,6 @@
         </w:rPr>
         <w:t xml:space="preserve"> eine Sehenswürdigkeit erreicht wurde</w:t>
       </w:r>
-      <w:proofErr w:type="gramStart"/>
       <w:r>
         <w:rPr>
           <w:lang w:val="de-DE"/>
@@ -3197,14 +3157,7 @@
         <w:rPr>
           <w:lang w:val="de-DE"/>
         </w:rPr>
-        <w:t xml:space="preserve"> öffnet</w:t>
-      </w:r>
-      <w:proofErr w:type="gramEnd"/>
-      <w:r>
-        <w:rPr>
-          <w:lang w:val="de-DE"/>
-        </w:rPr>
-        <w:t xml:space="preserve"> sich ein Popup</w:t>
+        <w:t xml:space="preserve"> öffnet sich ein Popup</w:t>
       </w:r>
       <w:r>
         <w:rPr>
@@ -3560,21 +3513,7 @@
         <w:rPr>
           <w:lang w:val="de-DE"/>
         </w:rPr>
-        <w:t>‚</w:t>
-      </w:r>
-      <w:proofErr w:type="spellStart"/>
-      <w:r>
-        <w:rPr>
-          <w:lang w:val="de-DE"/>
-        </w:rPr>
-        <w:t>Actor</w:t>
-      </w:r>
-      <w:proofErr w:type="spellEnd"/>
-      <w:r>
-        <w:rPr>
-          <w:lang w:val="de-DE"/>
-        </w:rPr>
-        <w:t>’</w:t>
+        <w:t>Akteur</w:t>
       </w:r>
       <w:r>
         <w:rPr>
@@ -3596,6 +3535,8 @@
           <w:lang w:val="de-DE"/>
         </w:rPr>
       </w:pPr>
+      <w:bookmarkStart w:id="9" w:name="_GoBack"/>
+      <w:bookmarkEnd w:id="9"/>
     </w:p>
     <w:p>
       <w:pPr>
@@ -3611,27 +3552,14 @@
       <w:r>
         <w:t xml:space="preserve"> </w:t>
       </w:r>
-      <w:r>
-        <w:fldChar w:fldCharType="begin"/>
-      </w:r>
-      <w:r>
-        <w:instrText xml:space="preserve"> SEQ Abbildung \* ARABIC </w:instrText>
-      </w:r>
-      <w:r>
-        <w:fldChar w:fldCharType="separate"/>
-      </w:r>
-      <w:r>
-        <w:rPr>
-          <w:noProof/>
-        </w:rPr>
-        <w:t>1</w:t>
-      </w:r>
-      <w:r>
-        <w:rPr>
-          <w:noProof/>
-        </w:rPr>
-        <w:fldChar w:fldCharType="end"/>
-      </w:r>
+      <w:fldSimple w:instr=" SEQ Abbildung \* ARABIC ">
+        <w:r>
+          <w:rPr>
+            <w:noProof/>
+          </w:rPr>
+          <w:t>1</w:t>
+        </w:r>
+      </w:fldSimple>
       <w:r>
         <w:t xml:space="preserve">: Use Case </w:t>
       </w:r>
@@ -4104,7 +4032,7 @@
 </file>
 
 <file path=word/endnotes.xml><?xml version="1.0" encoding="utf-8"?>
-<w:endnotes xmlns:wpc="http://schemas.microsoft.com/office/word/2010/wordprocessingCanvas" xmlns:mo="http://schemas.microsoft.com/office/mac/office/2008/main" xmlns:mc="http://schemas.openxmlformats.org/markup-compatibility/2006" xmlns:mv="urn:schemas-microsoft-com:mac:vml" xmlns:o="urn:schemas-microsoft-com:office:office" xmlns:r="http://schemas.openxmlformats.org/officeDocument/2006/relationships" xmlns:m="http://schemas.openxmlformats.org/officeDocument/2006/math" xmlns:v="urn:schemas-microsoft-com:vml" xmlns:wp14="http://schemas.microsoft.com/office/word/2010/wordprocessingDrawing" xmlns:wp="http://schemas.openxmlformats.org/drawingml/2006/wordprocessingDrawing" xmlns:w10="urn:schemas-microsoft-com:office:word" xmlns:w="http://schemas.openxmlformats.org/wordprocessingml/2006/main" xmlns:w14="http://schemas.microsoft.com/office/word/2010/wordml" xmlns:wpg="http://schemas.microsoft.com/office/word/2010/wordprocessingGroup" xmlns:wpi="http://schemas.microsoft.com/office/word/2010/wordprocessingInk" xmlns:wne="http://schemas.microsoft.com/office/word/2006/wordml" xmlns:wps="http://schemas.microsoft.com/office/word/2010/wordprocessingShape" mc:Ignorable="w14 wp14">
+<w:endnotes xmlns:wpc="http://schemas.microsoft.com/office/word/2010/wordprocessingCanvas" xmlns:mc="http://schemas.openxmlformats.org/markup-compatibility/2006" xmlns:o="urn:schemas-microsoft-com:office:office" xmlns:r="http://schemas.openxmlformats.org/officeDocument/2006/relationships" xmlns:m="http://schemas.openxmlformats.org/officeDocument/2006/math" xmlns:v="urn:schemas-microsoft-com:vml" xmlns:wp14="http://schemas.microsoft.com/office/word/2010/wordprocessingDrawing" xmlns:wp="http://schemas.openxmlformats.org/drawingml/2006/wordprocessingDrawing" xmlns:w10="urn:schemas-microsoft-com:office:word" xmlns:w="http://schemas.openxmlformats.org/wordprocessingml/2006/main" xmlns:w14="http://schemas.microsoft.com/office/word/2010/wordml" xmlns:wpg="http://schemas.microsoft.com/office/word/2010/wordprocessingGroup" xmlns:wpi="http://schemas.microsoft.com/office/word/2010/wordprocessingInk" xmlns:wne="http://schemas.microsoft.com/office/word/2006/wordml" xmlns:wps="http://schemas.microsoft.com/office/word/2010/wordprocessingShape" mc:Ignorable="w14 wp14">
   <w:endnote w:type="separator" w:id="-1">
     <w:p>
       <w:pPr>
@@ -4129,7 +4057,7 @@
 </file>
 
 <file path=word/footer1.xml><?xml version="1.0" encoding="utf-8"?>
-<w:ftr xmlns:wpc="http://schemas.microsoft.com/office/word/2010/wordprocessingCanvas" xmlns:mo="http://schemas.microsoft.com/office/mac/office/2008/main" xmlns:mc="http://schemas.openxmlformats.org/markup-compatibility/2006" xmlns:mv="urn:schemas-microsoft-com:mac:vml" xmlns:o="urn:schemas-microsoft-com:office:office" xmlns:r="http://schemas.openxmlformats.org/officeDocument/2006/relationships" xmlns:m="http://schemas.openxmlformats.org/officeDocument/2006/math" xmlns:v="urn:schemas-microsoft-com:vml" xmlns:wp14="http://schemas.microsoft.com/office/word/2010/wordprocessingDrawing" xmlns:wp="http://schemas.openxmlformats.org/drawingml/2006/wordprocessingDrawing" xmlns:w10="urn:schemas-microsoft-com:office:word" xmlns:w="http://schemas.openxmlformats.org/wordprocessingml/2006/main" xmlns:w14="http://schemas.microsoft.com/office/word/2010/wordml" xmlns:wpg="http://schemas.microsoft.com/office/word/2010/wordprocessingGroup" xmlns:wpi="http://schemas.microsoft.com/office/word/2010/wordprocessingInk" xmlns:wne="http://schemas.microsoft.com/office/word/2006/wordml" xmlns:wps="http://schemas.microsoft.com/office/word/2010/wordprocessingShape" mc:Ignorable="w14 wp14">
+<w:ftr xmlns:wpc="http://schemas.microsoft.com/office/word/2010/wordprocessingCanvas" xmlns:mc="http://schemas.openxmlformats.org/markup-compatibility/2006" xmlns:o="urn:schemas-microsoft-com:office:office" xmlns:r="http://schemas.openxmlformats.org/officeDocument/2006/relationships" xmlns:m="http://schemas.openxmlformats.org/officeDocument/2006/math" xmlns:v="urn:schemas-microsoft-com:vml" xmlns:wp14="http://schemas.microsoft.com/office/word/2010/wordprocessingDrawing" xmlns:wp="http://schemas.openxmlformats.org/drawingml/2006/wordprocessingDrawing" xmlns:w10="urn:schemas-microsoft-com:office:word" xmlns:w="http://schemas.openxmlformats.org/wordprocessingml/2006/main" xmlns:w14="http://schemas.microsoft.com/office/word/2010/wordml" xmlns:wpg="http://schemas.microsoft.com/office/word/2010/wordprocessingGroup" xmlns:wpi="http://schemas.microsoft.com/office/word/2010/wordprocessingInk" xmlns:wne="http://schemas.microsoft.com/office/word/2006/wordml" xmlns:wps="http://schemas.microsoft.com/office/word/2010/wordprocessingShape" mc:Ignorable="w14 wp14">
   <w:p>
     <w:pPr>
       <w:pStyle w:val="Fuzeile"/>
@@ -4167,7 +4095,7 @@
 </file>
 
 <file path=word/footer2.xml><?xml version="1.0" encoding="utf-8"?>
-<w:ftr xmlns:wpc="http://schemas.microsoft.com/office/word/2010/wordprocessingCanvas" xmlns:mo="http://schemas.microsoft.com/office/mac/office/2008/main" xmlns:mc="http://schemas.openxmlformats.org/markup-compatibility/2006" xmlns:mv="urn:schemas-microsoft-com:mac:vml" xmlns:o="urn:schemas-microsoft-com:office:office" xmlns:r="http://schemas.openxmlformats.org/officeDocument/2006/relationships" xmlns:m="http://schemas.openxmlformats.org/officeDocument/2006/math" xmlns:v="urn:schemas-microsoft-com:vml" xmlns:wp14="http://schemas.microsoft.com/office/word/2010/wordprocessingDrawing" xmlns:wp="http://schemas.openxmlformats.org/drawingml/2006/wordprocessingDrawing" xmlns:w10="urn:schemas-microsoft-com:office:word" xmlns:w="http://schemas.openxmlformats.org/wordprocessingml/2006/main" xmlns:w14="http://schemas.microsoft.com/office/word/2010/wordml" xmlns:wpg="http://schemas.microsoft.com/office/word/2010/wordprocessingGroup" xmlns:wpi="http://schemas.microsoft.com/office/word/2010/wordprocessingInk" xmlns:wne="http://schemas.microsoft.com/office/word/2006/wordml" xmlns:wps="http://schemas.microsoft.com/office/word/2010/wordprocessingShape" mc:Ignorable="w14 wp14">
+<w:ftr xmlns:wpc="http://schemas.microsoft.com/office/word/2010/wordprocessingCanvas" xmlns:mc="http://schemas.openxmlformats.org/markup-compatibility/2006" xmlns:o="urn:schemas-microsoft-com:office:office" xmlns:r="http://schemas.openxmlformats.org/officeDocument/2006/relationships" xmlns:m="http://schemas.openxmlformats.org/officeDocument/2006/math" xmlns:v="urn:schemas-microsoft-com:vml" xmlns:wp14="http://schemas.microsoft.com/office/word/2010/wordprocessingDrawing" xmlns:wp="http://schemas.openxmlformats.org/drawingml/2006/wordprocessingDrawing" xmlns:w10="urn:schemas-microsoft-com:office:word" xmlns:w="http://schemas.openxmlformats.org/wordprocessingml/2006/main" xmlns:w14="http://schemas.microsoft.com/office/word/2010/wordml" xmlns:wpg="http://schemas.microsoft.com/office/word/2010/wordprocessingGroup" xmlns:wpi="http://schemas.microsoft.com/office/word/2010/wordprocessingInk" xmlns:wne="http://schemas.microsoft.com/office/word/2006/wordml" xmlns:wps="http://schemas.microsoft.com/office/word/2010/wordprocessingShape" mc:Ignorable="w14 wp14">
   <w:tbl>
     <w:tblPr>
       <w:tblW w:w="0" w:type="auto"/>
@@ -4224,21 +4152,11 @@
           <w:r>
             <w:sym w:font="Symbol" w:char="F0D3"/>
           </w:r>
-          <w:r>
-            <w:fldChar w:fldCharType="begin"/>
-          </w:r>
-          <w:r>
-            <w:instrText xml:space="preserve"> DOCPROPERTY "Company"  \* MERGEFORMAT </w:instrText>
-          </w:r>
-          <w:r>
-            <w:fldChar w:fldCharType="separate"/>
-          </w:r>
-          <w:r>
-            <w:t>DHBW</w:t>
-          </w:r>
-          <w:r>
-            <w:fldChar w:fldCharType="end"/>
-          </w:r>
+          <w:fldSimple w:instr=" DOCPROPERTY &quot;Company&quot;  \* MERGEFORMAT ">
+            <w:r>
+              <w:t>DHBW</w:t>
+            </w:r>
+          </w:fldSimple>
           <w:r>
             <w:t xml:space="preserve">, </w:t>
           </w:r>
@@ -4302,7 +4220,7 @@
               <w:rStyle w:val="Seitenzahl"/>
               <w:noProof/>
             </w:rPr>
-            <w:t>3</w:t>
+            <w:t>6</w:t>
           </w:r>
           <w:r>
             <w:rPr>
@@ -4323,7 +4241,7 @@
 </file>
 
 <file path=word/footer3.xml><?xml version="1.0" encoding="utf-8"?>
-<w:ftr xmlns:wpc="http://schemas.microsoft.com/office/word/2010/wordprocessingCanvas" xmlns:mo="http://schemas.microsoft.com/office/mac/office/2008/main" xmlns:mc="http://schemas.openxmlformats.org/markup-compatibility/2006" xmlns:mv="urn:schemas-microsoft-com:mac:vml" xmlns:o="urn:schemas-microsoft-com:office:office" xmlns:r="http://schemas.openxmlformats.org/officeDocument/2006/relationships" xmlns:m="http://schemas.openxmlformats.org/officeDocument/2006/math" xmlns:v="urn:schemas-microsoft-com:vml" xmlns:wp14="http://schemas.microsoft.com/office/word/2010/wordprocessingDrawing" xmlns:wp="http://schemas.openxmlformats.org/drawingml/2006/wordprocessingDrawing" xmlns:w10="urn:schemas-microsoft-com:office:word" xmlns:w="http://schemas.openxmlformats.org/wordprocessingml/2006/main" xmlns:w14="http://schemas.microsoft.com/office/word/2010/wordml" xmlns:wpg="http://schemas.microsoft.com/office/word/2010/wordprocessingGroup" xmlns:wpi="http://schemas.microsoft.com/office/word/2010/wordprocessingInk" xmlns:wne="http://schemas.microsoft.com/office/word/2006/wordml" xmlns:wps="http://schemas.microsoft.com/office/word/2010/wordprocessingShape" mc:Ignorable="w14 wp14">
+<w:ftr xmlns:wpc="http://schemas.microsoft.com/office/word/2010/wordprocessingCanvas" xmlns:mc="http://schemas.openxmlformats.org/markup-compatibility/2006" xmlns:o="urn:schemas-microsoft-com:office:office" xmlns:r="http://schemas.openxmlformats.org/officeDocument/2006/relationships" xmlns:m="http://schemas.openxmlformats.org/officeDocument/2006/math" xmlns:v="urn:schemas-microsoft-com:vml" xmlns:wp14="http://schemas.microsoft.com/office/word/2010/wordprocessingDrawing" xmlns:wp="http://schemas.openxmlformats.org/drawingml/2006/wordprocessingDrawing" xmlns:w10="urn:schemas-microsoft-com:office:word" xmlns:w="http://schemas.openxmlformats.org/wordprocessingml/2006/main" xmlns:w14="http://schemas.microsoft.com/office/word/2010/wordml" xmlns:wpg="http://schemas.microsoft.com/office/word/2010/wordprocessingGroup" xmlns:wpi="http://schemas.microsoft.com/office/word/2010/wordprocessingInk" xmlns:wne="http://schemas.microsoft.com/office/word/2006/wordml" xmlns:wps="http://schemas.microsoft.com/office/word/2010/wordprocessingShape" mc:Ignorable="w14 wp14">
   <w:p>
     <w:pPr>
       <w:pStyle w:val="Fuzeile"/>
@@ -4333,7 +4251,7 @@
 </file>
 
 <file path=word/footnotes.xml><?xml version="1.0" encoding="utf-8"?>
-<w:footnotes xmlns:wpc="http://schemas.microsoft.com/office/word/2010/wordprocessingCanvas" xmlns:mo="http://schemas.microsoft.com/office/mac/office/2008/main" xmlns:mc="http://schemas.openxmlformats.org/markup-compatibility/2006" xmlns:mv="urn:schemas-microsoft-com:mac:vml" xmlns:o="urn:schemas-microsoft-com:office:office" xmlns:r="http://schemas.openxmlformats.org/officeDocument/2006/relationships" xmlns:m="http://schemas.openxmlformats.org/officeDocument/2006/math" xmlns:v="urn:schemas-microsoft-com:vml" xmlns:wp14="http://schemas.microsoft.com/office/word/2010/wordprocessingDrawing" xmlns:wp="http://schemas.openxmlformats.org/drawingml/2006/wordprocessingDrawing" xmlns:w10="urn:schemas-microsoft-com:office:word" xmlns:w="http://schemas.openxmlformats.org/wordprocessingml/2006/main" xmlns:w14="http://schemas.microsoft.com/office/word/2010/wordml" xmlns:wpg="http://schemas.microsoft.com/office/word/2010/wordprocessingGroup" xmlns:wpi="http://schemas.microsoft.com/office/word/2010/wordprocessingInk" xmlns:wne="http://schemas.microsoft.com/office/word/2006/wordml" xmlns:wps="http://schemas.microsoft.com/office/word/2010/wordprocessingShape" mc:Ignorable="w14 wp14">
+<w:footnotes xmlns:wpc="http://schemas.microsoft.com/office/word/2010/wordprocessingCanvas" xmlns:mc="http://schemas.openxmlformats.org/markup-compatibility/2006" xmlns:o="urn:schemas-microsoft-com:office:office" xmlns:r="http://schemas.openxmlformats.org/officeDocument/2006/relationships" xmlns:m="http://schemas.openxmlformats.org/officeDocument/2006/math" xmlns:v="urn:schemas-microsoft-com:vml" xmlns:wp14="http://schemas.microsoft.com/office/word/2010/wordprocessingDrawing" xmlns:wp="http://schemas.openxmlformats.org/drawingml/2006/wordprocessingDrawing" xmlns:w10="urn:schemas-microsoft-com:office:word" xmlns:w="http://schemas.openxmlformats.org/wordprocessingml/2006/main" xmlns:w14="http://schemas.microsoft.com/office/word/2010/wordml" xmlns:wpg="http://schemas.microsoft.com/office/word/2010/wordprocessingGroup" xmlns:wpi="http://schemas.microsoft.com/office/word/2010/wordprocessingInk" xmlns:wne="http://schemas.microsoft.com/office/word/2006/wordml" xmlns:wps="http://schemas.microsoft.com/office/word/2010/wordprocessingShape" mc:Ignorable="w14 wp14">
   <w:footnote w:type="separator" w:id="-1">
     <w:p>
       <w:pPr>
@@ -4358,7 +4276,7 @@
 </file>
 
 <file path=word/header1.xml><?xml version="1.0" encoding="utf-8"?>
-<w:hdr xmlns:wpc="http://schemas.microsoft.com/office/word/2010/wordprocessingCanvas" xmlns:mo="http://schemas.microsoft.com/office/mac/office/2008/main" xmlns:mc="http://schemas.openxmlformats.org/markup-compatibility/2006" xmlns:mv="urn:schemas-microsoft-com:mac:vml" xmlns:o="urn:schemas-microsoft-com:office:office" xmlns:r="http://schemas.openxmlformats.org/officeDocument/2006/relationships" xmlns:m="http://schemas.openxmlformats.org/officeDocument/2006/math" xmlns:v="urn:schemas-microsoft-com:vml" xmlns:wp14="http://schemas.microsoft.com/office/word/2010/wordprocessingDrawing" xmlns:wp="http://schemas.openxmlformats.org/drawingml/2006/wordprocessingDrawing" xmlns:w10="urn:schemas-microsoft-com:office:word" xmlns:w="http://schemas.openxmlformats.org/wordprocessingml/2006/main" xmlns:w14="http://schemas.microsoft.com/office/word/2010/wordml" xmlns:wpg="http://schemas.microsoft.com/office/word/2010/wordprocessingGroup" xmlns:wpi="http://schemas.microsoft.com/office/word/2010/wordprocessingInk" xmlns:wne="http://schemas.microsoft.com/office/word/2006/wordml" xmlns:wps="http://schemas.microsoft.com/office/word/2010/wordprocessingShape" mc:Ignorable="w14 wp14">
+<w:hdr xmlns:wpc="http://schemas.microsoft.com/office/word/2010/wordprocessingCanvas" xmlns:mc="http://schemas.openxmlformats.org/markup-compatibility/2006" xmlns:o="urn:schemas-microsoft-com:office:office" xmlns:r="http://schemas.openxmlformats.org/officeDocument/2006/relationships" xmlns:m="http://schemas.openxmlformats.org/officeDocument/2006/math" xmlns:v="urn:schemas-microsoft-com:vml" xmlns:wp14="http://schemas.microsoft.com/office/word/2010/wordprocessingDrawing" xmlns:wp="http://schemas.openxmlformats.org/drawingml/2006/wordprocessingDrawing" xmlns:w10="urn:schemas-microsoft-com:office:word" xmlns:w="http://schemas.openxmlformats.org/wordprocessingml/2006/main" xmlns:w14="http://schemas.microsoft.com/office/word/2010/wordml" xmlns:wpg="http://schemas.microsoft.com/office/word/2010/wordprocessingGroup" xmlns:wpi="http://schemas.microsoft.com/office/word/2010/wordprocessingInk" xmlns:wne="http://schemas.microsoft.com/office/word/2006/wordml" xmlns:wps="http://schemas.microsoft.com/office/word/2010/wordprocessingShape" mc:Ignorable="w14 wp14">
   <w:p>
     <w:pPr>
       <w:rPr>
@@ -4449,7 +4367,7 @@
 </file>
 
 <file path=word/header2.xml><?xml version="1.0" encoding="utf-8"?>
-<w:hdr xmlns:wpc="http://schemas.microsoft.com/office/word/2010/wordprocessingCanvas" xmlns:mo="http://schemas.microsoft.com/office/mac/office/2008/main" xmlns:mc="http://schemas.openxmlformats.org/markup-compatibility/2006" xmlns:mv="urn:schemas-microsoft-com:mac:vml" xmlns:o="urn:schemas-microsoft-com:office:office" xmlns:r="http://schemas.openxmlformats.org/officeDocument/2006/relationships" xmlns:m="http://schemas.openxmlformats.org/officeDocument/2006/math" xmlns:v="urn:schemas-microsoft-com:vml" xmlns:wp14="http://schemas.microsoft.com/office/word/2010/wordprocessingDrawing" xmlns:wp="http://schemas.openxmlformats.org/drawingml/2006/wordprocessingDrawing" xmlns:w10="urn:schemas-microsoft-com:office:word" xmlns:w="http://schemas.openxmlformats.org/wordprocessingml/2006/main" xmlns:w14="http://schemas.microsoft.com/office/word/2010/wordml" xmlns:wpg="http://schemas.microsoft.com/office/word/2010/wordprocessingGroup" xmlns:wpi="http://schemas.microsoft.com/office/word/2010/wordprocessingInk" xmlns:wne="http://schemas.microsoft.com/office/word/2006/wordml" xmlns:wps="http://schemas.microsoft.com/office/word/2010/wordprocessingShape" mc:Ignorable="w14 wp14">
+<w:hdr xmlns:wpc="http://schemas.microsoft.com/office/word/2010/wordprocessingCanvas" xmlns:mc="http://schemas.openxmlformats.org/markup-compatibility/2006" xmlns:o="urn:schemas-microsoft-com:office:office" xmlns:r="http://schemas.openxmlformats.org/officeDocument/2006/relationships" xmlns:m="http://schemas.openxmlformats.org/officeDocument/2006/math" xmlns:v="urn:schemas-microsoft-com:vml" xmlns:wp14="http://schemas.microsoft.com/office/word/2010/wordprocessingDrawing" xmlns:wp="http://schemas.openxmlformats.org/drawingml/2006/wordprocessingDrawing" xmlns:w10="urn:schemas-microsoft-com:office:word" xmlns:w="http://schemas.openxmlformats.org/wordprocessingml/2006/main" xmlns:w14="http://schemas.microsoft.com/office/word/2010/wordml" xmlns:wpg="http://schemas.microsoft.com/office/word/2010/wordprocessingGroup" xmlns:wpi="http://schemas.microsoft.com/office/word/2010/wordprocessingInk" xmlns:wne="http://schemas.microsoft.com/office/word/2006/wordml" xmlns:wps="http://schemas.microsoft.com/office/word/2010/wordprocessingShape" mc:Ignorable="w14 wp14">
   <w:tbl>
     <w:tblPr>
       <w:tblW w:w="0" w:type="auto"/>
@@ -4524,21 +4442,11 @@
           <w:tcW w:w="6379" w:type="dxa"/>
         </w:tcPr>
         <w:p>
-          <w:r>
-            <w:fldChar w:fldCharType="begin"/>
-          </w:r>
-          <w:r>
-            <w:instrText xml:space="preserve"> TITLE  \* MERGEFORMAT </w:instrText>
-          </w:r>
-          <w:r>
-            <w:fldChar w:fldCharType="separate"/>
-          </w:r>
-          <w:r>
-            <w:t>Software Requirements Specification</w:t>
-          </w:r>
-          <w:r>
-            <w:fldChar w:fldCharType="end"/>
-          </w:r>
+          <w:fldSimple w:instr=" TITLE  \* MERGEFORMAT ">
+            <w:r>
+              <w:t>Software Requirements Specification</w:t>
+            </w:r>
+          </w:fldSimple>
         </w:p>
       </w:tc>
       <w:tc>
@@ -4565,7 +4473,7 @@
 </file>
 
 <file path=word/header3.xml><?xml version="1.0" encoding="utf-8"?>
-<w:hdr xmlns:wpc="http://schemas.microsoft.com/office/word/2010/wordprocessingCanvas" xmlns:mo="http://schemas.microsoft.com/office/mac/office/2008/main" xmlns:mc="http://schemas.openxmlformats.org/markup-compatibility/2006" xmlns:mv="urn:schemas-microsoft-com:mac:vml" xmlns:o="urn:schemas-microsoft-com:office:office" xmlns:r="http://schemas.openxmlformats.org/officeDocument/2006/relationships" xmlns:m="http://schemas.openxmlformats.org/officeDocument/2006/math" xmlns:v="urn:schemas-microsoft-com:vml" xmlns:wp14="http://schemas.microsoft.com/office/word/2010/wordprocessingDrawing" xmlns:wp="http://schemas.openxmlformats.org/drawingml/2006/wordprocessingDrawing" xmlns:w10="urn:schemas-microsoft-com:office:word" xmlns:w="http://schemas.openxmlformats.org/wordprocessingml/2006/main" xmlns:w14="http://schemas.microsoft.com/office/word/2010/wordml" xmlns:wpg="http://schemas.microsoft.com/office/word/2010/wordprocessingGroup" xmlns:wpi="http://schemas.microsoft.com/office/word/2010/wordprocessingInk" xmlns:wne="http://schemas.microsoft.com/office/word/2006/wordml" xmlns:wps="http://schemas.microsoft.com/office/word/2010/wordprocessingShape" mc:Ignorable="w14 wp14">
+<w:hdr xmlns:wpc="http://schemas.microsoft.com/office/word/2010/wordprocessingCanvas" xmlns:mc="http://schemas.openxmlformats.org/markup-compatibility/2006" xmlns:o="urn:schemas-microsoft-com:office:office" xmlns:r="http://schemas.openxmlformats.org/officeDocument/2006/relationships" xmlns:m="http://schemas.openxmlformats.org/officeDocument/2006/math" xmlns:v="urn:schemas-microsoft-com:vml" xmlns:wp14="http://schemas.microsoft.com/office/word/2010/wordprocessingDrawing" xmlns:wp="http://schemas.openxmlformats.org/drawingml/2006/wordprocessingDrawing" xmlns:w10="urn:schemas-microsoft-com:office:word" xmlns:w="http://schemas.openxmlformats.org/wordprocessingml/2006/main" xmlns:w14="http://schemas.microsoft.com/office/word/2010/wordml" xmlns:wpg="http://schemas.microsoft.com/office/word/2010/wordprocessingGroup" xmlns:wpi="http://schemas.microsoft.com/office/word/2010/wordprocessingInk" xmlns:wne="http://schemas.microsoft.com/office/word/2006/wordml" xmlns:wps="http://schemas.microsoft.com/office/word/2010/wordprocessingShape" mc:Ignorable="w14 wp14">
   <w:p>
     <w:pPr>
       <w:pStyle w:val="Kopfzeile"/>
@@ -4575,7 +4483,7 @@
 </file>
 
 <file path=word/numbering.xml><?xml version="1.0" encoding="utf-8"?>
-<w:numbering xmlns:wpc="http://schemas.microsoft.com/office/word/2010/wordprocessingCanvas" xmlns:mo="http://schemas.microsoft.com/office/mac/office/2008/main" xmlns:mc="http://schemas.openxmlformats.org/markup-compatibility/2006" xmlns:mv="urn:schemas-microsoft-com:mac:vml" xmlns:o="urn:schemas-microsoft-com:office:office" xmlns:r="http://schemas.openxmlformats.org/officeDocument/2006/relationships" xmlns:m="http://schemas.openxmlformats.org/officeDocument/2006/math" xmlns:v="urn:schemas-microsoft-com:vml" xmlns:wp14="http://schemas.microsoft.com/office/word/2010/wordprocessingDrawing" xmlns:wp="http://schemas.openxmlformats.org/drawingml/2006/wordprocessingDrawing" xmlns:w10="urn:schemas-microsoft-com:office:word" xmlns:w="http://schemas.openxmlformats.org/wordprocessingml/2006/main" xmlns:w14="http://schemas.microsoft.com/office/word/2010/wordml" xmlns:wpg="http://schemas.microsoft.com/office/word/2010/wordprocessingGroup" xmlns:wpi="http://schemas.microsoft.com/office/word/2010/wordprocessingInk" xmlns:wne="http://schemas.microsoft.com/office/word/2006/wordml" xmlns:wps="http://schemas.microsoft.com/office/word/2010/wordprocessingShape" mc:Ignorable="w14 wp14">
+<w:numbering xmlns:wpc="http://schemas.microsoft.com/office/word/2010/wordprocessingCanvas" xmlns:mc="http://schemas.openxmlformats.org/markup-compatibility/2006" xmlns:o="urn:schemas-microsoft-com:office:office" xmlns:r="http://schemas.openxmlformats.org/officeDocument/2006/relationships" xmlns:m="http://schemas.openxmlformats.org/officeDocument/2006/math" xmlns:v="urn:schemas-microsoft-com:vml" xmlns:wp14="http://schemas.microsoft.com/office/word/2010/wordprocessingDrawing" xmlns:wp="http://schemas.openxmlformats.org/drawingml/2006/wordprocessingDrawing" xmlns:w10="urn:schemas-microsoft-com:office:word" xmlns:w="http://schemas.openxmlformats.org/wordprocessingml/2006/main" xmlns:w14="http://schemas.microsoft.com/office/word/2010/wordml" xmlns:wpg="http://schemas.microsoft.com/office/word/2010/wordprocessingGroup" xmlns:wpi="http://schemas.microsoft.com/office/word/2010/wordprocessingInk" xmlns:wne="http://schemas.microsoft.com/office/word/2006/wordml" xmlns:wps="http://schemas.microsoft.com/office/word/2010/wordprocessingShape" mc:Ignorable="w14 wp14">
   <w:abstractNum w:abstractNumId="0">
     <w:nsid w:val="FFFFFFFB"/>
     <w:multiLevelType w:val="multilevel"/>
@@ -5474,7 +5382,7 @@
     </w:rPrDefault>
     <w:pPrDefault/>
   </w:docDefaults>
-  <w:latentStyles w:defLockedState="0" w:defUIPriority="99" w:defSemiHidden="1" w:defUnhideWhenUsed="1" w:defQFormat="0" w:count="276">
+  <w:latentStyles w:defLockedState="0" w:defUIPriority="99" w:defSemiHidden="1" w:defUnhideWhenUsed="1" w:defQFormat="0" w:count="267">
     <w:lsdException w:name="Normal" w:semiHidden="0" w:uiPriority="0" w:unhideWhenUsed="0" w:qFormat="1"/>
     <w:lsdException w:name="heading 1" w:semiHidden="0" w:uiPriority="9" w:unhideWhenUsed="0" w:qFormat="1"/>
     <w:lsdException w:name="heading 2" w:semiHidden="0" w:uiPriority="9" w:unhideWhenUsed="0" w:qFormat="1"/>
@@ -5773,7 +5681,7 @@
       <w:sz w:val="18"/>
     </w:rPr>
   </w:style>
-  <w:style w:type="character" w:default="1" w:styleId="Absatzstandardschriftart">
+  <w:style w:type="character" w:default="1" w:styleId="Absatz-Standardschriftart">
     <w:name w:val="Default Paragraph Font"/>
     <w:uiPriority w:val="1"/>
     <w:semiHidden/>
@@ -5913,7 +5821,7 @@
   </w:style>
   <w:style w:type="character" w:styleId="Seitenzahl">
     <w:name w:val="page number"/>
-    <w:basedOn w:val="Absatzstandardschriftart"/>
+    <w:basedOn w:val="Absatz-Standardschriftart"/>
     <w:semiHidden/>
   </w:style>
   <w:style w:type="paragraph" w:customStyle="1" w:styleId="Bullet1">
@@ -5964,7 +5872,7 @@
   </w:style>
   <w:style w:type="character" w:styleId="Funotenzeichen">
     <w:name w:val="footnote reference"/>
-    <w:basedOn w:val="Absatzstandardschriftart"/>
+    <w:basedOn w:val="Absatz-Standardschriftart"/>
     <w:semiHidden/>
     <w:rPr>
       <w:sz w:val="20"/>
@@ -6092,7 +6000,7 @@
       <w:color w:val="0000FF"/>
     </w:rPr>
   </w:style>
-  <w:style w:type="paragraph" w:styleId="Textkrpereinzug">
+  <w:style w:type="paragraph" w:styleId="Textkrper-Zeileneinzug">
     <w:name w:val="Body Text Indent"/>
     <w:basedOn w:val="Standard"/>
     <w:semiHidden/>
@@ -6148,27 +6056,27 @@
       <w:color w:val="0000FF"/>
     </w:rPr>
   </w:style>
-  <w:style w:type="character" w:styleId="Link">
+  <w:style w:type="character" w:styleId="Hyperlink">
     <w:name w:val="Hyperlink"/>
-    <w:basedOn w:val="Absatzstandardschriftart"/>
+    <w:basedOn w:val="Absatz-Standardschriftart"/>
     <w:semiHidden/>
     <w:rPr>
       <w:color w:val="0000FF"/>
       <w:u w:val="single"/>
     </w:rPr>
   </w:style>
-  <w:style w:type="character" w:styleId="GesichteterLink">
+  <w:style w:type="character" w:styleId="BesuchterHyperlink">
     <w:name w:val="FollowedHyperlink"/>
-    <w:basedOn w:val="Absatzstandardschriftart"/>
+    <w:basedOn w:val="Absatz-Standardschriftart"/>
     <w:semiHidden/>
     <w:rPr>
       <w:color w:val="800080"/>
       <w:u w:val="single"/>
     </w:rPr>
   </w:style>
-  <w:style w:type="character" w:styleId="Betont">
+  <w:style w:type="character" w:styleId="Fett">
     <w:name w:val="Strong"/>
-    <w:basedOn w:val="Absatzstandardschriftart"/>
+    <w:basedOn w:val="Absatz-Standardschriftart"/>
     <w:qFormat/>
     <w:rPr>
       <w:b/>
@@ -6178,7 +6086,7 @@
   <w:style w:type="paragraph" w:styleId="Sprechblasentext">
     <w:name w:val="Balloon Text"/>
     <w:basedOn w:val="Standard"/>
-    <w:link w:val="SprechblasentextZeichen"/>
+    <w:link w:val="SprechblasentextZchn"/>
     <w:uiPriority w:val="99"/>
     <w:semiHidden/>
     <w:unhideWhenUsed/>
@@ -6192,9 +6100,9 @@
       <w:szCs w:val="16"/>
     </w:rPr>
   </w:style>
-  <w:style w:type="character" w:customStyle="1" w:styleId="SprechblasentextZeichen">
-    <w:name w:val="Sprechblasentext Zeichen"/>
-    <w:basedOn w:val="Absatzstandardschriftart"/>
+  <w:style w:type="character" w:customStyle="1" w:styleId="SprechblasentextZchn">
+    <w:name w:val="Sprechblasentext Zchn"/>
+    <w:basedOn w:val="Absatz-Standardschriftart"/>
     <w:link w:val="Sprechblasentext"/>
     <w:uiPriority w:val="99"/>
     <w:semiHidden/>
@@ -6207,7 +6115,7 @@
   </w:style>
   <w:style w:type="character" w:styleId="Platzhaltertext">
     <w:name w:val="Placeholder Text"/>
-    <w:basedOn w:val="Absatzstandardschriftart"/>
+    <w:basedOn w:val="Absatz-Standardschriftart"/>
     <w:uiPriority w:val="99"/>
     <w:semiHidden/>
     <w:rsid w:val="00DD047A"/>
@@ -6375,7 +6283,7 @@
 </file>
 
 <file path=word/stylesWithEffects.xml><?xml version="1.0" encoding="utf-8"?>
-<w:styles xmlns:wpc="http://schemas.microsoft.com/office/word/2010/wordprocessingCanvas" xmlns:mo="http://schemas.microsoft.com/office/mac/office/2008/main" xmlns:mc="http://schemas.openxmlformats.org/markup-compatibility/2006" xmlns:mv="urn:schemas-microsoft-com:mac:vml" xmlns:o="urn:schemas-microsoft-com:office:office" xmlns:r="http://schemas.openxmlformats.org/officeDocument/2006/relationships" xmlns:m="http://schemas.openxmlformats.org/officeDocument/2006/math" xmlns:v="urn:schemas-microsoft-com:vml" xmlns:wp14="http://schemas.microsoft.com/office/word/2010/wordprocessingDrawing" xmlns:wp="http://schemas.openxmlformats.org/drawingml/2006/wordprocessingDrawing" xmlns:w10="urn:schemas-microsoft-com:office:word" xmlns:w="http://schemas.openxmlformats.org/wordprocessingml/2006/main" xmlns:w14="http://schemas.microsoft.com/office/word/2010/wordml" xmlns:wpg="http://schemas.microsoft.com/office/word/2010/wordprocessingGroup" xmlns:wpi="http://schemas.microsoft.com/office/word/2010/wordprocessingInk" xmlns:wne="http://schemas.microsoft.com/office/word/2006/wordml" xmlns:wps="http://schemas.microsoft.com/office/word/2010/wordprocessingShape" mc:Ignorable="w14 wp14">
+<w:styles xmlns:wpc="http://schemas.microsoft.com/office/word/2010/wordprocessingCanvas" xmlns:mc="http://schemas.openxmlformats.org/markup-compatibility/2006" xmlns:o="urn:schemas-microsoft-com:office:office" xmlns:r="http://schemas.openxmlformats.org/officeDocument/2006/relationships" xmlns:m="http://schemas.openxmlformats.org/officeDocument/2006/math" xmlns:v="urn:schemas-microsoft-com:vml" xmlns:wp14="http://schemas.microsoft.com/office/word/2010/wordprocessingDrawing" xmlns:wp="http://schemas.openxmlformats.org/drawingml/2006/wordprocessingDrawing" xmlns:w10="urn:schemas-microsoft-com:office:word" xmlns:w="http://schemas.openxmlformats.org/wordprocessingml/2006/main" xmlns:w14="http://schemas.microsoft.com/office/word/2010/wordml" xmlns:wpg="http://schemas.microsoft.com/office/word/2010/wordprocessingGroup" xmlns:wpi="http://schemas.microsoft.com/office/word/2010/wordprocessingInk" xmlns:wne="http://schemas.microsoft.com/office/word/2006/wordml" xmlns:wps="http://schemas.microsoft.com/office/word/2010/wordprocessingShape" mc:Ignorable="w14 wp14">
   <w:docDefaults>
     <w:rPrDefault>
       <w:rPr>
@@ -6385,7 +6293,7 @@
     </w:rPrDefault>
     <w:pPrDefault/>
   </w:docDefaults>
-  <w:latentStyles w:defLockedState="0" w:defUIPriority="99" w:defSemiHidden="1" w:defUnhideWhenUsed="1" w:defQFormat="0" w:count="276">
+  <w:latentStyles w:defLockedState="0" w:defUIPriority="99" w:defSemiHidden="1" w:defUnhideWhenUsed="1" w:defQFormat="0" w:count="267">
     <w:lsdException w:name="Normal" w:semiHidden="0" w:uiPriority="0" w:unhideWhenUsed="0" w:qFormat="1"/>
     <w:lsdException w:name="heading 1" w:semiHidden="0" w:uiPriority="9" w:unhideWhenUsed="0" w:qFormat="1"/>
     <w:lsdException w:name="heading 2" w:semiHidden="0" w:uiPriority="9" w:unhideWhenUsed="0" w:qFormat="1"/>
@@ -6684,7 +6592,7 @@
       <w:sz w:val="18"/>
     </w:rPr>
   </w:style>
-  <w:style w:type="character" w:default="1" w:styleId="Absatzstandardschriftart">
+  <w:style w:type="character" w:default="1" w:styleId="Absatz-Standardschriftart">
     <w:name w:val="Default Paragraph Font"/>
     <w:uiPriority w:val="1"/>
     <w:semiHidden/>
@@ -6824,7 +6732,7 @@
   </w:style>
   <w:style w:type="character" w:styleId="Seitenzahl">
     <w:name w:val="page number"/>
-    <w:basedOn w:val="Absatzstandardschriftart"/>
+    <w:basedOn w:val="Absatz-Standardschriftart"/>
     <w:semiHidden/>
   </w:style>
   <w:style w:type="paragraph" w:customStyle="1" w:styleId="Bullet1">
@@ -6875,7 +6783,7 @@
   </w:style>
   <w:style w:type="character" w:styleId="Funotenzeichen">
     <w:name w:val="footnote reference"/>
-    <w:basedOn w:val="Absatzstandardschriftart"/>
+    <w:basedOn w:val="Absatz-Standardschriftart"/>
     <w:semiHidden/>
     <w:rPr>
       <w:sz w:val="20"/>
@@ -7003,7 +6911,7 @@
       <w:color w:val="0000FF"/>
     </w:rPr>
   </w:style>
-  <w:style w:type="paragraph" w:styleId="Textkrpereinzug">
+  <w:style w:type="paragraph" w:styleId="Textkrper-Zeileneinzug">
     <w:name w:val="Body Text Indent"/>
     <w:basedOn w:val="Standard"/>
     <w:semiHidden/>
@@ -7059,27 +6967,27 @@
       <w:color w:val="0000FF"/>
     </w:rPr>
   </w:style>
-  <w:style w:type="character" w:styleId="Link">
+  <w:style w:type="character" w:styleId="Hyperlink">
     <w:name w:val="Hyperlink"/>
-    <w:basedOn w:val="Absatzstandardschriftart"/>
+    <w:basedOn w:val="Absatz-Standardschriftart"/>
     <w:semiHidden/>
     <w:rPr>
       <w:color w:val="0000FF"/>
       <w:u w:val="single"/>
     </w:rPr>
   </w:style>
-  <w:style w:type="character" w:styleId="GesichteterLink">
+  <w:style w:type="character" w:styleId="BesuchterHyperlink">
     <w:name w:val="FollowedHyperlink"/>
-    <w:basedOn w:val="Absatzstandardschriftart"/>
+    <w:basedOn w:val="Absatz-Standardschriftart"/>
     <w:semiHidden/>
     <w:rPr>
       <w:color w:val="800080"/>
       <w:u w:val="single"/>
     </w:rPr>
   </w:style>
-  <w:style w:type="character" w:styleId="Betont">
+  <w:style w:type="character" w:styleId="Fett">
     <w:name w:val="Strong"/>
-    <w:basedOn w:val="Absatzstandardschriftart"/>
+    <w:basedOn w:val="Absatz-Standardschriftart"/>
     <w:qFormat/>
     <w:rPr>
       <w:b/>
@@ -7089,7 +6997,7 @@
   <w:style w:type="paragraph" w:styleId="Sprechblasentext">
     <w:name w:val="Balloon Text"/>
     <w:basedOn w:val="Standard"/>
-    <w:link w:val="SprechblasentextZeichen"/>
+    <w:link w:val="SprechblasentextZchn"/>
     <w:uiPriority w:val="99"/>
     <w:semiHidden/>
     <w:unhideWhenUsed/>
@@ -7103,9 +7011,9 @@
       <w:szCs w:val="16"/>
     </w:rPr>
   </w:style>
-  <w:style w:type="character" w:customStyle="1" w:styleId="SprechblasentextZeichen">
-    <w:name w:val="Sprechblasentext Zeichen"/>
-    <w:basedOn w:val="Absatzstandardschriftart"/>
+  <w:style w:type="character" w:customStyle="1" w:styleId="SprechblasentextZchn">
+    <w:name w:val="Sprechblasentext Zchn"/>
+    <w:basedOn w:val="Absatz-Standardschriftart"/>
     <w:link w:val="Sprechblasentext"/>
     <w:uiPriority w:val="99"/>
     <w:semiHidden/>
@@ -7118,7 +7026,7 @@
   </w:style>
   <w:style w:type="character" w:styleId="Platzhaltertext">
     <w:name w:val="Placeholder Text"/>
-    <w:basedOn w:val="Absatzstandardschriftart"/>
+    <w:basedOn w:val="Absatz-Standardschriftart"/>
     <w:uiPriority w:val="99"/>
     <w:semiHidden/>
     <w:rsid w:val="00DD047A"/>
@@ -7286,7 +7194,7 @@
 </file>
 
 <file path=word/glossary/document.xml><?xml version="1.0" encoding="utf-8"?>
-<w:glossaryDocument xmlns:wpc="http://schemas.microsoft.com/office/word/2010/wordprocessingCanvas" xmlns:mo="http://schemas.microsoft.com/office/mac/office/2008/main" xmlns:mc="http://schemas.openxmlformats.org/markup-compatibility/2006" xmlns:mv="urn:schemas-microsoft-com:mac:vml" xmlns:o="urn:schemas-microsoft-com:office:office" xmlns:r="http://schemas.openxmlformats.org/officeDocument/2006/relationships" xmlns:m="http://schemas.openxmlformats.org/officeDocument/2006/math" xmlns:v="urn:schemas-microsoft-com:vml" xmlns:wp14="http://schemas.microsoft.com/office/word/2010/wordprocessingDrawing" xmlns:wp="http://schemas.openxmlformats.org/drawingml/2006/wordprocessingDrawing" xmlns:w10="urn:schemas-microsoft-com:office:word" xmlns:w="http://schemas.openxmlformats.org/wordprocessingml/2006/main" xmlns:w14="http://schemas.microsoft.com/office/word/2010/wordml" xmlns:wpg="http://schemas.microsoft.com/office/word/2010/wordprocessingGroup" xmlns:wpi="http://schemas.microsoft.com/office/word/2010/wordprocessingInk" xmlns:wne="http://schemas.microsoft.com/office/word/2006/wordml" xmlns:wps="http://schemas.microsoft.com/office/word/2010/wordprocessingShape" mc:Ignorable="w14 wp14">
+<w:glossaryDocument xmlns:wpc="http://schemas.microsoft.com/office/word/2010/wordprocessingCanvas" xmlns:mc="http://schemas.openxmlformats.org/markup-compatibility/2006" xmlns:o="urn:schemas-microsoft-com:office:office" xmlns:r="http://schemas.openxmlformats.org/officeDocument/2006/relationships" xmlns:m="http://schemas.openxmlformats.org/officeDocument/2006/math" xmlns:v="urn:schemas-microsoft-com:vml" xmlns:wp14="http://schemas.microsoft.com/office/word/2010/wordprocessingDrawing" xmlns:wp="http://schemas.openxmlformats.org/drawingml/2006/wordprocessingDrawing" xmlns:w10="urn:schemas-microsoft-com:office:word" xmlns:w="http://schemas.openxmlformats.org/wordprocessingml/2006/main" xmlns:w14="http://schemas.microsoft.com/office/word/2010/wordml" xmlns:wpg="http://schemas.microsoft.com/office/word/2010/wordprocessingGroup" xmlns:wpi="http://schemas.microsoft.com/office/word/2010/wordprocessingInk" xmlns:wne="http://schemas.microsoft.com/office/word/2006/wordml" xmlns:wps="http://schemas.microsoft.com/office/word/2010/wordprocessingShape" mc:Ignorable="w14 wp14">
   <w:docParts>
     <w:docPart>
       <w:docPartPr>
@@ -7347,24 +7255,24 @@
 <file path=word/glossary/fontTable.xml><?xml version="1.0" encoding="utf-8"?>
 <w:fonts xmlns:mc="http://schemas.openxmlformats.org/markup-compatibility/2006" xmlns:r="http://schemas.openxmlformats.org/officeDocument/2006/relationships" xmlns:w="http://schemas.openxmlformats.org/wordprocessingml/2006/main" xmlns:w14="http://schemas.microsoft.com/office/word/2010/wordml" mc:Ignorable="w14">
   <w:font w:name="Symbol">
-    <w:panose1 w:val="00000000000000000000"/>
+    <w:panose1 w:val="05050102010706020507"/>
     <w:charset w:val="02"/>
-    <w:family w:val="auto"/>
+    <w:family w:val="roman"/>
     <w:pitch w:val="variable"/>
     <w:sig w:usb0="00000000" w:usb1="10000000" w:usb2="00000000" w:usb3="00000000" w:csb0="80000000" w:csb1="00000000"/>
   </w:font>
   <w:font w:name="Times New Roman">
     <w:panose1 w:val="02020603050405020304"/>
     <w:charset w:val="00"/>
-    <w:family w:val="auto"/>
+    <w:family w:val="roman"/>
     <w:pitch w:val="variable"/>
     <w:sig w:usb0="E0002AFF" w:usb1="C0007841" w:usb2="00000009" w:usb3="00000000" w:csb0="000001FF" w:csb1="00000000"/>
   </w:font>
   <w:font w:name="Courier New">
     <w:panose1 w:val="02070309020205020404"/>
     <w:charset w:val="00"/>
-    <w:family w:val="auto"/>
-    <w:pitch w:val="variable"/>
+    <w:family w:val="modern"/>
+    <w:pitch w:val="fixed"/>
     <w:sig w:usb0="E0002AFF" w:usb1="C0007843" w:usb2="00000009" w:usb3="00000000" w:csb0="000001FF" w:csb1="00000000"/>
   </w:font>
   <w:font w:name="Wingdings">
@@ -7377,23 +7285,25 @@
   <w:font w:name="Arial">
     <w:panose1 w:val="020B0604020202020204"/>
     <w:charset w:val="00"/>
-    <w:family w:val="auto"/>
+    <w:family w:val="swiss"/>
     <w:pitch w:val="variable"/>
     <w:sig w:usb0="E0002AFF" w:usb1="C0007843" w:usb2="00000009" w:usb3="00000000" w:csb0="000001FF" w:csb1="00000000"/>
   </w:font>
   <w:font w:name="Tahoma">
     <w:panose1 w:val="020B0604030504040204"/>
     <w:charset w:val="00"/>
-    <w:family w:val="auto"/>
+    <w:family w:val="swiss"/>
+    <w:notTrueType/>
     <w:pitch w:val="variable"/>
     <w:sig w:usb0="00000003" w:usb1="00000000" w:usb2="00000000" w:usb3="00000000" w:csb0="00000001" w:csb1="00000000"/>
   </w:font>
   <w:font w:name="Helvetica">
-    <w:panose1 w:val="00000000000000000000"/>
+    <w:panose1 w:val="020B0604020202020204"/>
     <w:charset w:val="00"/>
-    <w:family w:val="auto"/>
+    <w:family w:val="swiss"/>
+    <w:notTrueType/>
     <w:pitch w:val="variable"/>
-    <w:sig w:usb0="E00002FF" w:usb1="5000785B" w:usb2="00000000" w:usb3="00000000" w:csb0="0000019F" w:csb1="00000000"/>
+    <w:sig w:usb0="00000003" w:usb1="00000000" w:usb2="00000000" w:usb3="00000000" w:csb0="00000001" w:csb1="00000000"/>
   </w:font>
   <w:font w:name="Book Antiqua">
     <w:panose1 w:val="02040602050305030304"/>
@@ -7403,7 +7313,7 @@
     <w:sig w:usb0="00000003" w:usb1="00000000" w:usb2="00000000" w:usb3="00000000" w:csb0="00000001" w:csb1="00000000"/>
   </w:font>
   <w:font w:name="Times">
-    <w:panose1 w:val="02000500000000000000"/>
+    <w:panose1 w:val="02020603050405020304"/>
     <w:charset w:val="00"/>
     <w:family w:val="auto"/>
     <w:pitch w:val="variable"/>
@@ -7412,30 +7322,30 @@
   <w:font w:name="Calibri">
     <w:panose1 w:val="020F0502020204030204"/>
     <w:charset w:val="00"/>
-    <w:family w:val="auto"/>
+    <w:family w:val="swiss"/>
     <w:pitch w:val="variable"/>
-    <w:sig w:usb0="E10002FF" w:usb1="4000ACFF" w:usb2="00000009" w:usb3="00000000" w:csb0="0000019F" w:csb1="00000000"/>
+    <w:sig w:usb0="E00002FF" w:usb1="4000ACFF" w:usb2="00000001" w:usb3="00000000" w:csb0="0000019F" w:csb1="00000000"/>
   </w:font>
-  <w:font w:name="ＭＳ 明朝">
-    <w:panose1 w:val="00000000000000000000"/>
-    <w:charset w:val="80"/>
-    <w:family w:val="roman"/>
-    <w:notTrueType/>
-    <w:pitch w:val="fixed"/>
-    <w:sig w:usb0="00000001" w:usb1="08070000" w:usb2="00000010" w:usb3="00000000" w:csb0="00020000" w:csb1="00000000"/>
-  </w:font>
-  <w:font w:name="ＭＳ ゴシック">
-    <w:panose1 w:val="00000000000000000000"/>
+  <w:font w:name="MS Mincho">
+    <w:altName w:val="ＭＳ 明朝"/>
+    <w:panose1 w:val="02020609040205080304"/>
     <w:charset w:val="80"/>
     <w:family w:val="modern"/>
-    <w:notTrueType/>
     <w:pitch w:val="fixed"/>
-    <w:sig w:usb0="00000001" w:usb1="08070000" w:usb2="00000010" w:usb3="00000000" w:csb0="00020000" w:csb1="00000000"/>
+    <w:sig w:usb0="E00002FF" w:usb1="6AC7FDFB" w:usb2="00000012" w:usb3="00000000" w:csb0="0002009F" w:csb1="00000000"/>
+  </w:font>
+  <w:font w:name="MS Gothic">
+    <w:altName w:val="ＭＳ ゴシック"/>
+    <w:panose1 w:val="020B0609070205080204"/>
+    <w:charset w:val="80"/>
+    <w:family w:val="modern"/>
+    <w:pitch w:val="fixed"/>
+    <w:sig w:usb0="E00002FF" w:usb1="6AC7FDFB" w:usb2="00000012" w:usb3="00000000" w:csb0="0002009F" w:csb1="00000000"/>
   </w:font>
   <w:font w:name="Cambria">
     <w:panose1 w:val="02040503050406030204"/>
     <w:charset w:val="00"/>
-    <w:family w:val="auto"/>
+    <w:family w:val="roman"/>
     <w:pitch w:val="variable"/>
     <w:sig w:usb0="E00002FF" w:usb1="400004FF" w:usb2="00000000" w:usb3="00000000" w:csb0="0000019F" w:csb1="00000000"/>
   </w:font>
@@ -7467,6 +7377,7 @@
     <w:rsid w:val="00CC1FE1"/>
     <w:rsid w:val="00D6058B"/>
     <w:rsid w:val="00E2523E"/>
+    <w:rsid w:val="00F7489B"/>
   </w:rsids>
   <m:mathPr>
     <m:mathFont m:val="Cambria Math"/>
@@ -7506,7 +7417,7 @@
       </w:pPr>
     </w:pPrDefault>
   </w:docDefaults>
-  <w:latentStyles w:defLockedState="0" w:defUIPriority="99" w:defSemiHidden="1" w:defUnhideWhenUsed="1" w:defQFormat="0" w:count="276">
+  <w:latentStyles w:defLockedState="0" w:defUIPriority="99" w:defSemiHidden="1" w:defUnhideWhenUsed="1" w:defQFormat="0" w:count="267">
     <w:lsdException w:name="Normal" w:semiHidden="0" w:uiPriority="0" w:unhideWhenUsed="0" w:qFormat="1"/>
     <w:lsdException w:name="heading 1" w:semiHidden="0" w:uiPriority="9" w:unhideWhenUsed="0" w:qFormat="1"/>
     <w:lsdException w:name="heading 2" w:uiPriority="9" w:qFormat="1"/>
@@ -7649,7 +7560,7 @@
     <w:name w:val="Normal"/>
     <w:qFormat/>
   </w:style>
-  <w:style w:type="character" w:default="1" w:styleId="Absatzstandardschriftart">
+  <w:style w:type="character" w:default="1" w:styleId="Absatz-Standardschriftart">
     <w:name w:val="Default Paragraph Font"/>
     <w:uiPriority w:val="1"/>
     <w:semiHidden/>
@@ -7678,7 +7589,7 @@
   </w:style>
   <w:style w:type="character" w:styleId="Platzhaltertext">
     <w:name w:val="Placeholder Text"/>
-    <w:basedOn w:val="Absatzstandardschriftart"/>
+    <w:basedOn w:val="Absatz-Standardschriftart"/>
     <w:uiPriority w:val="99"/>
     <w:semiHidden/>
     <w:rsid w:val="00B52655"/>
@@ -7690,7 +7601,7 @@
 </file>
 
 <file path=word/glossary/stylesWithEffects.xml><?xml version="1.0" encoding="utf-8"?>
-<w:styles xmlns:wpc="http://schemas.microsoft.com/office/word/2010/wordprocessingCanvas" xmlns:mo="http://schemas.microsoft.com/office/mac/office/2008/main" xmlns:mc="http://schemas.openxmlformats.org/markup-compatibility/2006" xmlns:mv="urn:schemas-microsoft-com:mac:vml" xmlns:o="urn:schemas-microsoft-com:office:office" xmlns:r="http://schemas.openxmlformats.org/officeDocument/2006/relationships" xmlns:m="http://schemas.openxmlformats.org/officeDocument/2006/math" xmlns:v="urn:schemas-microsoft-com:vml" xmlns:wp14="http://schemas.microsoft.com/office/word/2010/wordprocessingDrawing" xmlns:wp="http://schemas.openxmlformats.org/drawingml/2006/wordprocessingDrawing" xmlns:w10="urn:schemas-microsoft-com:office:word" xmlns:w="http://schemas.openxmlformats.org/wordprocessingml/2006/main" xmlns:w14="http://schemas.microsoft.com/office/word/2010/wordml" xmlns:wpg="http://schemas.microsoft.com/office/word/2010/wordprocessingGroup" xmlns:wpi="http://schemas.microsoft.com/office/word/2010/wordprocessingInk" xmlns:wne="http://schemas.microsoft.com/office/word/2006/wordml" xmlns:wps="http://schemas.microsoft.com/office/word/2010/wordprocessingShape" mc:Ignorable="w14 wp14">
+<w:styles xmlns:wpc="http://schemas.microsoft.com/office/word/2010/wordprocessingCanvas" xmlns:mc="http://schemas.openxmlformats.org/markup-compatibility/2006" xmlns:o="urn:schemas-microsoft-com:office:office" xmlns:r="http://schemas.openxmlformats.org/officeDocument/2006/relationships" xmlns:m="http://schemas.openxmlformats.org/officeDocument/2006/math" xmlns:v="urn:schemas-microsoft-com:vml" xmlns:wp14="http://schemas.microsoft.com/office/word/2010/wordprocessingDrawing" xmlns:wp="http://schemas.openxmlformats.org/drawingml/2006/wordprocessingDrawing" xmlns:w10="urn:schemas-microsoft-com:office:word" xmlns:w="http://schemas.openxmlformats.org/wordprocessingml/2006/main" xmlns:w14="http://schemas.microsoft.com/office/word/2010/wordml" xmlns:wpg="http://schemas.microsoft.com/office/word/2010/wordprocessingGroup" xmlns:wpi="http://schemas.microsoft.com/office/word/2010/wordprocessingInk" xmlns:wne="http://schemas.microsoft.com/office/word/2006/wordml" xmlns:wps="http://schemas.microsoft.com/office/word/2010/wordprocessingShape" mc:Ignorable="w14 wp14">
   <w:docDefaults>
     <w:rPrDefault>
       <w:rPr>
@@ -7706,7 +7617,7 @@
       </w:pPr>
     </w:pPrDefault>
   </w:docDefaults>
-  <w:latentStyles w:defLockedState="0" w:defUIPriority="99" w:defSemiHidden="1" w:defUnhideWhenUsed="1" w:defQFormat="0" w:count="276">
+  <w:latentStyles w:defLockedState="0" w:defUIPriority="99" w:defSemiHidden="1" w:defUnhideWhenUsed="1" w:defQFormat="0" w:count="267">
     <w:lsdException w:name="Normal" w:semiHidden="0" w:uiPriority="0" w:unhideWhenUsed="0" w:qFormat="1"/>
     <w:lsdException w:name="heading 1" w:semiHidden="0" w:uiPriority="9" w:unhideWhenUsed="0" w:qFormat="1"/>
     <w:lsdException w:name="heading 2" w:uiPriority="9" w:qFormat="1"/>
@@ -7849,7 +7760,7 @@
     <w:name w:val="Normal"/>
     <w:qFormat/>
   </w:style>
-  <w:style w:type="character" w:default="1" w:styleId="Absatzstandardschriftart">
+  <w:style w:type="character" w:default="1" w:styleId="Absatz-Standardschriftart">
     <w:name w:val="Default Paragraph Font"/>
     <w:uiPriority w:val="1"/>
     <w:semiHidden/>
@@ -7878,7 +7789,7 @@
   </w:style>
   <w:style w:type="character" w:styleId="Platzhaltertext">
     <w:name w:val="Placeholder Text"/>
-    <w:basedOn w:val="Absatzstandardschriftart"/>
+    <w:basedOn w:val="Absatz-Standardschriftart"/>
     <w:uiPriority w:val="99"/>
     <w:semiHidden/>
     <w:rsid w:val="00B52655"/>
@@ -7893,7 +7804,6 @@
 <w:webSettings xmlns:mc="http://schemas.openxmlformats.org/markup-compatibility/2006" xmlns:r="http://schemas.openxmlformats.org/officeDocument/2006/relationships" xmlns:w="http://schemas.openxmlformats.org/wordprocessingml/2006/main" xmlns:w14="http://schemas.microsoft.com/office/word/2010/wordml" mc:Ignorable="w14">
   <w:optimizeForBrowser/>
   <w:allowPNG/>
-  <w:doNotSaveAsSingleFile/>
 </w:webSettings>
 </file>
 

</xml_diff>

<commit_message>
CHG: SRS und Use Cases fertiggestellt
</commit_message>
<xml_diff>
--- a/Documentation/Week3/SRS.docx
+++ b/Documentation/Week3/SRS.docx
@@ -22,7 +22,15 @@
         <w:sdtEndPr/>
         <w:sdtContent>
           <w:r>
-            <w:t>Die verrückte Sightseeing-Tour</w:t>
+            <w:t xml:space="preserve">Die </w:t>
+          </w:r>
+          <w:proofErr w:type="spellStart"/>
+          <w:r>
+            <w:t>verrückte</w:t>
+          </w:r>
+          <w:proofErr w:type="spellEnd"/>
+          <w:r>
+            <w:t xml:space="preserve"> Sightseeing-Tour</w:t>
           </w:r>
         </w:sdtContent>
       </w:sdt>
@@ -33,11 +41,21 @@
         <w:spacing w:line="360" w:lineRule="auto"/>
         <w:jc w:val="right"/>
       </w:pPr>
-      <w:fldSimple w:instr=" TITLE  \* MERGEFORMAT ">
-        <w:r>
-          <w:t>Software Requirements Specification</w:t>
-        </w:r>
-      </w:fldSimple>
+      <w:r>
+        <w:fldChar w:fldCharType="begin"/>
+      </w:r>
+      <w:r>
+        <w:instrText xml:space="preserve"> TITLE  \* MERGEFORMAT </w:instrText>
+      </w:r>
+      <w:r>
+        <w:fldChar w:fldCharType="separate"/>
+      </w:r>
+      <w:r>
+        <w:t>Software Requirements Specification</w:t>
+      </w:r>
+      <w:r>
+        <w:fldChar w:fldCharType="end"/>
+      </w:r>
     </w:p>
     <w:p>
       <w:pPr>
@@ -286,8 +304,13 @@
               <w:pStyle w:val="Tabletext"/>
               <w:spacing w:line="360" w:lineRule="auto"/>
             </w:pPr>
+            <w:proofErr w:type="spellStart"/>
             <w:r>
-              <w:t>Janina Schilling</w:t>
+              <w:t>Janina</w:t>
+            </w:r>
+            <w:proofErr w:type="spellEnd"/>
+            <w:r>
+              <w:t xml:space="preserve"> Schilling</w:t>
             </w:r>
           </w:p>
         </w:tc>
@@ -345,8 +368,13 @@
               <w:spacing w:line="360" w:lineRule="auto"/>
             </w:pPr>
             <w:r>
-              <w:t>Yvonne Meininger</w:t>
+              <w:t xml:space="preserve">Yvonne </w:t>
             </w:r>
+            <w:proofErr w:type="spellStart"/>
+            <w:r>
+              <w:t>Meininger</w:t>
+            </w:r>
+            <w:proofErr w:type="spellEnd"/>
           </w:p>
         </w:tc>
       </w:tr>
@@ -402,8 +430,13 @@
               <w:pStyle w:val="Tabletext"/>
               <w:spacing w:line="360" w:lineRule="auto"/>
             </w:pPr>
+            <w:proofErr w:type="spellStart"/>
             <w:r>
-              <w:t>Janina Schilling</w:t>
+              <w:t>Janina</w:t>
+            </w:r>
+            <w:proofErr w:type="spellEnd"/>
+            <w:r>
+              <w:t xml:space="preserve"> Schilling</w:t>
             </w:r>
           </w:p>
         </w:tc>
@@ -461,8 +494,13 @@
               <w:spacing w:line="360" w:lineRule="auto"/>
             </w:pPr>
             <w:r>
-              <w:t>Christiane Helmchen</w:t>
+              <w:t xml:space="preserve">Christiane </w:t>
             </w:r>
+            <w:proofErr w:type="spellStart"/>
+            <w:r>
+              <w:t>Helmchen</w:t>
+            </w:r>
+            <w:proofErr w:type="spellEnd"/>
           </w:p>
         </w:tc>
       </w:tr>
@@ -489,14 +527,14 @@
       <w:pPr>
         <w:pStyle w:val="Verzeichnis1"/>
         <w:tabs>
-          <w:tab w:val="left" w:pos="390"/>
+          <w:tab w:val="left" w:pos="432"/>
         </w:tabs>
         <w:rPr>
           <w:rFonts w:asciiTheme="minorHAnsi" w:eastAsiaTheme="minorEastAsia" w:hAnsiTheme="minorHAnsi" w:cstheme="minorBidi"/>
           <w:noProof/>
-          <w:sz w:val="24"/>
-          <w:szCs w:val="24"/>
-          <w:lang w:val="de-DE" w:eastAsia="ja-JP"/>
+          <w:sz w:val="22"/>
+          <w:szCs w:val="22"/>
+          <w:lang w:val="de-DE" w:eastAsia="de-DE"/>
         </w:rPr>
       </w:pPr>
       <w:r>
@@ -508,6 +546,8 @@
       <w:r>
         <w:fldChar w:fldCharType="separate"/>
       </w:r>
+      <w:bookmarkStart w:id="0" w:name="_GoBack"/>
+      <w:bookmarkEnd w:id="0"/>
       <w:r>
         <w:rPr>
           <w:noProof/>
@@ -518,9 +558,9 @@
         <w:rPr>
           <w:rFonts w:asciiTheme="minorHAnsi" w:eastAsiaTheme="minorEastAsia" w:hAnsiTheme="minorHAnsi" w:cstheme="minorBidi"/>
           <w:noProof/>
-          <w:sz w:val="24"/>
-          <w:szCs w:val="24"/>
-          <w:lang w:val="de-DE" w:eastAsia="ja-JP"/>
+          <w:sz w:val="22"/>
+          <w:szCs w:val="22"/>
+          <w:lang w:val="de-DE" w:eastAsia="de-DE"/>
         </w:rPr>
         <w:tab/>
       </w:r>
@@ -546,7 +586,7 @@
         <w:rPr>
           <w:noProof/>
         </w:rPr>
-        <w:instrText xml:space="preserve"> PAGEREF _Toc228073281 \h </w:instrText>
+        <w:instrText xml:space="preserve"> PAGEREF _Toc354411588 \h </w:instrText>
       </w:r>
       <w:r>
         <w:rPr>
@@ -576,14 +616,14 @@
       <w:pPr>
         <w:pStyle w:val="Verzeichnis2"/>
         <w:tabs>
-          <w:tab w:val="left" w:pos="922"/>
+          <w:tab w:val="left" w:pos="1000"/>
         </w:tabs>
         <w:rPr>
           <w:rFonts w:asciiTheme="minorHAnsi" w:eastAsiaTheme="minorEastAsia" w:hAnsiTheme="minorHAnsi" w:cstheme="minorBidi"/>
           <w:noProof/>
-          <w:sz w:val="24"/>
-          <w:szCs w:val="24"/>
-          <w:lang w:val="de-DE" w:eastAsia="ja-JP"/>
+          <w:sz w:val="22"/>
+          <w:szCs w:val="22"/>
+          <w:lang w:val="de-DE" w:eastAsia="de-DE"/>
         </w:rPr>
       </w:pPr>
       <w:r>
@@ -596,9 +636,9 @@
         <w:rPr>
           <w:rFonts w:asciiTheme="minorHAnsi" w:eastAsiaTheme="minorEastAsia" w:hAnsiTheme="minorHAnsi" w:cstheme="minorBidi"/>
           <w:noProof/>
-          <w:sz w:val="24"/>
-          <w:szCs w:val="24"/>
-          <w:lang w:val="de-DE" w:eastAsia="ja-JP"/>
+          <w:sz w:val="22"/>
+          <w:szCs w:val="22"/>
+          <w:lang w:val="de-DE" w:eastAsia="de-DE"/>
         </w:rPr>
         <w:tab/>
       </w:r>
@@ -624,7 +664,7 @@
         <w:rPr>
           <w:noProof/>
         </w:rPr>
-        <w:instrText xml:space="preserve"> PAGEREF _Toc228073282 \h </w:instrText>
+        <w:instrText xml:space="preserve"> PAGEREF _Toc354411589 \h </w:instrText>
       </w:r>
       <w:r>
         <w:rPr>
@@ -654,14 +694,14 @@
       <w:pPr>
         <w:pStyle w:val="Verzeichnis2"/>
         <w:tabs>
-          <w:tab w:val="left" w:pos="922"/>
+          <w:tab w:val="left" w:pos="1000"/>
         </w:tabs>
         <w:rPr>
           <w:rFonts w:asciiTheme="minorHAnsi" w:eastAsiaTheme="minorEastAsia" w:hAnsiTheme="minorHAnsi" w:cstheme="minorBidi"/>
           <w:noProof/>
-          <w:sz w:val="24"/>
-          <w:szCs w:val="24"/>
-          <w:lang w:val="de-DE" w:eastAsia="ja-JP"/>
+          <w:sz w:val="22"/>
+          <w:szCs w:val="22"/>
+          <w:lang w:val="de-DE" w:eastAsia="de-DE"/>
         </w:rPr>
       </w:pPr>
       <w:r>
@@ -674,9 +714,9 @@
         <w:rPr>
           <w:rFonts w:asciiTheme="minorHAnsi" w:eastAsiaTheme="minorEastAsia" w:hAnsiTheme="minorHAnsi" w:cstheme="minorBidi"/>
           <w:noProof/>
-          <w:sz w:val="24"/>
-          <w:szCs w:val="24"/>
-          <w:lang w:val="de-DE" w:eastAsia="ja-JP"/>
+          <w:sz w:val="22"/>
+          <w:szCs w:val="22"/>
+          <w:lang w:val="de-DE" w:eastAsia="de-DE"/>
         </w:rPr>
         <w:tab/>
       </w:r>
@@ -702,7 +742,7 @@
         <w:rPr>
           <w:noProof/>
         </w:rPr>
-        <w:instrText xml:space="preserve"> PAGEREF _Toc228073283 \h </w:instrText>
+        <w:instrText xml:space="preserve"> PAGEREF _Toc354411590 \h </w:instrText>
       </w:r>
       <w:r>
         <w:rPr>
@@ -732,14 +772,14 @@
       <w:pPr>
         <w:pStyle w:val="Verzeichnis2"/>
         <w:tabs>
-          <w:tab w:val="left" w:pos="922"/>
+          <w:tab w:val="left" w:pos="1000"/>
         </w:tabs>
         <w:rPr>
           <w:rFonts w:asciiTheme="minorHAnsi" w:eastAsiaTheme="minorEastAsia" w:hAnsiTheme="minorHAnsi" w:cstheme="minorBidi"/>
           <w:noProof/>
-          <w:sz w:val="24"/>
-          <w:szCs w:val="24"/>
-          <w:lang w:val="de-DE" w:eastAsia="ja-JP"/>
+          <w:sz w:val="22"/>
+          <w:szCs w:val="22"/>
+          <w:lang w:val="de-DE" w:eastAsia="de-DE"/>
         </w:rPr>
       </w:pPr>
       <w:r>
@@ -752,9 +792,9 @@
         <w:rPr>
           <w:rFonts w:asciiTheme="minorHAnsi" w:eastAsiaTheme="minorEastAsia" w:hAnsiTheme="minorHAnsi" w:cstheme="minorBidi"/>
           <w:noProof/>
-          <w:sz w:val="24"/>
-          <w:szCs w:val="24"/>
-          <w:lang w:val="de-DE" w:eastAsia="ja-JP"/>
+          <w:sz w:val="22"/>
+          <w:szCs w:val="22"/>
+          <w:lang w:val="de-DE" w:eastAsia="de-DE"/>
         </w:rPr>
         <w:tab/>
       </w:r>
@@ -780,7 +820,7 @@
         <w:rPr>
           <w:noProof/>
         </w:rPr>
-        <w:instrText xml:space="preserve"> PAGEREF _Toc228073284 \h </w:instrText>
+        <w:instrText xml:space="preserve"> PAGEREF _Toc354411591 \h </w:instrText>
       </w:r>
       <w:r>
         <w:rPr>
@@ -810,14 +850,14 @@
       <w:pPr>
         <w:pStyle w:val="Verzeichnis2"/>
         <w:tabs>
-          <w:tab w:val="left" w:pos="922"/>
+          <w:tab w:val="left" w:pos="1000"/>
         </w:tabs>
         <w:rPr>
           <w:rFonts w:asciiTheme="minorHAnsi" w:eastAsiaTheme="minorEastAsia" w:hAnsiTheme="minorHAnsi" w:cstheme="minorBidi"/>
           <w:noProof/>
-          <w:sz w:val="24"/>
-          <w:szCs w:val="24"/>
-          <w:lang w:val="de-DE" w:eastAsia="ja-JP"/>
+          <w:sz w:val="22"/>
+          <w:szCs w:val="22"/>
+          <w:lang w:val="de-DE" w:eastAsia="de-DE"/>
         </w:rPr>
       </w:pPr>
       <w:r>
@@ -830,9 +870,9 @@
         <w:rPr>
           <w:rFonts w:asciiTheme="minorHAnsi" w:eastAsiaTheme="minorEastAsia" w:hAnsiTheme="minorHAnsi" w:cstheme="minorBidi"/>
           <w:noProof/>
-          <w:sz w:val="24"/>
-          <w:szCs w:val="24"/>
-          <w:lang w:val="de-DE" w:eastAsia="ja-JP"/>
+          <w:sz w:val="22"/>
+          <w:szCs w:val="22"/>
+          <w:lang w:val="de-DE" w:eastAsia="de-DE"/>
         </w:rPr>
         <w:tab/>
       </w:r>
@@ -858,7 +898,7 @@
         <w:rPr>
           <w:noProof/>
         </w:rPr>
-        <w:instrText xml:space="preserve"> PAGEREF _Toc228073285 \h </w:instrText>
+        <w:instrText xml:space="preserve"> PAGEREF _Toc354411592 \h </w:instrText>
       </w:r>
       <w:r>
         <w:rPr>
@@ -888,14 +928,14 @@
       <w:pPr>
         <w:pStyle w:val="Verzeichnis2"/>
         <w:tabs>
-          <w:tab w:val="left" w:pos="922"/>
+          <w:tab w:val="left" w:pos="1000"/>
         </w:tabs>
         <w:rPr>
           <w:rFonts w:asciiTheme="minorHAnsi" w:eastAsiaTheme="minorEastAsia" w:hAnsiTheme="minorHAnsi" w:cstheme="minorBidi"/>
           <w:noProof/>
-          <w:sz w:val="24"/>
-          <w:szCs w:val="24"/>
-          <w:lang w:val="de-DE" w:eastAsia="ja-JP"/>
+          <w:sz w:val="22"/>
+          <w:szCs w:val="22"/>
+          <w:lang w:val="de-DE" w:eastAsia="de-DE"/>
         </w:rPr>
       </w:pPr>
       <w:r>
@@ -908,9 +948,9 @@
         <w:rPr>
           <w:rFonts w:asciiTheme="minorHAnsi" w:eastAsiaTheme="minorEastAsia" w:hAnsiTheme="minorHAnsi" w:cstheme="minorBidi"/>
           <w:noProof/>
-          <w:sz w:val="24"/>
-          <w:szCs w:val="24"/>
-          <w:lang w:val="de-DE" w:eastAsia="ja-JP"/>
+          <w:sz w:val="22"/>
+          <w:szCs w:val="22"/>
+          <w:lang w:val="de-DE" w:eastAsia="de-DE"/>
         </w:rPr>
         <w:tab/>
       </w:r>
@@ -936,7 +976,7 @@
         <w:rPr>
           <w:noProof/>
         </w:rPr>
-        <w:instrText xml:space="preserve"> PAGEREF _Toc228073286 \h </w:instrText>
+        <w:instrText xml:space="preserve"> PAGEREF _Toc354411593 \h </w:instrText>
       </w:r>
       <w:r>
         <w:rPr>
@@ -966,14 +1006,14 @@
       <w:pPr>
         <w:pStyle w:val="Verzeichnis1"/>
         <w:tabs>
-          <w:tab w:val="left" w:pos="390"/>
+          <w:tab w:val="left" w:pos="432"/>
         </w:tabs>
         <w:rPr>
           <w:rFonts w:asciiTheme="minorHAnsi" w:eastAsiaTheme="minorEastAsia" w:hAnsiTheme="minorHAnsi" w:cstheme="minorBidi"/>
           <w:noProof/>
-          <w:sz w:val="24"/>
-          <w:szCs w:val="24"/>
-          <w:lang w:val="de-DE" w:eastAsia="ja-JP"/>
+          <w:sz w:val="22"/>
+          <w:szCs w:val="22"/>
+          <w:lang w:val="de-DE" w:eastAsia="de-DE"/>
         </w:rPr>
       </w:pPr>
       <w:r>
@@ -987,9 +1027,9 @@
         <w:rPr>
           <w:rFonts w:asciiTheme="minorHAnsi" w:eastAsiaTheme="minorEastAsia" w:hAnsiTheme="minorHAnsi" w:cstheme="minorBidi"/>
           <w:noProof/>
-          <w:sz w:val="24"/>
-          <w:szCs w:val="24"/>
-          <w:lang w:val="de-DE" w:eastAsia="ja-JP"/>
+          <w:sz w:val="22"/>
+          <w:szCs w:val="22"/>
+          <w:lang w:val="de-DE" w:eastAsia="de-DE"/>
         </w:rPr>
         <w:tab/>
       </w:r>
@@ -1016,7 +1056,7 @@
         <w:rPr>
           <w:noProof/>
         </w:rPr>
-        <w:instrText xml:space="preserve"> PAGEREF _Toc228073287 \h </w:instrText>
+        <w:instrText xml:space="preserve"> PAGEREF _Toc354411594 \h </w:instrText>
       </w:r>
       <w:r>
         <w:rPr>
@@ -1046,14 +1086,14 @@
       <w:pPr>
         <w:pStyle w:val="Verzeichnis2"/>
         <w:tabs>
-          <w:tab w:val="left" w:pos="922"/>
+          <w:tab w:val="left" w:pos="1000"/>
         </w:tabs>
         <w:rPr>
           <w:rFonts w:asciiTheme="minorHAnsi" w:eastAsiaTheme="minorEastAsia" w:hAnsiTheme="minorHAnsi" w:cstheme="minorBidi"/>
           <w:noProof/>
-          <w:sz w:val="24"/>
-          <w:szCs w:val="24"/>
-          <w:lang w:val="de-DE" w:eastAsia="ja-JP"/>
+          <w:sz w:val="22"/>
+          <w:szCs w:val="22"/>
+          <w:lang w:val="de-DE" w:eastAsia="de-DE"/>
         </w:rPr>
       </w:pPr>
       <w:r>
@@ -1067,9 +1107,9 @@
         <w:rPr>
           <w:rFonts w:asciiTheme="minorHAnsi" w:eastAsiaTheme="minorEastAsia" w:hAnsiTheme="minorHAnsi" w:cstheme="minorBidi"/>
           <w:noProof/>
-          <w:sz w:val="24"/>
-          <w:szCs w:val="24"/>
-          <w:lang w:val="de-DE" w:eastAsia="ja-JP"/>
+          <w:sz w:val="22"/>
+          <w:szCs w:val="22"/>
+          <w:lang w:val="de-DE" w:eastAsia="de-DE"/>
         </w:rPr>
         <w:tab/>
       </w:r>
@@ -1096,7 +1136,7 @@
         <w:rPr>
           <w:noProof/>
         </w:rPr>
-        <w:instrText xml:space="preserve"> PAGEREF _Toc228073288 \h </w:instrText>
+        <w:instrText xml:space="preserve"> PAGEREF _Toc354411595 \h </w:instrText>
       </w:r>
       <w:r>
         <w:rPr>
@@ -1126,14 +1166,14 @@
       <w:pPr>
         <w:pStyle w:val="Verzeichnis2"/>
         <w:tabs>
-          <w:tab w:val="left" w:pos="922"/>
+          <w:tab w:val="left" w:pos="1000"/>
         </w:tabs>
         <w:rPr>
           <w:rFonts w:asciiTheme="minorHAnsi" w:eastAsiaTheme="minorEastAsia" w:hAnsiTheme="minorHAnsi" w:cstheme="minorBidi"/>
           <w:noProof/>
-          <w:sz w:val="24"/>
-          <w:szCs w:val="24"/>
-          <w:lang w:val="de-DE" w:eastAsia="ja-JP"/>
+          <w:sz w:val="22"/>
+          <w:szCs w:val="22"/>
+          <w:lang w:val="de-DE" w:eastAsia="de-DE"/>
         </w:rPr>
       </w:pPr>
       <w:r>
@@ -1147,9 +1187,9 @@
         <w:rPr>
           <w:rFonts w:asciiTheme="minorHAnsi" w:eastAsiaTheme="minorEastAsia" w:hAnsiTheme="minorHAnsi" w:cstheme="minorBidi"/>
           <w:noProof/>
-          <w:sz w:val="24"/>
-          <w:szCs w:val="24"/>
-          <w:lang w:val="de-DE" w:eastAsia="ja-JP"/>
+          <w:sz w:val="22"/>
+          <w:szCs w:val="22"/>
+          <w:lang w:val="de-DE" w:eastAsia="de-DE"/>
         </w:rPr>
         <w:tab/>
       </w:r>
@@ -1176,7 +1216,7 @@
         <w:rPr>
           <w:noProof/>
         </w:rPr>
-        <w:instrText xml:space="preserve"> PAGEREF _Toc228073289 \h </w:instrText>
+        <w:instrText xml:space="preserve"> PAGEREF _Toc354411596 \h </w:instrText>
       </w:r>
       <w:r>
         <w:rPr>
@@ -1193,7 +1233,7 @@
         <w:rPr>
           <w:noProof/>
         </w:rPr>
-        <w:t>8</w:t>
+        <w:t>7</w:t>
       </w:r>
       <w:r>
         <w:rPr>
@@ -1206,14 +1246,14 @@
       <w:pPr>
         <w:pStyle w:val="Verzeichnis1"/>
         <w:tabs>
-          <w:tab w:val="left" w:pos="390"/>
+          <w:tab w:val="left" w:pos="432"/>
         </w:tabs>
         <w:rPr>
           <w:rFonts w:asciiTheme="minorHAnsi" w:eastAsiaTheme="minorEastAsia" w:hAnsiTheme="minorHAnsi" w:cstheme="minorBidi"/>
           <w:noProof/>
-          <w:sz w:val="24"/>
-          <w:szCs w:val="24"/>
-          <w:lang w:val="de-DE" w:eastAsia="ja-JP"/>
+          <w:sz w:val="22"/>
+          <w:szCs w:val="22"/>
+          <w:lang w:val="de-DE" w:eastAsia="de-DE"/>
         </w:rPr>
       </w:pPr>
       <w:r>
@@ -1227,9 +1267,9 @@
         <w:rPr>
           <w:rFonts w:asciiTheme="minorHAnsi" w:eastAsiaTheme="minorEastAsia" w:hAnsiTheme="minorHAnsi" w:cstheme="minorBidi"/>
           <w:noProof/>
-          <w:sz w:val="24"/>
-          <w:szCs w:val="24"/>
-          <w:lang w:val="de-DE" w:eastAsia="ja-JP"/>
+          <w:sz w:val="22"/>
+          <w:szCs w:val="22"/>
+          <w:lang w:val="de-DE" w:eastAsia="de-DE"/>
         </w:rPr>
         <w:tab/>
       </w:r>
@@ -1256,7 +1296,7 @@
         <w:rPr>
           <w:noProof/>
         </w:rPr>
-        <w:instrText xml:space="preserve"> PAGEREF _Toc228073290 \h </w:instrText>
+        <w:instrText xml:space="preserve"> PAGEREF _Toc354411597 \h </w:instrText>
       </w:r>
       <w:r>
         <w:rPr>
@@ -1286,14 +1326,14 @@
       <w:pPr>
         <w:pStyle w:val="Verzeichnis2"/>
         <w:tabs>
-          <w:tab w:val="left" w:pos="922"/>
+          <w:tab w:val="left" w:pos="1000"/>
         </w:tabs>
         <w:rPr>
           <w:rFonts w:asciiTheme="minorHAnsi" w:eastAsiaTheme="minorEastAsia" w:hAnsiTheme="minorHAnsi" w:cstheme="minorBidi"/>
           <w:noProof/>
-          <w:sz w:val="24"/>
-          <w:szCs w:val="24"/>
-          <w:lang w:val="de-DE" w:eastAsia="ja-JP"/>
+          <w:sz w:val="22"/>
+          <w:szCs w:val="22"/>
+          <w:lang w:val="de-DE" w:eastAsia="de-DE"/>
         </w:rPr>
       </w:pPr>
       <w:r>
@@ -1307,9 +1347,9 @@
         <w:rPr>
           <w:rFonts w:asciiTheme="minorHAnsi" w:eastAsiaTheme="minorEastAsia" w:hAnsiTheme="minorHAnsi" w:cstheme="minorBidi"/>
           <w:noProof/>
-          <w:sz w:val="24"/>
-          <w:szCs w:val="24"/>
-          <w:lang w:val="de-DE" w:eastAsia="ja-JP"/>
+          <w:sz w:val="22"/>
+          <w:szCs w:val="22"/>
+          <w:lang w:val="de-DE" w:eastAsia="de-DE"/>
         </w:rPr>
         <w:tab/>
       </w:r>
@@ -1336,7 +1376,7 @@
         <w:rPr>
           <w:noProof/>
         </w:rPr>
-        <w:instrText xml:space="preserve"> PAGEREF _Toc228073291 \h </w:instrText>
+        <w:instrText xml:space="preserve"> PAGEREF _Toc354411598 \h </w:instrText>
       </w:r>
       <w:r>
         <w:rPr>
@@ -1366,14 +1406,14 @@
       <w:pPr>
         <w:pStyle w:val="Verzeichnis2"/>
         <w:tabs>
-          <w:tab w:val="left" w:pos="922"/>
+          <w:tab w:val="left" w:pos="1000"/>
         </w:tabs>
         <w:rPr>
           <w:rFonts w:asciiTheme="minorHAnsi" w:eastAsiaTheme="minorEastAsia" w:hAnsiTheme="minorHAnsi" w:cstheme="minorBidi"/>
           <w:noProof/>
-          <w:sz w:val="24"/>
-          <w:szCs w:val="24"/>
-          <w:lang w:val="de-DE" w:eastAsia="ja-JP"/>
+          <w:sz w:val="22"/>
+          <w:szCs w:val="22"/>
+          <w:lang w:val="de-DE" w:eastAsia="de-DE"/>
         </w:rPr>
       </w:pPr>
       <w:r>
@@ -1386,9 +1426,9 @@
         <w:rPr>
           <w:rFonts w:asciiTheme="minorHAnsi" w:eastAsiaTheme="minorEastAsia" w:hAnsiTheme="minorHAnsi" w:cstheme="minorBidi"/>
           <w:noProof/>
-          <w:sz w:val="24"/>
-          <w:szCs w:val="24"/>
-          <w:lang w:val="de-DE" w:eastAsia="ja-JP"/>
+          <w:sz w:val="22"/>
+          <w:szCs w:val="22"/>
+          <w:lang w:val="de-DE" w:eastAsia="de-DE"/>
         </w:rPr>
         <w:tab/>
       </w:r>
@@ -1414,7 +1454,7 @@
         <w:rPr>
           <w:noProof/>
         </w:rPr>
-        <w:instrText xml:space="preserve"> PAGEREF _Toc228073292 \h </w:instrText>
+        <w:instrText xml:space="preserve"> PAGEREF _Toc354411599 \h </w:instrText>
       </w:r>
       <w:r>
         <w:rPr>
@@ -1444,14 +1484,14 @@
       <w:pPr>
         <w:pStyle w:val="Verzeichnis1"/>
         <w:tabs>
-          <w:tab w:val="left" w:pos="390"/>
+          <w:tab w:val="left" w:pos="432"/>
         </w:tabs>
         <w:rPr>
           <w:rFonts w:asciiTheme="minorHAnsi" w:eastAsiaTheme="minorEastAsia" w:hAnsiTheme="minorHAnsi" w:cstheme="minorBidi"/>
           <w:noProof/>
-          <w:sz w:val="24"/>
-          <w:szCs w:val="24"/>
-          <w:lang w:val="de-DE" w:eastAsia="ja-JP"/>
+          <w:sz w:val="22"/>
+          <w:szCs w:val="22"/>
+          <w:lang w:val="de-DE" w:eastAsia="de-DE"/>
         </w:rPr>
       </w:pPr>
       <w:r>
@@ -1464,9 +1504,9 @@
         <w:rPr>
           <w:rFonts w:asciiTheme="minorHAnsi" w:eastAsiaTheme="minorEastAsia" w:hAnsiTheme="minorHAnsi" w:cstheme="minorBidi"/>
           <w:noProof/>
-          <w:sz w:val="24"/>
-          <w:szCs w:val="24"/>
-          <w:lang w:val="de-DE" w:eastAsia="ja-JP"/>
+          <w:sz w:val="22"/>
+          <w:szCs w:val="22"/>
+          <w:lang w:val="de-DE" w:eastAsia="de-DE"/>
         </w:rPr>
         <w:tab/>
       </w:r>
@@ -1492,7 +1532,7 @@
         <w:rPr>
           <w:noProof/>
         </w:rPr>
-        <w:instrText xml:space="preserve"> PAGEREF _Toc228073293 \h </w:instrText>
+        <w:instrText xml:space="preserve"> PAGEREF _Toc354411600 \h </w:instrText>
       </w:r>
       <w:r>
         <w:rPr>
@@ -1529,11 +1569,22 @@
       <w:r>
         <w:br w:type="page"/>
       </w:r>
-      <w:fldSimple w:instr=" TITLE  \* MERGEFORMAT ">
-        <w:r>
-          <w:t>Software Requirements Specification</w:t>
-        </w:r>
-      </w:fldSimple>
+      <w:r>
+        <w:lastRenderedPageBreak/>
+        <w:fldChar w:fldCharType="begin"/>
+      </w:r>
+      <w:r>
+        <w:instrText xml:space="preserve"> TITLE  \* MERGEFORMAT </w:instrText>
+      </w:r>
+      <w:r>
+        <w:fldChar w:fldCharType="separate"/>
+      </w:r>
+      <w:r>
+        <w:t>Software Requirements Specification</w:t>
+      </w:r>
+      <w:r>
+        <w:fldChar w:fldCharType="end"/>
+      </w:r>
       <w:r>
         <w:t xml:space="preserve"> </w:t>
       </w:r>
@@ -1543,11 +1594,11 @@
         <w:pStyle w:val="berschrift1"/>
         <w:spacing w:line="360" w:lineRule="auto"/>
       </w:pPr>
-      <w:bookmarkStart w:id="0" w:name="_Toc228073281"/>
+      <w:bookmarkStart w:id="1" w:name="_Toc354411588"/>
       <w:r>
         <w:t>Introduction</w:t>
       </w:r>
-      <w:bookmarkEnd w:id="0"/>
+      <w:bookmarkEnd w:id="1"/>
     </w:p>
     <w:p>
       <w:pPr>
@@ -1566,7 +1617,21 @@
         <w:rPr>
           <w:lang w:val="de-DE"/>
         </w:rPr>
-        <w:t xml:space="preserve"> den Systemaufbau einer Android-</w:t>
+        <w:t xml:space="preserve"> den Systemaufbau einer </w:t>
+      </w:r>
+      <w:proofErr w:type="spellStart"/>
+      <w:r>
+        <w:rPr>
+          <w:lang w:val="de-DE"/>
+        </w:rPr>
+        <w:t>Android</w:t>
+      </w:r>
+      <w:proofErr w:type="spellEnd"/>
+      <w:r>
+        <w:rPr>
+          <w:lang w:val="de-DE"/>
+        </w:rPr>
+        <w:t>-</w:t>
       </w:r>
       <w:r>
         <w:rPr>
@@ -1602,7 +1667,21 @@
         <w:rPr>
           <w:lang w:val="de-DE"/>
         </w:rPr>
-        <w:t>. Das Spiel soll für 1-6 Spieler ab 7 Jahren an einem oder mehr Geräten (z.B. Smartphones) spielbar sein.</w:t>
+        <w:t xml:space="preserve">. Das Spiel soll für 1-6 Spieler ab 7 Jahren an einem oder mehr Geräten (z.B. </w:t>
+      </w:r>
+      <w:proofErr w:type="spellStart"/>
+      <w:r>
+        <w:rPr>
+          <w:lang w:val="de-DE"/>
+        </w:rPr>
+        <w:t>Smartphones</w:t>
+      </w:r>
+      <w:proofErr w:type="spellEnd"/>
+      <w:r>
+        <w:rPr>
+          <w:lang w:val="de-DE"/>
+        </w:rPr>
+        <w:t>) spielbar sein.</w:t>
       </w:r>
     </w:p>
     <w:p>
@@ -1674,11 +1753,11 @@
         <w:pStyle w:val="berschrift2"/>
         <w:spacing w:line="360" w:lineRule="auto"/>
       </w:pPr>
-      <w:bookmarkStart w:id="1" w:name="_Toc228073282"/>
+      <w:bookmarkStart w:id="2" w:name="_Toc354411589"/>
       <w:r>
         <w:t>Purpose</w:t>
       </w:r>
-      <w:bookmarkEnd w:id="1"/>
+      <w:bookmarkEnd w:id="2"/>
     </w:p>
     <w:p>
       <w:pPr>
@@ -1787,7 +1866,21 @@
         <w:rPr>
           <w:lang w:val="de-DE"/>
         </w:rPr>
-        <w:t>Unterteilung des Projekts in Use Cases und die</w:t>
+        <w:t xml:space="preserve">Unterteilung des Projekts in </w:t>
+      </w:r>
+      <w:proofErr w:type="spellStart"/>
+      <w:r>
+        <w:rPr>
+          <w:lang w:val="de-DE"/>
+        </w:rPr>
+        <w:t>Use</w:t>
+      </w:r>
+      <w:proofErr w:type="spellEnd"/>
+      <w:r>
+        <w:rPr>
+          <w:lang w:val="de-DE"/>
+        </w:rPr>
+        <w:t xml:space="preserve"> Cases und die</w:t>
       </w:r>
       <w:r>
         <w:rPr>
@@ -1809,11 +1902,11 @@
         <w:pStyle w:val="berschrift2"/>
         <w:spacing w:line="360" w:lineRule="auto"/>
       </w:pPr>
-      <w:bookmarkStart w:id="2" w:name="_Toc228073283"/>
+      <w:bookmarkStart w:id="3" w:name="_Toc354411590"/>
       <w:r>
         <w:t>Scope</w:t>
       </w:r>
-      <w:bookmarkEnd w:id="2"/>
+      <w:bookmarkEnd w:id="3"/>
     </w:p>
     <w:p>
       <w:pPr>
@@ -2102,11 +2195,11 @@
         <w:pStyle w:val="berschrift2"/>
         <w:spacing w:line="360" w:lineRule="auto"/>
       </w:pPr>
-      <w:bookmarkStart w:id="3" w:name="_Toc228073284"/>
+      <w:bookmarkStart w:id="4" w:name="_Toc354411591"/>
       <w:r>
         <w:t>Definitions, Acronyms, and Abbreviations</w:t>
       </w:r>
-      <w:bookmarkEnd w:id="3"/>
+      <w:bookmarkEnd w:id="4"/>
     </w:p>
     <w:p>
       <w:pPr>
@@ -2158,11 +2251,11 @@
         <w:pStyle w:val="berschrift2"/>
         <w:spacing w:line="360" w:lineRule="auto"/>
       </w:pPr>
-      <w:bookmarkStart w:id="4" w:name="_Toc228073285"/>
+      <w:bookmarkStart w:id="5" w:name="_Toc354411592"/>
       <w:r>
         <w:t>References</w:t>
       </w:r>
-      <w:bookmarkEnd w:id="4"/>
+      <w:bookmarkEnd w:id="5"/>
     </w:p>
     <w:p>
       <w:pPr>
@@ -2191,11 +2284,11 @@
         <w:pStyle w:val="berschrift2"/>
         <w:spacing w:line="360" w:lineRule="auto"/>
       </w:pPr>
-      <w:bookmarkStart w:id="5" w:name="_Toc228073286"/>
+      <w:bookmarkStart w:id="6" w:name="_Toc354411593"/>
       <w:r>
         <w:t>Overview</w:t>
       </w:r>
-      <w:bookmarkEnd w:id="5"/>
+      <w:bookmarkEnd w:id="6"/>
     </w:p>
     <w:p>
       <w:pPr>
@@ -2232,7 +2325,21 @@
         <w:rPr>
           <w:lang w:val="de-DE"/>
         </w:rPr>
-        <w:t>n die Use Cases aufgelistet und</w:t>
+        <w:t xml:space="preserve">n die </w:t>
+      </w:r>
+      <w:proofErr w:type="spellStart"/>
+      <w:r>
+        <w:rPr>
+          <w:lang w:val="de-DE"/>
+        </w:rPr>
+        <w:t>Use</w:t>
+      </w:r>
+      <w:proofErr w:type="spellEnd"/>
+      <w:r>
+        <w:rPr>
+          <w:lang w:val="de-DE"/>
+        </w:rPr>
+        <w:t xml:space="preserve"> Cases aufgelistet und</w:t>
       </w:r>
       <w:r>
         <w:rPr>
@@ -2357,7 +2464,7 @@
           <w:lang w:val="de-DE"/>
         </w:rPr>
       </w:pPr>
-      <w:bookmarkStart w:id="6" w:name="_Toc228073287"/>
+      <w:bookmarkStart w:id="7" w:name="_Toc354411594"/>
       <w:r>
         <w:rPr>
           <w:lang w:val="de-DE"/>
@@ -2365,36 +2472,43 @@
         <w:lastRenderedPageBreak/>
         <w:t>Overall Descriptio</w:t>
       </w:r>
-      <w:bookmarkStart w:id="7" w:name="2.1_______________Use-Case_Model_Survey"/>
+      <w:bookmarkStart w:id="8" w:name="2.1_______________Use-Case_Model_Survey"/>
       <w:r>
         <w:rPr>
           <w:lang w:val="de-DE"/>
         </w:rPr>
         <w:t>n</w:t>
       </w:r>
-      <w:bookmarkEnd w:id="6"/>
+      <w:bookmarkEnd w:id="7"/>
+    </w:p>
+    <w:p>
+      <w:pPr>
+        <w:pStyle w:val="berschrift2"/>
+        <w:rPr>
+          <w:lang w:val="de-DE"/>
+        </w:rPr>
+      </w:pPr>
+      <w:bookmarkStart w:id="9" w:name="_Toc354411595"/>
+      <w:proofErr w:type="spellStart"/>
+      <w:r>
+        <w:rPr>
+          <w:lang w:val="de-DE"/>
+        </w:rPr>
+        <w:t>Use</w:t>
+      </w:r>
+      <w:proofErr w:type="spellEnd"/>
+      <w:r>
+        <w:rPr>
+          <w:lang w:val="de-DE"/>
+        </w:rPr>
+        <w:t>-Case Model Survey</w:t>
+      </w:r>
+      <w:bookmarkEnd w:id="8"/>
+      <w:bookmarkEnd w:id="9"/>
     </w:p>
     <w:p/>
     <w:p>
       <w:pPr>
-        <w:pStyle w:val="berschrift2"/>
-        <w:rPr>
-          <w:lang w:val="de-DE"/>
-        </w:rPr>
-      </w:pPr>
-      <w:bookmarkStart w:id="8" w:name="_Toc228073288"/>
-      <w:r>
-        <w:rPr>
-          <w:lang w:val="de-DE"/>
-        </w:rPr>
-        <w:t>Use-Case Model Survey</w:t>
-      </w:r>
-      <w:bookmarkEnd w:id="7"/>
-      <w:bookmarkEnd w:id="8"/>
-    </w:p>
-    <w:p/>
-    <w:p>
-      <w:pPr>
         <w:spacing w:line="360" w:lineRule="auto"/>
         <w:rPr>
           <w:b/>
@@ -2406,7 +2520,23 @@
           <w:b/>
           <w:lang w:val="de-DE"/>
         </w:rPr>
-        <w:t>Liste der Use Cases:</w:t>
+        <w:t xml:space="preserve">Liste der </w:t>
+      </w:r>
+      <w:proofErr w:type="spellStart"/>
+      <w:r>
+        <w:rPr>
+          <w:b/>
+          <w:lang w:val="de-DE"/>
+        </w:rPr>
+        <w:t>Use</w:t>
+      </w:r>
+      <w:proofErr w:type="spellEnd"/>
+      <w:r>
+        <w:rPr>
+          <w:b/>
+          <w:lang w:val="de-DE"/>
+        </w:rPr>
+        <w:t xml:space="preserve"> Cases:</w:t>
       </w:r>
       <w:r>
         <w:rPr>
@@ -2523,8 +2653,6 @@
         </w:rPr>
         <w:t>Spieler löschen</w:t>
       </w:r>
-      <w:bookmarkStart w:id="9" w:name="_GoBack"/>
-      <w:bookmarkEnd w:id="9"/>
     </w:p>
     <w:p>
       <w:pPr>
@@ -3044,12 +3172,19 @@
         </w:rPr>
         <w:t xml:space="preserve"> wieder zu </w:t>
       </w:r>
-      <w:r>
-        <w:rPr>
-          <w:lang w:val="de-DE"/>
-        </w:rPr>
-        <w:lastRenderedPageBreak/>
-        <w:t>Spielmodusbildschirm.</w:t>
+      <w:proofErr w:type="spellStart"/>
+      <w:r>
+        <w:rPr>
+          <w:lang w:val="de-DE"/>
+        </w:rPr>
+        <w:t>Spielmodusbildschirm</w:t>
+      </w:r>
+      <w:proofErr w:type="spellEnd"/>
+      <w:r>
+        <w:rPr>
+          <w:lang w:val="de-DE"/>
+        </w:rPr>
+        <w:t>.</w:t>
       </w:r>
     </w:p>
     <w:p>
@@ -3502,7 +3637,21 @@
         <w:rPr>
           <w:lang w:val="de-DE"/>
         </w:rPr>
-        <w:t xml:space="preserve"> Scope befindet sich lediglich der User als </w:t>
+        <w:t xml:space="preserve"> </w:t>
+      </w:r>
+      <w:proofErr w:type="spellStart"/>
+      <w:r>
+        <w:rPr>
+          <w:lang w:val="de-DE"/>
+        </w:rPr>
+        <w:t>Scope</w:t>
+      </w:r>
+      <w:proofErr w:type="spellEnd"/>
+      <w:r>
+        <w:rPr>
+          <w:lang w:val="de-DE"/>
+        </w:rPr>
+        <w:t xml:space="preserve"> befindet sich lediglich der User als </w:t>
       </w:r>
       <w:r>
         <w:rPr>
@@ -3528,34 +3677,23 @@
         <w:pStyle w:val="Beschriftung"/>
         <w:keepNext/>
       </w:pPr>
+      <w:proofErr w:type="spellStart"/>
       <w:r>
         <w:lastRenderedPageBreak/>
-        <w:t xml:space="preserve">Abbildung </w:t>
-      </w:r>
-      <w:r>
-        <w:fldChar w:fldCharType="begin"/>
-      </w:r>
-      <w:r>
-        <w:instrText xml:space="preserve"> </w:instrText>
-      </w:r>
-      <w:r>
-        <w:instrText xml:space="preserve">SEQ Abbildung \* ARABIC </w:instrText>
-      </w:r>
-      <w:r>
-        <w:fldChar w:fldCharType="separate"/>
-      </w:r>
-      <w:r>
-        <w:rPr>
-          <w:noProof/>
-        </w:rPr>
-        <w:t>1</w:t>
-      </w:r>
-      <w:r>
-        <w:rPr>
-          <w:noProof/>
-        </w:rPr>
-        <w:fldChar w:fldCharType="end"/>
-      </w:r>
+        <w:t>Abbildung</w:t>
+      </w:r>
+      <w:proofErr w:type="spellEnd"/>
+      <w:r>
+        <w:t xml:space="preserve"> </w:t>
+      </w:r>
+      <w:fldSimple w:instr=" SEQ Abbildung \* ARABIC ">
+        <w:r>
+          <w:rPr>
+            <w:noProof/>
+          </w:rPr>
+          <w:t>1</w:t>
+        </w:r>
+      </w:fldSimple>
       <w:r>
         <w:t>: Use Case Diagram</w:t>
       </w:r>
@@ -3621,15 +3759,45 @@
           <w:lang w:val="de-DE"/>
         </w:rPr>
       </w:pPr>
-      <w:bookmarkStart w:id="11" w:name="_Toc228073289"/>
-      <w:r>
-        <w:rPr>
-          <w:lang w:val="de-DE"/>
-        </w:rPr>
-        <w:t>Assumptions and Dependencies</w:t>
+      <w:bookmarkStart w:id="11" w:name="_Toc354411596"/>
+      <w:proofErr w:type="spellStart"/>
+      <w:r>
+        <w:rPr>
+          <w:lang w:val="de-DE"/>
+        </w:rPr>
+        <w:t>Assumptions</w:t>
+      </w:r>
+      <w:proofErr w:type="spellEnd"/>
+      <w:r>
+        <w:rPr>
+          <w:lang w:val="de-DE"/>
+        </w:rPr>
+        <w:t xml:space="preserve"> </w:t>
+      </w:r>
+      <w:proofErr w:type="spellStart"/>
+      <w:r>
+        <w:rPr>
+          <w:lang w:val="de-DE"/>
+        </w:rPr>
+        <w:t>and</w:t>
+      </w:r>
+      <w:proofErr w:type="spellEnd"/>
+      <w:r>
+        <w:rPr>
+          <w:lang w:val="de-DE"/>
+        </w:rPr>
+        <w:t xml:space="preserve"> </w:t>
+      </w:r>
+      <w:proofErr w:type="spellStart"/>
+      <w:r>
+        <w:rPr>
+          <w:lang w:val="de-DE"/>
+        </w:rPr>
+        <w:t>Dependencies</w:t>
       </w:r>
       <w:bookmarkEnd w:id="10"/>
       <w:bookmarkEnd w:id="11"/>
+      <w:proofErr w:type="spellEnd"/>
     </w:p>
     <w:p>
       <w:pPr>
@@ -3639,7 +3807,21 @@
         <w:rPr>
           <w:lang w:val="de-DE"/>
         </w:rPr>
-        <w:t>Die Applikation ab der Android Version 4.0</w:t>
+        <w:t xml:space="preserve">Die Applikation ab der </w:t>
+      </w:r>
+      <w:proofErr w:type="spellStart"/>
+      <w:r>
+        <w:rPr>
+          <w:lang w:val="de-DE"/>
+        </w:rPr>
+        <w:t>Android</w:t>
+      </w:r>
+      <w:proofErr w:type="spellEnd"/>
+      <w:r>
+        <w:rPr>
+          <w:lang w:val="de-DE"/>
+        </w:rPr>
+        <w:t xml:space="preserve"> Version 4.0</w:t>
       </w:r>
       <w:r>
         <w:rPr>
@@ -3653,32 +3835,79 @@
         </w:rPr>
         <w:t>(</w:t>
       </w:r>
+      <w:proofErr w:type="spellStart"/>
       <w:r>
         <w:rPr>
           <w:lang w:val="de-DE"/>
         </w:rPr>
         <w:t>JellyBean</w:t>
       </w:r>
+      <w:proofErr w:type="spellEnd"/>
       <w:r>
         <w:rPr>
           <w:lang w:val="de-DE"/>
         </w:rPr>
         <w:t xml:space="preserve">) spielbar. </w:t>
       </w:r>
-      <w:r>
-        <w:t>Für niedrigere Versionen wird die Kompatibilität nicht gewährleistet.</w:t>
-      </w:r>
+      <w:proofErr w:type="spellStart"/>
+      <w:r>
+        <w:t>Für</w:t>
+      </w:r>
+      <w:proofErr w:type="spellEnd"/>
       <w:r>
         <w:t xml:space="preserve"> </w:t>
       </w:r>
-    </w:p>
-    <w:p>
-      <w:pPr>
-        <w:spacing w:line="360" w:lineRule="auto"/>
-        <w:rPr>
-          <w:lang w:val="de-DE"/>
-        </w:rPr>
-      </w:pPr>
+      <w:proofErr w:type="spellStart"/>
+      <w:r>
+        <w:t>niedrigere</w:t>
+      </w:r>
+      <w:proofErr w:type="spellEnd"/>
+      <w:r>
+        <w:t xml:space="preserve"> </w:t>
+      </w:r>
+      <w:proofErr w:type="spellStart"/>
+      <w:r>
+        <w:t>Versionen</w:t>
+      </w:r>
+      <w:proofErr w:type="spellEnd"/>
+      <w:r>
+        <w:t xml:space="preserve"> </w:t>
+      </w:r>
+      <w:proofErr w:type="spellStart"/>
+      <w:r>
+        <w:t>wird</w:t>
+      </w:r>
+      <w:proofErr w:type="spellEnd"/>
+      <w:r>
+        <w:t xml:space="preserve"> die </w:t>
+      </w:r>
+      <w:proofErr w:type="spellStart"/>
+      <w:r>
+        <w:t>Kompatibilität</w:t>
+      </w:r>
+      <w:proofErr w:type="spellEnd"/>
+      <w:r>
+        <w:t xml:space="preserve"> </w:t>
+      </w:r>
+      <w:proofErr w:type="spellStart"/>
+      <w:r>
+        <w:t>nicht</w:t>
+      </w:r>
+      <w:proofErr w:type="spellEnd"/>
+      <w:r>
+        <w:t xml:space="preserve"> </w:t>
+      </w:r>
+      <w:proofErr w:type="spellStart"/>
+      <w:r>
+        <w:t>gewährleistet</w:t>
+      </w:r>
+      <w:proofErr w:type="spellEnd"/>
+      <w:r>
+        <w:t>.</w:t>
+      </w:r>
+      <w:r>
+        <w:t xml:space="preserve"> </w:t>
+      </w:r>
     </w:p>
     <w:p>
       <w:pPr>
@@ -3688,15 +3917,31 @@
           <w:lang w:val="de-DE"/>
         </w:rPr>
       </w:pPr>
-      <w:bookmarkStart w:id="12" w:name="_Toc228073290"/>
+      <w:bookmarkStart w:id="12" w:name="_Toc354411597"/>
+      <w:proofErr w:type="spellStart"/>
       <w:r>
         <w:rPr>
           <w:lang w:val="de-DE"/>
         </w:rPr>
         <w:lastRenderedPageBreak/>
-        <w:t>Specific Requirements</w:t>
+        <w:t>Specific</w:t>
+      </w:r>
+      <w:proofErr w:type="spellEnd"/>
+      <w:r>
+        <w:rPr>
+          <w:lang w:val="de-DE"/>
+        </w:rPr>
+        <w:t xml:space="preserve"> </w:t>
+      </w:r>
+      <w:proofErr w:type="spellStart"/>
+      <w:r>
+        <w:rPr>
+          <w:lang w:val="de-DE"/>
+        </w:rPr>
+        <w:t>Requirements</w:t>
       </w:r>
       <w:bookmarkEnd w:id="12"/>
+      <w:proofErr w:type="spellEnd"/>
       <w:r>
         <w:rPr>
           <w:lang w:val="de-DE"/>
@@ -3713,12 +3958,20 @@
         </w:rPr>
       </w:pPr>
       <w:bookmarkStart w:id="13" w:name="3.1_______________Use-Case_Reports"/>
-      <w:bookmarkStart w:id="14" w:name="_Toc228073291"/>
-      <w:r>
-        <w:rPr>
-          <w:lang w:val="de-DE"/>
-        </w:rPr>
-        <w:t>Use-Case Reports</w:t>
+      <w:bookmarkStart w:id="14" w:name="_Toc354411598"/>
+      <w:proofErr w:type="spellStart"/>
+      <w:r>
+        <w:rPr>
+          <w:lang w:val="de-DE"/>
+        </w:rPr>
+        <w:t>Use</w:t>
+      </w:r>
+      <w:proofErr w:type="spellEnd"/>
+      <w:r>
+        <w:rPr>
+          <w:lang w:val="de-DE"/>
+        </w:rPr>
+        <w:t>-Case Reports</w:t>
       </w:r>
       <w:bookmarkEnd w:id="13"/>
       <w:bookmarkEnd w:id="14"/>
@@ -3784,7 +4037,7 @@
         </w:rPr>
         <w:t xml:space="preserve">  </w:t>
       </w:r>
-      <w:bookmarkStart w:id="16" w:name="_Toc228073292"/>
+      <w:bookmarkStart w:id="16" w:name="_Toc354411599"/>
       <w:r>
         <w:t>Supplementary Requirements</w:t>
       </w:r>
@@ -3798,8 +4051,13 @@
       <w:pPr>
         <w:spacing w:line="360" w:lineRule="auto"/>
       </w:pPr>
-      <w:r>
-        <w:t>Nicht relevant</w:t>
+      <w:proofErr w:type="spellStart"/>
+      <w:r>
+        <w:t>Nicht</w:t>
+      </w:r>
+      <w:proofErr w:type="spellEnd"/>
+      <w:r>
+        <w:t xml:space="preserve"> relevant</w:t>
       </w:r>
     </w:p>
     <w:p>
@@ -3812,7 +4070,7 @@
         <w:pStyle w:val="berschrift1"/>
         <w:spacing w:line="360" w:lineRule="auto"/>
       </w:pPr>
-      <w:bookmarkStart w:id="17" w:name="_Toc228073293"/>
+      <w:bookmarkStart w:id="17" w:name="_Toc354411600"/>
       <w:r>
         <w:t>Supporting Information</w:t>
       </w:r>
@@ -3998,11 +4256,21 @@
           <w:r>
             <w:sym w:font="Symbol" w:char="F0D3"/>
           </w:r>
-          <w:fldSimple w:instr=" DOCPROPERTY &quot;Company&quot;  \* MERGEFORMAT ">
-            <w:r>
-              <w:t>DHBW</w:t>
-            </w:r>
-          </w:fldSimple>
+          <w:r>
+            <w:fldChar w:fldCharType="begin"/>
+          </w:r>
+          <w:r>
+            <w:instrText xml:space="preserve"> DOCPROPERTY "Company"  \* MERGEFORMAT </w:instrText>
+          </w:r>
+          <w:r>
+            <w:fldChar w:fldCharType="separate"/>
+          </w:r>
+          <w:r>
+            <w:t>DHBW</w:t>
+          </w:r>
+          <w:r>
+            <w:fldChar w:fldCharType="end"/>
+          </w:r>
           <w:r>
             <w:t xml:space="preserve">, </w:t>
           </w:r>
@@ -4066,7 +4334,7 @@
               <w:rStyle w:val="Seitenzahl"/>
               <w:noProof/>
             </w:rPr>
-            <w:t>5</w:t>
+            <w:t>3</w:t>
           </w:r>
           <w:r>
             <w:rPr>
@@ -4288,11 +4556,21 @@
           <w:tcW w:w="6379" w:type="dxa"/>
         </w:tcPr>
         <w:p>
-          <w:fldSimple w:instr=" TITLE  \* MERGEFORMAT ">
-            <w:r>
-              <w:t>Software Requirements Specification</w:t>
-            </w:r>
-          </w:fldSimple>
+          <w:r>
+            <w:fldChar w:fldCharType="begin"/>
+          </w:r>
+          <w:r>
+            <w:instrText xml:space="preserve"> TITLE  \* MERGEFORMAT </w:instrText>
+          </w:r>
+          <w:r>
+            <w:fldChar w:fldCharType="separate"/>
+          </w:r>
+          <w:r>
+            <w:t>Software Requirements Specification</w:t>
+          </w:r>
+          <w:r>
+            <w:fldChar w:fldCharType="end"/>
+          </w:r>
         </w:p>
       </w:tc>
       <w:tc>
@@ -7221,6 +7499,7 @@
     <w:rsid w:val="00B52655"/>
     <w:rsid w:val="00CC1FE1"/>
     <w:rsid w:val="00D6058B"/>
+    <w:rsid w:val="00D67B57"/>
     <w:rsid w:val="00E2523E"/>
     <w:rsid w:val="00F25B6F"/>
     <w:rsid w:val="00F7489B"/>

</xml_diff>